<commit_message>
Updated Startdocument.docx. Made first UML.
</commit_message>
<xml_diff>
--- a/documents/Startdocument.docx
+++ b/documents/Startdocument.docx
@@ -127,7 +127,25 @@
                         <w:sz w:val="28"/>
                         <w:szCs w:val="28"/>
                       </w:rPr>
-                      <w:t>Minor - Androway - document 1</w:t>
+                      <w:t xml:space="preserve">Minor - </w:t>
+                    </w:r>
+                    <w:proofErr w:type="spellStart"/>
+                    <w:r>
+                      <w:rPr>
+                        <w:color w:val="484329" w:themeColor="background2" w:themeShade="3F"/>
+                        <w:sz w:val="28"/>
+                        <w:szCs w:val="28"/>
+                      </w:rPr>
+                      <w:t>Androway</w:t>
+                    </w:r>
+                    <w:proofErr w:type="spellEnd"/>
+                    <w:r>
+                      <w:rPr>
+                        <w:color w:val="484329" w:themeColor="background2" w:themeShade="3F"/>
+                        <w:sz w:val="28"/>
+                        <w:szCs w:val="28"/>
+                      </w:rPr>
+                      <w:t xml:space="preserve"> - document 1</w:t>
                     </w:r>
                   </w:p>
                 </w:tc>
@@ -159,9 +177,6 @@
                 </w:rPr>
                 <w:alias w:val="Samenvatting"/>
                 <w:id w:val="703864200"/>
-                <w:placeholder>
-                  <w:docPart w:val="47E25B69AEAF4854AA96481E68BA8DE0"/>
-                </w:placeholder>
                 <w:dataBinding w:prefixMappings="xmlns:ns0='http://schemas.microsoft.com/office/2006/coverPageProps'" w:xpath="/ns0:CoverPageProperties[1]/ns0:Abstract[1]" w:storeItemID="{55AF091B-3C7A-41E3-B477-F2FDAA23CFDA}"/>
                 <w:text/>
               </w:sdtPr>
@@ -181,19 +196,97 @@
                       <w:rPr>
                         <w:lang w:val="en-US"/>
                       </w:rPr>
-                      <w:t xml:space="preserve">Het startdocument is de leidraad </w:t>
+                      <w:t xml:space="preserve">Het </w:t>
+                    </w:r>
+                    <w:proofErr w:type="spellStart"/>
+                    <w:r>
+                      <w:rPr>
+                        <w:lang w:val="en-US"/>
+                      </w:rPr>
+                      <w:t>startdocument</w:t>
+                    </w:r>
+                    <w:proofErr w:type="spellEnd"/>
+                    <w:r>
+                      <w:rPr>
+                        <w:lang w:val="en-US"/>
+                      </w:rPr>
+                      <w:t xml:space="preserve"> is de </w:t>
+                    </w:r>
+                    <w:proofErr w:type="spellStart"/>
+                    <w:r>
+                      <w:rPr>
+                        <w:lang w:val="en-US"/>
+                      </w:rPr>
+                      <w:t>leidraad</w:t>
+                    </w:r>
+                    <w:proofErr w:type="spellEnd"/>
+                    <w:r>
+                      <w:rPr>
+                        <w:lang w:val="en-US"/>
+                      </w:rPr>
+                      <w:t xml:space="preserve"> </w:t>
+                    </w:r>
+                    <w:proofErr w:type="spellStart"/>
+                    <w:r>
+                      <w:rPr>
+                        <w:lang w:val="en-US"/>
+                      </w:rPr>
+                      <w:t>aan</w:t>
+                    </w:r>
+                    <w:proofErr w:type="spellEnd"/>
+                    <w:r>
+                      <w:rPr>
+                        <w:lang w:val="en-US"/>
+                      </w:rPr>
+                      <w:t xml:space="preserve"> de hand </w:t>
+                    </w:r>
+                    <w:proofErr w:type="spellStart"/>
+                    <w:r>
+                      <w:rPr>
+                        <w:lang w:val="en-US"/>
+                      </w:rPr>
+                      <w:t>waarvan</w:t>
+                    </w:r>
+                    <w:proofErr w:type="spellEnd"/>
+                    <w:r>
+                      <w:rPr>
+                        <w:lang w:val="en-US"/>
+                      </w:rPr>
+                      <w:t xml:space="preserve"> de mi</w:t>
                     </w:r>
                     <w:r>
                       <w:rPr>
                         <w:lang w:val="en-US"/>
                       </w:rPr>
-                      <w:t>aan de hand waarvan de mi</w:t>
+                      <w:t xml:space="preserve">nor </w:t>
                     </w:r>
+                    <w:proofErr w:type="spellStart"/>
                     <w:r>
                       <w:rPr>
                         <w:lang w:val="en-US"/>
                       </w:rPr>
-                      <w:t>nor wordt uitgevoerd.</w:t>
+                      <w:t>wordt</w:t>
+                    </w:r>
+                    <w:proofErr w:type="spellEnd"/>
+                    <w:r>
+                      <w:rPr>
+                        <w:lang w:val="en-US"/>
+                      </w:rPr>
+                      <w:t xml:space="preserve"> </w:t>
+                    </w:r>
+                    <w:proofErr w:type="spellStart"/>
+                    <w:r>
+                      <w:rPr>
+                        <w:lang w:val="en-US"/>
+                      </w:rPr>
+                      <w:t>uitgevoerd</w:t>
+                    </w:r>
+                    <w:proofErr w:type="spellEnd"/>
+                    <w:r>
+                      <w:rPr>
+                        <w:lang w:val="en-US"/>
+                      </w:rPr>
+                      <w:t>.</w:t>
                     </w:r>
                   </w:p>
                 </w:tc>
@@ -245,7 +338,39 @@
                         <w:b/>
                         <w:bCs/>
                       </w:rPr>
-                      <w:t>Rinse Cramer &amp; Tymen Steur</w:t>
+                      <w:t xml:space="preserve">Rinse </w:t>
+                    </w:r>
+                    <w:proofErr w:type="spellStart"/>
+                    <w:r>
+                      <w:rPr>
+                        <w:b/>
+                        <w:bCs/>
+                      </w:rPr>
+                      <w:t>Cramer</w:t>
+                    </w:r>
+                    <w:proofErr w:type="spellEnd"/>
+                    <w:r>
+                      <w:rPr>
+                        <w:b/>
+                        <w:bCs/>
+                      </w:rPr>
+                      <w:t xml:space="preserve"> &amp; </w:t>
+                    </w:r>
+                    <w:proofErr w:type="spellStart"/>
+                    <w:r>
+                      <w:rPr>
+                        <w:b/>
+                        <w:bCs/>
+                      </w:rPr>
+                      <w:t>Tymen</w:t>
+                    </w:r>
+                    <w:proofErr w:type="spellEnd"/>
+                    <w:r>
+                      <w:rPr>
+                        <w:b/>
+                        <w:bCs/>
+                      </w:rPr>
+                      <w:t xml:space="preserve"> Steur</w:t>
                     </w:r>
                   </w:p>
                 </w:tc>
@@ -325,7 +450,7 @@
               <w:noProof/>
             </w:rPr>
             <w:pict>
-              <v:group id="_x0000_s1062" style="position:absolute;margin-left:2470.6pt;margin-top:0;width:264.55pt;height:690.65pt;z-index:251660288;mso-position-horizontal:right;mso-position-horizontal-relative:page;mso-position-vertical:bottom;mso-position-vertical-relative:page" coordorigin="5531,1258" coordsize="5291,13813">
+              <v:group id="_x0000_s1062" style="position:absolute;margin-left:2695.15pt;margin-top:0;width:264.55pt;height:690.65pt;z-index:251660288;mso-position-horizontal:right;mso-position-horizontal-relative:page;mso-position-vertical:bottom;mso-position-vertical-relative:page" coordorigin="5531,1258" coordsize="5291,13813">
                 <v:shapetype id="_x0000_t32" coordsize="21600,21600" o:spt="32" o:oned="t" path="m,l21600,21600e" filled="f">
                   <v:path arrowok="t" fillok="f" o:connecttype="none"/>
                   <o:lock v:ext="edit" shapetype="t"/>
@@ -363,7 +488,7 @@
               <w:noProof/>
             </w:rPr>
             <w:pict>
-              <v:group id="_x0000_s1068" style="position:absolute;margin-left:3647.2pt;margin-top:0;width:332.7pt;height:227.25pt;z-index:251661312;mso-position-horizontal:right;mso-position-horizontal-relative:margin;mso-position-vertical:top;mso-position-vertical-relative:page" coordorigin="4136,15" coordsize="6654,4545" o:allowincell="f">
+              <v:group id="_x0000_s1068" style="position:absolute;margin-left:3939.9pt;margin-top:0;width:332.7pt;height:227.25pt;z-index:251661312;mso-position-horizontal:right;mso-position-horizontal-relative:margin;mso-position-vertical:top;mso-position-vertical-relative:page" coordorigin="4136,15" coordsize="6654,4545" o:allowincell="f">
                 <v:shape id="_x0000_s1069" type="#_x0000_t32" style="position:absolute;left:4136;top:15;width:3058;height:3855" o:connectortype="straight" strokecolor="#a7bfde [1620]"/>
                 <v:oval id="_x0000_s1070" style="position:absolute;left:6674;top:444;width:4116;height:4116" fillcolor="#a7bfde [1620]" stroked="f"/>
                 <v:oval id="_x0000_s1071" style="position:absolute;left:6773;top:1058;width:3367;height:3367" fillcolor="#d3dfee [820]" stroked="f"/>
@@ -400,7 +525,7 @@
           <w:lang w:val="en-US"/>
         </w:rPr>
       </w:pPr>
-      <w:bookmarkStart w:id="0" w:name="_Toc284247768"/>
+      <w:bookmarkStart w:id="0" w:name="_Toc284502046"/>
       <w:r>
         <w:rPr>
           <w:lang w:val="en-US"/>
@@ -418,7 +543,9 @@
           <w:tab w:val="right" w:leader="underscore" w:pos="9062"/>
         </w:tabs>
         <w:rPr>
-          <w:noProof/>
+          <w:rFonts w:eastAsiaTheme="minorEastAsia"/>
+          <w:noProof/>
+          <w:lang w:eastAsia="nl-NL"/>
         </w:rPr>
       </w:pPr>
       <w:r>
@@ -477,7 +604,7 @@
         <w:rPr>
           <w:noProof/>
         </w:rPr>
-        <w:instrText xml:space="preserve"> PAGEREF _Toc284247768 \h </w:instrText>
+        <w:instrText xml:space="preserve"> PAGEREF _Toc284502046 \h </w:instrText>
       </w:r>
       <w:r>
         <w:rPr>
@@ -495,6 +622,854 @@
           <w:noProof/>
         </w:rPr>
         <w:t>2</w:t>
+      </w:r>
+      <w:r>
+        <w:rPr>
+          <w:noProof/>
+        </w:rPr>
+        <w:fldChar w:fldCharType="end"/>
+      </w:r>
+    </w:p>
+    <w:p>
+      <w:pPr>
+        <w:pStyle w:val="Inhopg1"/>
+        <w:tabs>
+          <w:tab w:val="left" w:pos="440"/>
+          <w:tab w:val="right" w:leader="underscore" w:pos="9062"/>
+        </w:tabs>
+        <w:rPr>
+          <w:rFonts w:eastAsiaTheme="minorEastAsia"/>
+          <w:noProof/>
+          <w:lang w:eastAsia="nl-NL"/>
+        </w:rPr>
+      </w:pPr>
+      <w:r>
+        <w:rPr>
+          <w:noProof/>
+          <w:lang w:val="en-US"/>
+        </w:rPr>
+        <w:t>2.</w:t>
+      </w:r>
+      <w:r>
+        <w:rPr>
+          <w:rFonts w:eastAsiaTheme="minorEastAsia"/>
+          <w:noProof/>
+          <w:lang w:eastAsia="nl-NL"/>
+        </w:rPr>
+        <w:tab/>
+      </w:r>
+      <w:r>
+        <w:rPr>
+          <w:noProof/>
+        </w:rPr>
+        <w:t>Persoonlijke interesses &amp; doelstellingen…</w:t>
+      </w:r>
+      <w:r>
+        <w:rPr>
+          <w:noProof/>
+        </w:rPr>
+        <w:tab/>
+      </w:r>
+      <w:r>
+        <w:rPr>
+          <w:noProof/>
+        </w:rPr>
+        <w:fldChar w:fldCharType="begin"/>
+      </w:r>
+      <w:r>
+        <w:rPr>
+          <w:noProof/>
+        </w:rPr>
+        <w:instrText xml:space="preserve"> PAGEREF _Toc284502047 \h </w:instrText>
+      </w:r>
+      <w:r>
+        <w:rPr>
+          <w:noProof/>
+        </w:rPr>
+      </w:r>
+      <w:r>
+        <w:rPr>
+          <w:noProof/>
+        </w:rPr>
+        <w:fldChar w:fldCharType="separate"/>
+      </w:r>
+      <w:r>
+        <w:rPr>
+          <w:noProof/>
+        </w:rPr>
+        <w:t>3</w:t>
+      </w:r>
+      <w:r>
+        <w:rPr>
+          <w:noProof/>
+        </w:rPr>
+        <w:fldChar w:fldCharType="end"/>
+      </w:r>
+    </w:p>
+    <w:p>
+      <w:pPr>
+        <w:pStyle w:val="Inhopg1"/>
+        <w:tabs>
+          <w:tab w:val="left" w:pos="660"/>
+          <w:tab w:val="right" w:leader="underscore" w:pos="9062"/>
+        </w:tabs>
+        <w:rPr>
+          <w:rFonts w:eastAsiaTheme="minorEastAsia"/>
+          <w:noProof/>
+          <w:lang w:eastAsia="nl-NL"/>
+        </w:rPr>
+      </w:pPr>
+      <w:r>
+        <w:rPr>
+          <w:noProof/>
+          <w:lang w:val="en-US"/>
+        </w:rPr>
+        <w:t>2.1.</w:t>
+      </w:r>
+      <w:r>
+        <w:rPr>
+          <w:rFonts w:eastAsiaTheme="minorEastAsia"/>
+          <w:noProof/>
+          <w:lang w:eastAsia="nl-NL"/>
+        </w:rPr>
+        <w:tab/>
+      </w:r>
+      <w:r>
+        <w:rPr>
+          <w:noProof/>
+          <w:lang w:val="en-US"/>
+        </w:rPr>
+        <w:t>… van Rinse Cramer</w:t>
+      </w:r>
+      <w:r>
+        <w:rPr>
+          <w:noProof/>
+        </w:rPr>
+        <w:tab/>
+      </w:r>
+      <w:r>
+        <w:rPr>
+          <w:noProof/>
+        </w:rPr>
+        <w:fldChar w:fldCharType="begin"/>
+      </w:r>
+      <w:r>
+        <w:rPr>
+          <w:noProof/>
+        </w:rPr>
+        <w:instrText xml:space="preserve"> PAGEREF _Toc284502048 \h </w:instrText>
+      </w:r>
+      <w:r>
+        <w:rPr>
+          <w:noProof/>
+        </w:rPr>
+      </w:r>
+      <w:r>
+        <w:rPr>
+          <w:noProof/>
+        </w:rPr>
+        <w:fldChar w:fldCharType="separate"/>
+      </w:r>
+      <w:r>
+        <w:rPr>
+          <w:noProof/>
+        </w:rPr>
+        <w:t>3</w:t>
+      </w:r>
+      <w:r>
+        <w:rPr>
+          <w:noProof/>
+        </w:rPr>
+        <w:fldChar w:fldCharType="end"/>
+      </w:r>
+    </w:p>
+    <w:p>
+      <w:pPr>
+        <w:pStyle w:val="Inhopg1"/>
+        <w:tabs>
+          <w:tab w:val="left" w:pos="880"/>
+          <w:tab w:val="right" w:leader="underscore" w:pos="9062"/>
+        </w:tabs>
+        <w:rPr>
+          <w:rFonts w:eastAsiaTheme="minorEastAsia"/>
+          <w:noProof/>
+          <w:lang w:eastAsia="nl-NL"/>
+        </w:rPr>
+      </w:pPr>
+      <w:r>
+        <w:rPr>
+          <w:noProof/>
+          <w:lang w:val="en-US"/>
+        </w:rPr>
+        <w:t>2.1.1.</w:t>
+      </w:r>
+      <w:r>
+        <w:rPr>
+          <w:rFonts w:eastAsiaTheme="minorEastAsia"/>
+          <w:noProof/>
+          <w:lang w:eastAsia="nl-NL"/>
+        </w:rPr>
+        <w:tab/>
+      </w:r>
+      <w:r>
+        <w:rPr>
+          <w:noProof/>
+          <w:lang w:val="en-US"/>
+        </w:rPr>
+        <w:t>Technische interesses</w:t>
+      </w:r>
+      <w:r>
+        <w:rPr>
+          <w:noProof/>
+        </w:rPr>
+        <w:tab/>
+      </w:r>
+      <w:r>
+        <w:rPr>
+          <w:noProof/>
+        </w:rPr>
+        <w:fldChar w:fldCharType="begin"/>
+      </w:r>
+      <w:r>
+        <w:rPr>
+          <w:noProof/>
+        </w:rPr>
+        <w:instrText xml:space="preserve"> PAGEREF _Toc284502049 \h </w:instrText>
+      </w:r>
+      <w:r>
+        <w:rPr>
+          <w:noProof/>
+        </w:rPr>
+      </w:r>
+      <w:r>
+        <w:rPr>
+          <w:noProof/>
+        </w:rPr>
+        <w:fldChar w:fldCharType="separate"/>
+      </w:r>
+      <w:r>
+        <w:rPr>
+          <w:noProof/>
+        </w:rPr>
+        <w:t>3</w:t>
+      </w:r>
+      <w:r>
+        <w:rPr>
+          <w:noProof/>
+        </w:rPr>
+        <w:fldChar w:fldCharType="end"/>
+      </w:r>
+    </w:p>
+    <w:p>
+      <w:pPr>
+        <w:pStyle w:val="Inhopg1"/>
+        <w:tabs>
+          <w:tab w:val="left" w:pos="880"/>
+          <w:tab w:val="right" w:leader="underscore" w:pos="9062"/>
+        </w:tabs>
+        <w:rPr>
+          <w:rFonts w:eastAsiaTheme="minorEastAsia"/>
+          <w:noProof/>
+          <w:lang w:eastAsia="nl-NL"/>
+        </w:rPr>
+      </w:pPr>
+      <w:r>
+        <w:rPr>
+          <w:noProof/>
+        </w:rPr>
+        <w:t>2.1.2.</w:t>
+      </w:r>
+      <w:r>
+        <w:rPr>
+          <w:rFonts w:eastAsiaTheme="minorEastAsia"/>
+          <w:noProof/>
+          <w:lang w:eastAsia="nl-NL"/>
+        </w:rPr>
+        <w:tab/>
+      </w:r>
+      <w:r>
+        <w:rPr>
+          <w:noProof/>
+        </w:rPr>
+        <w:t>Persoonlijke doelstellingen</w:t>
+      </w:r>
+      <w:r>
+        <w:rPr>
+          <w:noProof/>
+        </w:rPr>
+        <w:tab/>
+      </w:r>
+      <w:r>
+        <w:rPr>
+          <w:noProof/>
+        </w:rPr>
+        <w:fldChar w:fldCharType="begin"/>
+      </w:r>
+      <w:r>
+        <w:rPr>
+          <w:noProof/>
+        </w:rPr>
+        <w:instrText xml:space="preserve"> PAGEREF _Toc284502050 \h </w:instrText>
+      </w:r>
+      <w:r>
+        <w:rPr>
+          <w:noProof/>
+        </w:rPr>
+      </w:r>
+      <w:r>
+        <w:rPr>
+          <w:noProof/>
+        </w:rPr>
+        <w:fldChar w:fldCharType="separate"/>
+      </w:r>
+      <w:r>
+        <w:rPr>
+          <w:noProof/>
+        </w:rPr>
+        <w:t>3</w:t>
+      </w:r>
+      <w:r>
+        <w:rPr>
+          <w:noProof/>
+        </w:rPr>
+        <w:fldChar w:fldCharType="end"/>
+      </w:r>
+    </w:p>
+    <w:p>
+      <w:pPr>
+        <w:pStyle w:val="Inhopg1"/>
+        <w:tabs>
+          <w:tab w:val="left" w:pos="660"/>
+          <w:tab w:val="right" w:leader="underscore" w:pos="9062"/>
+        </w:tabs>
+        <w:rPr>
+          <w:rFonts w:eastAsiaTheme="minorEastAsia"/>
+          <w:noProof/>
+          <w:lang w:eastAsia="nl-NL"/>
+        </w:rPr>
+      </w:pPr>
+      <w:r>
+        <w:rPr>
+          <w:noProof/>
+        </w:rPr>
+        <w:t>2.2.</w:t>
+      </w:r>
+      <w:r>
+        <w:rPr>
+          <w:rFonts w:eastAsiaTheme="minorEastAsia"/>
+          <w:noProof/>
+          <w:lang w:eastAsia="nl-NL"/>
+        </w:rPr>
+        <w:tab/>
+      </w:r>
+      <w:r>
+        <w:rPr>
+          <w:noProof/>
+        </w:rPr>
+        <w:t>… van Tymen Steur</w:t>
+      </w:r>
+      <w:r>
+        <w:rPr>
+          <w:noProof/>
+        </w:rPr>
+        <w:tab/>
+      </w:r>
+      <w:r>
+        <w:rPr>
+          <w:noProof/>
+        </w:rPr>
+        <w:fldChar w:fldCharType="begin"/>
+      </w:r>
+      <w:r>
+        <w:rPr>
+          <w:noProof/>
+        </w:rPr>
+        <w:instrText xml:space="preserve"> PAGEREF _Toc284502051 \h </w:instrText>
+      </w:r>
+      <w:r>
+        <w:rPr>
+          <w:noProof/>
+        </w:rPr>
+      </w:r>
+      <w:r>
+        <w:rPr>
+          <w:noProof/>
+        </w:rPr>
+        <w:fldChar w:fldCharType="separate"/>
+      </w:r>
+      <w:r>
+        <w:rPr>
+          <w:noProof/>
+        </w:rPr>
+        <w:t>3</w:t>
+      </w:r>
+      <w:r>
+        <w:rPr>
+          <w:noProof/>
+        </w:rPr>
+        <w:fldChar w:fldCharType="end"/>
+      </w:r>
+    </w:p>
+    <w:p>
+      <w:pPr>
+        <w:pStyle w:val="Inhopg1"/>
+        <w:tabs>
+          <w:tab w:val="left" w:pos="880"/>
+          <w:tab w:val="right" w:leader="underscore" w:pos="9062"/>
+        </w:tabs>
+        <w:rPr>
+          <w:rFonts w:eastAsiaTheme="minorEastAsia"/>
+          <w:noProof/>
+          <w:lang w:eastAsia="nl-NL"/>
+        </w:rPr>
+      </w:pPr>
+      <w:r>
+        <w:rPr>
+          <w:noProof/>
+        </w:rPr>
+        <w:t>2.2.1.</w:t>
+      </w:r>
+      <w:r>
+        <w:rPr>
+          <w:rFonts w:eastAsiaTheme="minorEastAsia"/>
+          <w:noProof/>
+          <w:lang w:eastAsia="nl-NL"/>
+        </w:rPr>
+        <w:tab/>
+      </w:r>
+      <w:r>
+        <w:rPr>
+          <w:noProof/>
+        </w:rPr>
+        <w:t>Technische interesses</w:t>
+      </w:r>
+      <w:r>
+        <w:rPr>
+          <w:noProof/>
+        </w:rPr>
+        <w:tab/>
+      </w:r>
+      <w:r>
+        <w:rPr>
+          <w:noProof/>
+        </w:rPr>
+        <w:fldChar w:fldCharType="begin"/>
+      </w:r>
+      <w:r>
+        <w:rPr>
+          <w:noProof/>
+        </w:rPr>
+        <w:instrText xml:space="preserve"> PAGEREF _Toc284502052 \h </w:instrText>
+      </w:r>
+      <w:r>
+        <w:rPr>
+          <w:noProof/>
+        </w:rPr>
+      </w:r>
+      <w:r>
+        <w:rPr>
+          <w:noProof/>
+        </w:rPr>
+        <w:fldChar w:fldCharType="separate"/>
+      </w:r>
+      <w:r>
+        <w:rPr>
+          <w:noProof/>
+        </w:rPr>
+        <w:t>3</w:t>
+      </w:r>
+      <w:r>
+        <w:rPr>
+          <w:noProof/>
+        </w:rPr>
+        <w:fldChar w:fldCharType="end"/>
+      </w:r>
+    </w:p>
+    <w:p>
+      <w:pPr>
+        <w:pStyle w:val="Inhopg1"/>
+        <w:tabs>
+          <w:tab w:val="left" w:pos="880"/>
+          <w:tab w:val="right" w:leader="underscore" w:pos="9062"/>
+        </w:tabs>
+        <w:rPr>
+          <w:rFonts w:eastAsiaTheme="minorEastAsia"/>
+          <w:noProof/>
+          <w:lang w:eastAsia="nl-NL"/>
+        </w:rPr>
+      </w:pPr>
+      <w:r>
+        <w:rPr>
+          <w:noProof/>
+          <w:lang w:val="en-US"/>
+        </w:rPr>
+        <w:t>2.2.2.</w:t>
+      </w:r>
+      <w:r>
+        <w:rPr>
+          <w:rFonts w:eastAsiaTheme="minorEastAsia"/>
+          <w:noProof/>
+          <w:lang w:eastAsia="nl-NL"/>
+        </w:rPr>
+        <w:tab/>
+      </w:r>
+      <w:r>
+        <w:rPr>
+          <w:noProof/>
+        </w:rPr>
+        <w:t>Persoonlijke</w:t>
+      </w:r>
+      <w:r>
+        <w:rPr>
+          <w:noProof/>
+          <w:lang w:val="en-US"/>
+        </w:rPr>
+        <w:t xml:space="preserve"> </w:t>
+      </w:r>
+      <w:r>
+        <w:rPr>
+          <w:noProof/>
+        </w:rPr>
+        <w:t>doelstellingen</w:t>
+      </w:r>
+      <w:r>
+        <w:rPr>
+          <w:noProof/>
+        </w:rPr>
+        <w:tab/>
+      </w:r>
+      <w:r>
+        <w:rPr>
+          <w:noProof/>
+        </w:rPr>
+        <w:fldChar w:fldCharType="begin"/>
+      </w:r>
+      <w:r>
+        <w:rPr>
+          <w:noProof/>
+        </w:rPr>
+        <w:instrText xml:space="preserve"> PAGEREF _Toc284502053 \h </w:instrText>
+      </w:r>
+      <w:r>
+        <w:rPr>
+          <w:noProof/>
+        </w:rPr>
+      </w:r>
+      <w:r>
+        <w:rPr>
+          <w:noProof/>
+        </w:rPr>
+        <w:fldChar w:fldCharType="separate"/>
+      </w:r>
+      <w:r>
+        <w:rPr>
+          <w:noProof/>
+        </w:rPr>
+        <w:t>4</w:t>
+      </w:r>
+      <w:r>
+        <w:rPr>
+          <w:noProof/>
+        </w:rPr>
+        <w:fldChar w:fldCharType="end"/>
+      </w:r>
+    </w:p>
+    <w:p>
+      <w:pPr>
+        <w:pStyle w:val="Inhopg1"/>
+        <w:tabs>
+          <w:tab w:val="left" w:pos="440"/>
+          <w:tab w:val="right" w:leader="underscore" w:pos="9062"/>
+        </w:tabs>
+        <w:rPr>
+          <w:rFonts w:eastAsiaTheme="minorEastAsia"/>
+          <w:noProof/>
+          <w:lang w:eastAsia="nl-NL"/>
+        </w:rPr>
+      </w:pPr>
+      <w:r>
+        <w:rPr>
+          <w:noProof/>
+          <w:lang w:val="en-US"/>
+        </w:rPr>
+        <w:t>3.</w:t>
+      </w:r>
+      <w:r>
+        <w:rPr>
+          <w:rFonts w:eastAsiaTheme="minorEastAsia"/>
+          <w:noProof/>
+          <w:lang w:eastAsia="nl-NL"/>
+        </w:rPr>
+        <w:tab/>
+      </w:r>
+      <w:r>
+        <w:rPr>
+          <w:noProof/>
+          <w:lang w:val="en-US"/>
+        </w:rPr>
+        <w:t>Het project</w:t>
+      </w:r>
+      <w:r>
+        <w:rPr>
+          <w:noProof/>
+        </w:rPr>
+        <w:tab/>
+      </w:r>
+      <w:r>
+        <w:rPr>
+          <w:noProof/>
+        </w:rPr>
+        <w:fldChar w:fldCharType="begin"/>
+      </w:r>
+      <w:r>
+        <w:rPr>
+          <w:noProof/>
+        </w:rPr>
+        <w:instrText xml:space="preserve"> PAGEREF _Toc284502054 \h </w:instrText>
+      </w:r>
+      <w:r>
+        <w:rPr>
+          <w:noProof/>
+        </w:rPr>
+      </w:r>
+      <w:r>
+        <w:rPr>
+          <w:noProof/>
+        </w:rPr>
+        <w:fldChar w:fldCharType="separate"/>
+      </w:r>
+      <w:r>
+        <w:rPr>
+          <w:noProof/>
+        </w:rPr>
+        <w:t>5</w:t>
+      </w:r>
+      <w:r>
+        <w:rPr>
+          <w:noProof/>
+        </w:rPr>
+        <w:fldChar w:fldCharType="end"/>
+      </w:r>
+    </w:p>
+    <w:p>
+      <w:pPr>
+        <w:pStyle w:val="Inhopg1"/>
+        <w:tabs>
+          <w:tab w:val="left" w:pos="440"/>
+          <w:tab w:val="right" w:leader="underscore" w:pos="9062"/>
+        </w:tabs>
+        <w:rPr>
+          <w:rFonts w:eastAsiaTheme="minorEastAsia"/>
+          <w:noProof/>
+          <w:lang w:eastAsia="nl-NL"/>
+        </w:rPr>
+      </w:pPr>
+      <w:r>
+        <w:rPr>
+          <w:noProof/>
+          <w:lang w:val="en-US"/>
+        </w:rPr>
+        <w:t>4.</w:t>
+      </w:r>
+      <w:r>
+        <w:rPr>
+          <w:rFonts w:eastAsiaTheme="minorEastAsia"/>
+          <w:noProof/>
+          <w:lang w:eastAsia="nl-NL"/>
+        </w:rPr>
+        <w:tab/>
+      </w:r>
+      <w:r>
+        <w:rPr>
+          <w:noProof/>
+          <w:lang w:val="en-US"/>
+        </w:rPr>
+        <w:t>Template</w:t>
+      </w:r>
+      <w:r>
+        <w:rPr>
+          <w:noProof/>
+        </w:rPr>
+        <w:tab/>
+      </w:r>
+      <w:r>
+        <w:rPr>
+          <w:noProof/>
+        </w:rPr>
+        <w:fldChar w:fldCharType="begin"/>
+      </w:r>
+      <w:r>
+        <w:rPr>
+          <w:noProof/>
+        </w:rPr>
+        <w:instrText xml:space="preserve"> PAGEREF _Toc284502055 \h </w:instrText>
+      </w:r>
+      <w:r>
+        <w:rPr>
+          <w:noProof/>
+        </w:rPr>
+      </w:r>
+      <w:r>
+        <w:rPr>
+          <w:noProof/>
+        </w:rPr>
+        <w:fldChar w:fldCharType="separate"/>
+      </w:r>
+      <w:r>
+        <w:rPr>
+          <w:noProof/>
+        </w:rPr>
+        <w:t>6</w:t>
+      </w:r>
+      <w:r>
+        <w:rPr>
+          <w:noProof/>
+        </w:rPr>
+        <w:fldChar w:fldCharType="end"/>
+      </w:r>
+    </w:p>
+    <w:p>
+      <w:pPr>
+        <w:pStyle w:val="Inhopg2"/>
+        <w:tabs>
+          <w:tab w:val="left" w:pos="880"/>
+          <w:tab w:val="right" w:leader="underscore" w:pos="9062"/>
+        </w:tabs>
+        <w:rPr>
+          <w:rFonts w:eastAsiaTheme="minorEastAsia"/>
+          <w:noProof/>
+          <w:lang w:eastAsia="nl-NL"/>
+        </w:rPr>
+      </w:pPr>
+      <w:r>
+        <w:rPr>
+          <w:noProof/>
+        </w:rPr>
+        <w:t>4.1.</w:t>
+      </w:r>
+      <w:r>
+        <w:rPr>
+          <w:rFonts w:eastAsiaTheme="minorEastAsia"/>
+          <w:noProof/>
+          <w:lang w:eastAsia="nl-NL"/>
+        </w:rPr>
+        <w:tab/>
+      </w:r>
+      <w:r>
+        <w:rPr>
+          <w:noProof/>
+        </w:rPr>
+        <w:t>Rinse</w:t>
+      </w:r>
+      <w:r>
+        <w:rPr>
+          <w:noProof/>
+        </w:rPr>
+        <w:tab/>
+      </w:r>
+      <w:r>
+        <w:rPr>
+          <w:noProof/>
+        </w:rPr>
+        <w:fldChar w:fldCharType="begin"/>
+      </w:r>
+      <w:r>
+        <w:rPr>
+          <w:noProof/>
+        </w:rPr>
+        <w:instrText xml:space="preserve"> PAGEREF _Toc284502056 \h </w:instrText>
+      </w:r>
+      <w:r>
+        <w:rPr>
+          <w:noProof/>
+        </w:rPr>
+      </w:r>
+      <w:r>
+        <w:rPr>
+          <w:noProof/>
+        </w:rPr>
+        <w:fldChar w:fldCharType="separate"/>
+      </w:r>
+      <w:r>
+        <w:rPr>
+          <w:noProof/>
+        </w:rPr>
+        <w:t>6</w:t>
+      </w:r>
+      <w:r>
+        <w:rPr>
+          <w:noProof/>
+        </w:rPr>
+        <w:fldChar w:fldCharType="end"/>
+      </w:r>
+    </w:p>
+    <w:p>
+      <w:pPr>
+        <w:pStyle w:val="Inhopg2"/>
+        <w:tabs>
+          <w:tab w:val="left" w:pos="880"/>
+          <w:tab w:val="right" w:leader="underscore" w:pos="9062"/>
+        </w:tabs>
+        <w:rPr>
+          <w:rFonts w:eastAsiaTheme="minorEastAsia"/>
+          <w:noProof/>
+          <w:lang w:eastAsia="nl-NL"/>
+        </w:rPr>
+      </w:pPr>
+      <w:r>
+        <w:rPr>
+          <w:noProof/>
+        </w:rPr>
+        <w:t>4.2.</w:t>
+      </w:r>
+      <w:r>
+        <w:rPr>
+          <w:rFonts w:eastAsiaTheme="minorEastAsia"/>
+          <w:noProof/>
+          <w:lang w:eastAsia="nl-NL"/>
+        </w:rPr>
+        <w:tab/>
+      </w:r>
+      <w:r>
+        <w:rPr>
+          <w:noProof/>
+        </w:rPr>
+        <w:t>Tymen</w:t>
+      </w:r>
+      <w:r>
+        <w:rPr>
+          <w:noProof/>
+        </w:rPr>
+        <w:tab/>
+      </w:r>
+      <w:r>
+        <w:rPr>
+          <w:noProof/>
+        </w:rPr>
+        <w:fldChar w:fldCharType="begin"/>
+      </w:r>
+      <w:r>
+        <w:rPr>
+          <w:noProof/>
+        </w:rPr>
+        <w:instrText xml:space="preserve"> PAGEREF _Toc284502057 \h </w:instrText>
+      </w:r>
+      <w:r>
+        <w:rPr>
+          <w:noProof/>
+        </w:rPr>
+      </w:r>
+      <w:r>
+        <w:rPr>
+          <w:noProof/>
+        </w:rPr>
+        <w:fldChar w:fldCharType="separate"/>
+      </w:r>
+      <w:r>
+        <w:rPr>
+          <w:noProof/>
+        </w:rPr>
+        <w:t>6</w:t>
       </w:r>
       <w:r>
         <w:rPr>
@@ -536,50 +1511,1740 @@
           <w:lang w:val="en-US"/>
         </w:rPr>
       </w:pPr>
-      <w:r>
-        <w:rPr>
-          <w:lang w:val="en-US"/>
-        </w:rPr>
+      <w:bookmarkStart w:id="1" w:name="_Toc284414118"/>
+      <w:bookmarkStart w:id="2" w:name="_Toc284502047"/>
+      <w:r>
         <w:lastRenderedPageBreak/>
-        <w:t>Template</w:t>
-      </w:r>
+        <w:t>P</w:t>
+      </w:r>
+      <w:r>
+        <w:t>ersoonli</w:t>
+      </w:r>
+      <w:r>
+        <w:t>jke interesses &amp; doelstellingen…</w:t>
+      </w:r>
+      <w:bookmarkEnd w:id="1"/>
+      <w:bookmarkEnd w:id="2"/>
     </w:p>
     <w:p>
       <w:pPr>
+        <w:pStyle w:val="Kop1"/>
+        <w:numPr>
+          <w:ilvl w:val="1"/>
+          <w:numId w:val="1"/>
+        </w:numPr>
         <w:rPr>
           <w:lang w:val="en-US"/>
         </w:rPr>
       </w:pPr>
+      <w:bookmarkStart w:id="3" w:name="_Toc284414119"/>
+      <w:bookmarkStart w:id="4" w:name="_Toc284502048"/>
+      <w:r>
+        <w:rPr>
+          <w:lang w:val="en-US"/>
+        </w:rPr>
+        <w:t>… van Rinse Cramer</w:t>
+      </w:r>
+      <w:bookmarkEnd w:id="3"/>
+      <w:bookmarkEnd w:id="4"/>
+    </w:p>
+    <w:p>
+      <w:pPr>
+        <w:pStyle w:val="Kop1"/>
+        <w:numPr>
+          <w:ilvl w:val="2"/>
+          <w:numId w:val="1"/>
+        </w:numPr>
+        <w:rPr>
+          <w:lang w:val="en-US"/>
+        </w:rPr>
+      </w:pPr>
+      <w:bookmarkStart w:id="5" w:name="_Toc284414120"/>
+      <w:bookmarkStart w:id="6" w:name="_Toc284502049"/>
+      <w:proofErr w:type="spellStart"/>
+      <w:r>
+        <w:rPr>
+          <w:lang w:val="en-US"/>
+        </w:rPr>
+        <w:t>Technische</w:t>
+      </w:r>
+      <w:proofErr w:type="spellEnd"/>
+      <w:r>
+        <w:rPr>
+          <w:lang w:val="en-US"/>
+        </w:rPr>
+        <w:t xml:space="preserve"> </w:t>
+      </w:r>
+      <w:proofErr w:type="spellStart"/>
+      <w:r>
+        <w:rPr>
+          <w:lang w:val="en-US"/>
+        </w:rPr>
+        <w:t>interesses</w:t>
+      </w:r>
+      <w:bookmarkEnd w:id="5"/>
+      <w:bookmarkEnd w:id="6"/>
+      <w:proofErr w:type="spellEnd"/>
+    </w:p>
+    <w:p>
+      <w:r>
+        <w:t xml:space="preserve">In het tweede jaar heb ik samen met Rick </w:t>
+      </w:r>
+      <w:proofErr w:type="spellStart"/>
+      <w:r>
+        <w:t>Volbeda</w:t>
+      </w:r>
+      <w:proofErr w:type="spellEnd"/>
+      <w:r>
+        <w:t xml:space="preserve"> gewerkt aan een opdracht voor </w:t>
+      </w:r>
+      <w:r>
+        <w:t xml:space="preserve">het vak PHP dat werd gedoceerd door Gerben Wiersma. In dit vak moest je een opdracht inleveren dat bestond uit een PHP website. Naast het gebruik van PHP classes moest de Model View Controller architectuur erin terug te vinden zijn. Deze opdracht werd voor ons verscheidene </w:t>
+      </w:r>
+      <w:proofErr w:type="spellStart"/>
+      <w:r>
+        <w:t>L-Systems</w:t>
+      </w:r>
+      <w:proofErr w:type="spellEnd"/>
+      <w:r>
+        <w:t xml:space="preserve"> produceren waarbij je de variabelen kunt veranderen en vanzelfsprekend de gekozen </w:t>
+      </w:r>
+      <w:proofErr w:type="spellStart"/>
+      <w:r>
+        <w:t>L-System</w:t>
+      </w:r>
+      <w:proofErr w:type="spellEnd"/>
+      <w:r>
+        <w:t xml:space="preserve"> kan tekenen. Het tekenen gebeurde met het SVG formaat. Dat is een browserformaat voor vectorafbeeldingen. Samen hebben we dit vak afgerond met een 10, omdat we zonder elkaar geen idee hadden voor een opdracht.</w:t>
+      </w:r>
+    </w:p>
+    <w:p>
+      <w:r>
+        <w:t xml:space="preserve">Ik heb zelf geen </w:t>
+      </w:r>
+      <w:proofErr w:type="spellStart"/>
+      <w:r>
+        <w:t>Android</w:t>
+      </w:r>
+      <w:proofErr w:type="spellEnd"/>
+      <w:r>
+        <w:t xml:space="preserve"> telefoon, maar het programmeren in Java voor </w:t>
+      </w:r>
+      <w:proofErr w:type="spellStart"/>
+      <w:r>
+        <w:t>Android</w:t>
+      </w:r>
+      <w:proofErr w:type="spellEnd"/>
+      <w:r>
+        <w:t xml:space="preserve"> spreekt mij aan. De huidige ontwikkelomgevingen zoals </w:t>
+      </w:r>
+      <w:proofErr w:type="spellStart"/>
+      <w:r>
+        <w:t>NetBeans</w:t>
+      </w:r>
+      <w:proofErr w:type="spellEnd"/>
+      <w:r>
+        <w:t xml:space="preserve"> en </w:t>
+      </w:r>
+      <w:proofErr w:type="spellStart"/>
+      <w:r>
+        <w:t>Eclipse</w:t>
+      </w:r>
+      <w:proofErr w:type="spellEnd"/>
+      <w:r>
+        <w:t xml:space="preserve"> kunnen gebruikt worden voor het programmeren van de applicaties. Verder is er een geïnstalleerde </w:t>
+      </w:r>
+      <w:proofErr w:type="spellStart"/>
+      <w:r>
+        <w:t>Android</w:t>
+      </w:r>
+      <w:proofErr w:type="spellEnd"/>
+      <w:r>
+        <w:t xml:space="preserve"> SDK nodig, en een </w:t>
+      </w:r>
+      <w:proofErr w:type="spellStart"/>
+      <w:r>
+        <w:t>Virtual</w:t>
+      </w:r>
+      <w:proofErr w:type="spellEnd"/>
+      <w:r>
+        <w:t xml:space="preserve"> </w:t>
+      </w:r>
+      <w:proofErr w:type="spellStart"/>
+      <w:r>
+        <w:t>Device</w:t>
+      </w:r>
+      <w:proofErr w:type="spellEnd"/>
+      <w:r>
+        <w:t>.</w:t>
+      </w:r>
+    </w:p>
+    <w:p>
+      <w:pPr>
+        <w:pStyle w:val="Kop1"/>
+        <w:numPr>
+          <w:ilvl w:val="2"/>
+          <w:numId w:val="1"/>
+        </w:numPr>
+      </w:pPr>
+      <w:bookmarkStart w:id="7" w:name="_Toc284414121"/>
+      <w:bookmarkStart w:id="8" w:name="_Toc284502050"/>
+      <w:r>
+        <w:t>Persoonlijke doelstellingen</w:t>
+      </w:r>
+      <w:bookmarkEnd w:id="7"/>
+      <w:bookmarkEnd w:id="8"/>
+    </w:p>
+    <w:p>
+      <w:r>
+        <w:t xml:space="preserve">De opdracht </w:t>
+      </w:r>
+      <w:proofErr w:type="spellStart"/>
+      <w:r>
+        <w:t>L-Systems</w:t>
+      </w:r>
+      <w:proofErr w:type="spellEnd"/>
+      <w:r>
+        <w:t xml:space="preserve"> voor het vak PHP heeft voor de interesse in </w:t>
+      </w:r>
+      <w:proofErr w:type="spellStart"/>
+      <w:r>
+        <w:t>webprogrammeren</w:t>
+      </w:r>
+      <w:proofErr w:type="spellEnd"/>
+      <w:r>
+        <w:t xml:space="preserve"> gezorgd. Dat komt ook omdat </w:t>
+      </w:r>
+      <w:proofErr w:type="spellStart"/>
+      <w:r>
+        <w:t>webprogrammeren</w:t>
+      </w:r>
+      <w:proofErr w:type="spellEnd"/>
+      <w:r>
+        <w:t xml:space="preserve"> vandaag de dag steeds belangrijker lijkt te worden dan ‘offline’ programmeren. Voor de </w:t>
+      </w:r>
+      <w:proofErr w:type="spellStart"/>
+      <w:r>
+        <w:t>Android</w:t>
+      </w:r>
+      <w:proofErr w:type="spellEnd"/>
+      <w:r>
+        <w:t xml:space="preserve"> applicatie is het namelijk handig om in de applicatie een website te kunnen raadplegen, in ons geval m.androway.nl.</w:t>
+      </w:r>
+    </w:p>
+    <w:p>
+      <w:r>
+        <w:t xml:space="preserve">Ik wil mijn ervaring met </w:t>
+      </w:r>
+      <w:proofErr w:type="spellStart"/>
+      <w:r>
+        <w:t>webprogrammeren</w:t>
+      </w:r>
+      <w:proofErr w:type="spellEnd"/>
+      <w:r>
+        <w:t xml:space="preserve"> uitbreiden, daar hoort ook een goed design bij. Bij </w:t>
+      </w:r>
+      <w:proofErr w:type="spellStart"/>
+      <w:r>
+        <w:t>Android</w:t>
+      </w:r>
+      <w:proofErr w:type="spellEnd"/>
+      <w:r>
+        <w:t xml:space="preserve"> komen naast Java code, ook opmaakbestanden in XML te pas. Daar wil ik ook van leren. In tegenstelling tot </w:t>
+      </w:r>
+      <w:proofErr w:type="spellStart"/>
+      <w:r>
+        <w:t>Tymen</w:t>
+      </w:r>
+      <w:proofErr w:type="spellEnd"/>
+      <w:r>
+        <w:t xml:space="preserve"> is mijn wiskundige ontwikkeling bovengemiddeld. Dat begon in groep acht op de basisschool met het behalen van nul fouten op het onderdeel rekenen van de </w:t>
+      </w:r>
+      <w:proofErr w:type="spellStart"/>
+      <w:r>
+        <w:t>citotoets</w:t>
+      </w:r>
+      <w:proofErr w:type="spellEnd"/>
+      <w:r>
+        <w:t xml:space="preserve">. Daarna zijn deze kwaliteiten sterk verbeterd op de Havo door wiskunde te volgen (toen nog een verplicht vak). Voor de opdracht </w:t>
+      </w:r>
+      <w:proofErr w:type="spellStart"/>
+      <w:r>
+        <w:t>L-Systems</w:t>
+      </w:r>
+      <w:proofErr w:type="spellEnd"/>
+      <w:r>
+        <w:t xml:space="preserve">, maar vooral ook voor het project </w:t>
+      </w:r>
+      <w:proofErr w:type="spellStart"/>
+      <w:r>
+        <w:t>Containing</w:t>
+      </w:r>
+      <w:proofErr w:type="spellEnd"/>
+      <w:r>
+        <w:t xml:space="preserve"> heb ik deze ervaring op het gebied van wiskunde en rekenen goed kunnen gebruiken. Ik verwacht dan ook geen moeite te hebben met de wiskundige en natuurkundige problemen die we deze minor tegen kunnen gaan komen.</w:t>
+      </w:r>
+    </w:p>
+    <w:p>
+      <w:pPr>
+        <w:pStyle w:val="Kop1"/>
+        <w:numPr>
+          <w:ilvl w:val="1"/>
+          <w:numId w:val="1"/>
+        </w:numPr>
+      </w:pPr>
+      <w:bookmarkStart w:id="9" w:name="_Toc284414122"/>
+      <w:bookmarkStart w:id="10" w:name="_Toc284502051"/>
+      <w:r>
+        <w:t xml:space="preserve">… van </w:t>
+      </w:r>
+      <w:proofErr w:type="spellStart"/>
+      <w:r>
+        <w:t>Tymen</w:t>
+      </w:r>
+      <w:proofErr w:type="spellEnd"/>
+      <w:r>
+        <w:t xml:space="preserve"> Steur</w:t>
+      </w:r>
+      <w:bookmarkEnd w:id="9"/>
+      <w:bookmarkEnd w:id="10"/>
+    </w:p>
+    <w:p>
+      <w:pPr>
+        <w:pStyle w:val="Kop1"/>
+        <w:numPr>
+          <w:ilvl w:val="2"/>
+          <w:numId w:val="1"/>
+        </w:numPr>
+      </w:pPr>
+      <w:bookmarkStart w:id="11" w:name="_Toc284414123"/>
+      <w:bookmarkStart w:id="12" w:name="_Toc284502052"/>
+      <w:r>
+        <w:t>Technische interesses</w:t>
+      </w:r>
+      <w:bookmarkEnd w:id="11"/>
+      <w:bookmarkEnd w:id="12"/>
+    </w:p>
+    <w:p>
+      <w:pPr>
+        <w:pStyle w:val="Geenafstand"/>
+      </w:pPr>
+      <w:r>
+        <w:t>In jaar twee van mijn opleiding heb ik aan het interdisciplinaire project (IDP) meegewerkt. Tijdens dit project heb ik naast het schrijven van ‘desktop software’ ook gewerkt aan het maken van ‘</w:t>
+      </w:r>
+      <w:proofErr w:type="spellStart"/>
+      <w:r>
+        <w:t>embedded</w:t>
+      </w:r>
+      <w:proofErr w:type="spellEnd"/>
+      <w:r>
+        <w:t xml:space="preserve">’ code op een microcontroller. </w:t>
+      </w:r>
+      <w:r>
+        <w:t xml:space="preserve">Hier had ik </w:t>
+      </w:r>
+      <w:r>
+        <w:t xml:space="preserve">erg </w:t>
+      </w:r>
+      <w:r>
+        <w:t>weinig</w:t>
+      </w:r>
+      <w:r>
+        <w:t xml:space="preserve"> </w:t>
+      </w:r>
+      <w:r>
+        <w:t xml:space="preserve">ervaring mee, maar ik vond het erg leuk om </w:t>
+      </w:r>
+      <w:r>
+        <w:t xml:space="preserve">hier aan te werken. Naast het feit dat ik het leuk vond om te doen, is het in mijn ogen ook behoorlijk goed geslaagd. </w:t>
+      </w:r>
+    </w:p>
+    <w:p>
+      <w:pPr>
+        <w:pStyle w:val="Geenafstand"/>
+      </w:pPr>
+    </w:p>
+    <w:p>
+      <w:pPr>
+        <w:pStyle w:val="Geenafstand"/>
+      </w:pPr>
+      <w:r>
+        <w:t xml:space="preserve">Na het IDP project heb ik een aantal ideeën gehad om een eigen experimenteel project te doen met </w:t>
+      </w:r>
+      <w:proofErr w:type="spellStart"/>
+      <w:r>
+        <w:t>embedded</w:t>
+      </w:r>
+      <w:proofErr w:type="spellEnd"/>
+      <w:r>
+        <w:t xml:space="preserve"> componenten. Het ontbrak mij echter steeds aan tijd, waardoor het er nooit van gekomen is. Voor het bedenken van een minor was het daarom voor mij ook niet moeilijk om een richting en een project te bedenken.</w:t>
+      </w:r>
+    </w:p>
+    <w:p>
+      <w:pPr>
+        <w:pStyle w:val="Geenafstand"/>
+      </w:pPr>
+    </w:p>
+    <w:p>
+      <w:pPr>
+        <w:pStyle w:val="Geenafstand"/>
+      </w:pPr>
+      <w:r>
+        <w:t>Sinds ongeveer een jaar heb ik een Google ‘</w:t>
+      </w:r>
+      <w:proofErr w:type="spellStart"/>
+      <w:r>
+        <w:t>smartphone</w:t>
+      </w:r>
+      <w:proofErr w:type="spellEnd"/>
+      <w:r>
+        <w:t xml:space="preserve">’, dat draait op het </w:t>
+      </w:r>
+      <w:proofErr w:type="spellStart"/>
+      <w:r>
+        <w:t>Android</w:t>
+      </w:r>
+      <w:proofErr w:type="spellEnd"/>
+      <w:r>
+        <w:t xml:space="preserve"> besturingssysteem van Google. </w:t>
+      </w:r>
+      <w:proofErr w:type="spellStart"/>
+      <w:r>
+        <w:t>A</w:t>
+      </w:r>
+      <w:r>
+        <w:t>ndroid</w:t>
+      </w:r>
+      <w:proofErr w:type="spellEnd"/>
+      <w:r>
+        <w:t xml:space="preserve"> is een behoorlijk nieuw mobiel </w:t>
+      </w:r>
+      <w:r>
+        <w:t xml:space="preserve">besturingssysteem en is op het moment </w:t>
+      </w:r>
+      <w:r>
+        <w:t>immens</w:t>
+      </w:r>
+      <w:r>
+        <w:t xml:space="preserve"> populair. </w:t>
+      </w:r>
+      <w:r>
+        <w:t>Voor mijzelf heb ik al eens een hele simpele applicatie geschreven</w:t>
+      </w:r>
+      <w:r>
+        <w:t xml:space="preserve"> voor </w:t>
+      </w:r>
+      <w:proofErr w:type="spellStart"/>
+      <w:r>
+        <w:t>Android</w:t>
+      </w:r>
+      <w:proofErr w:type="spellEnd"/>
+      <w:r>
+        <w:t xml:space="preserve">. Puur </w:t>
+      </w:r>
+      <w:r>
+        <w:t>om te expe</w:t>
+      </w:r>
+      <w:r>
+        <w:t xml:space="preserve">rimenteren met dit platform, </w:t>
+      </w:r>
+      <w:r>
+        <w:t xml:space="preserve">het zou mij erg leuk lijken om hier echt in te duiken en </w:t>
+      </w:r>
+      <w:r>
+        <w:t xml:space="preserve">er </w:t>
+      </w:r>
+      <w:r>
+        <w:t>iets moois mee te maken.</w:t>
+      </w:r>
+    </w:p>
+    <w:p>
+      <w:pPr>
+        <w:pStyle w:val="Geenafstand"/>
+      </w:pPr>
+    </w:p>
+    <w:p>
+      <w:pPr>
+        <w:pStyle w:val="Geenafstand"/>
+      </w:pPr>
+      <w:r>
+        <w:t>Deze twee interesses van mij wou ik dus graag</w:t>
+      </w:r>
+      <w:r>
+        <w:t xml:space="preserve"> combineren in mijn minor. Een uitdagend project waarbij </w:t>
+      </w:r>
+      <w:proofErr w:type="spellStart"/>
+      <w:r>
+        <w:t>embedded</w:t>
+      </w:r>
+      <w:proofErr w:type="spellEnd"/>
+      <w:r>
+        <w:t xml:space="preserve"> programmeren gebruikt moet worden, gecombineerd met een applicatie op een </w:t>
+      </w:r>
+      <w:proofErr w:type="spellStart"/>
+      <w:r>
+        <w:t>Android</w:t>
+      </w:r>
+      <w:proofErr w:type="spellEnd"/>
+      <w:r>
+        <w:t xml:space="preserve"> telefoon.</w:t>
+      </w:r>
+    </w:p>
+    <w:p>
+      <w:pPr>
+        <w:pStyle w:val="Kop1"/>
+        <w:numPr>
+          <w:ilvl w:val="2"/>
+          <w:numId w:val="1"/>
+        </w:numPr>
+        <w:rPr>
+          <w:lang w:val="en-US"/>
+        </w:rPr>
+      </w:pPr>
+      <w:bookmarkStart w:id="13" w:name="_Toc284414124"/>
+      <w:bookmarkStart w:id="14" w:name="_Toc284502053"/>
+      <w:r>
+        <w:t>Persoonlijke</w:t>
+      </w:r>
+      <w:r>
+        <w:rPr>
+          <w:lang w:val="en-US"/>
+        </w:rPr>
+        <w:t xml:space="preserve"> </w:t>
+      </w:r>
+      <w:r>
+        <w:t>doelstellingen</w:t>
+      </w:r>
+      <w:bookmarkEnd w:id="13"/>
+      <w:bookmarkEnd w:id="14"/>
+    </w:p>
+    <w:p>
+      <w:r>
+        <w:t>Mijn</w:t>
+      </w:r>
+      <w:r>
+        <w:t xml:space="preserve"> </w:t>
+      </w:r>
+      <w:r>
+        <w:t>persoonlijke</w:t>
+      </w:r>
+      <w:r>
+        <w:t xml:space="preserve"> </w:t>
+      </w:r>
+      <w:r>
+        <w:t>doelstellingen</w:t>
+      </w:r>
+      <w:r>
+        <w:t xml:space="preserve"> </w:t>
+      </w:r>
+      <w:r>
+        <w:t>hangen</w:t>
+      </w:r>
+      <w:r>
+        <w:t xml:space="preserve"> sterk samen met mijn technische interesses. Ik zou graag meer ervaring en inzicht krijgen in het ontwikkelen van </w:t>
+      </w:r>
+      <w:proofErr w:type="spellStart"/>
+      <w:r>
+        <w:t>embedded</w:t>
+      </w:r>
+      <w:proofErr w:type="spellEnd"/>
+      <w:r>
+        <w:t xml:space="preserve"> code en het </w:t>
+      </w:r>
+      <w:r>
+        <w:t>maken</w:t>
+      </w:r>
+      <w:r>
+        <w:t xml:space="preserve"> van een </w:t>
+      </w:r>
+      <w:proofErr w:type="spellStart"/>
+      <w:r>
+        <w:t>Android</w:t>
+      </w:r>
+      <w:proofErr w:type="spellEnd"/>
+      <w:r>
+        <w:t xml:space="preserve"> </w:t>
+      </w:r>
+      <w:proofErr w:type="spellStart"/>
+      <w:r>
+        <w:t>smartphone</w:t>
+      </w:r>
+      <w:proofErr w:type="spellEnd"/>
+      <w:r>
+        <w:t xml:space="preserve"> applicatie.</w:t>
+      </w:r>
+    </w:p>
+    <w:p>
+      <w:r>
+        <w:t>Wat betreft programmeren denk ik dat mijn wiskundige kwaliteiten mijn achilleshiel</w:t>
+      </w:r>
+      <w:r>
+        <w:t xml:space="preserve"> zijn. Mijn </w:t>
+      </w:r>
+      <w:r>
+        <w:t xml:space="preserve">wiskundige kennis </w:t>
+      </w:r>
+      <w:r>
+        <w:t xml:space="preserve">is in </w:t>
+      </w:r>
+      <w:r>
+        <w:t xml:space="preserve">mijn ogen niet geweldig </w:t>
+      </w:r>
+      <w:r>
+        <w:t xml:space="preserve">en </w:t>
+      </w:r>
+      <w:r>
+        <w:t xml:space="preserve">hier </w:t>
+      </w:r>
+      <w:r>
+        <w:t>wil ik dan ook aan werken</w:t>
+      </w:r>
+      <w:r>
+        <w:t xml:space="preserve"> tijdens mijn </w:t>
+      </w:r>
+      <w:r>
+        <w:t xml:space="preserve">minor. De opdracht die ik bedacht heb voor mijn minor bestaat uit zowel een </w:t>
+      </w:r>
+      <w:proofErr w:type="spellStart"/>
+      <w:r>
+        <w:t>Android</w:t>
+      </w:r>
+      <w:proofErr w:type="spellEnd"/>
+      <w:r>
+        <w:t xml:space="preserve"> </w:t>
+      </w:r>
+      <w:r>
+        <w:t>applicatie</w:t>
+      </w:r>
+      <w:r>
+        <w:t>,</w:t>
+      </w:r>
+      <w:r>
+        <w:t xml:space="preserve"> als een </w:t>
+      </w:r>
+      <w:proofErr w:type="spellStart"/>
+      <w:r>
+        <w:t>embedded</w:t>
+      </w:r>
+      <w:proofErr w:type="spellEnd"/>
+      <w:r>
+        <w:t xml:space="preserve"> deel. Hierbij bevat het </w:t>
+      </w:r>
+      <w:proofErr w:type="spellStart"/>
+      <w:r>
+        <w:t>embedded</w:t>
+      </w:r>
+      <w:proofErr w:type="spellEnd"/>
+      <w:r>
+        <w:t xml:space="preserve"> deel zowel sterk wiskundige als natuurkundige aspecten.</w:t>
+      </w:r>
+    </w:p>
+    <w:p>
+      <w:r>
+        <w:br w:type="page"/>
+      </w:r>
+    </w:p>
+    <w:p>
+      <w:pPr>
+        <w:pStyle w:val="Kop1"/>
+        <w:numPr>
+          <w:ilvl w:val="0"/>
+          <w:numId w:val="1"/>
+        </w:numPr>
+        <w:rPr>
+          <w:lang w:val="en-US"/>
+        </w:rPr>
+      </w:pPr>
+      <w:bookmarkStart w:id="15" w:name="_Toc284414125"/>
+      <w:bookmarkStart w:id="16" w:name="_Toc284502054"/>
+      <w:r>
+        <w:rPr>
+          <w:lang w:val="en-US"/>
+        </w:rPr>
+        <w:lastRenderedPageBreak/>
+        <w:t>Het project</w:t>
+      </w:r>
+      <w:bookmarkEnd w:id="15"/>
+      <w:bookmarkEnd w:id="16"/>
+    </w:p>
+    <w:p>
+      <w:pPr>
+        <w:pStyle w:val="Geenafstand"/>
+        <w:rPr>
+          <w:lang w:eastAsia="nl-NL"/>
+        </w:rPr>
+      </w:pPr>
+      <w:r>
+        <w:rPr>
+          <w:noProof/>
+          <w:lang w:eastAsia="nl-NL"/>
+        </w:rPr>
+        <w:drawing>
+          <wp:anchor distT="0" distB="0" distL="114300" distR="114300" simplePos="0" relativeHeight="251664384" behindDoc="0" locked="0" layoutInCell="1" allowOverlap="1">
+            <wp:simplePos x="0" y="0"/>
+            <wp:positionH relativeFrom="column">
+              <wp:posOffset>2653030</wp:posOffset>
+            </wp:positionH>
+            <wp:positionV relativeFrom="paragraph">
+              <wp:posOffset>79375</wp:posOffset>
+            </wp:positionV>
+            <wp:extent cx="3086100" cy="3086100"/>
+            <wp:effectExtent l="19050" t="0" r="0" b="0"/>
+            <wp:wrapSquare wrapText="bothSides"/>
+            <wp:docPr id="55" name="Afbeelding 4" descr="http://www.clipart-box.com/images/segway.jpg"/>
+            <wp:cNvGraphicFramePr>
+              <a:graphicFrameLocks xmlns:a="http://schemas.openxmlformats.org/drawingml/2006/main" noChangeAspect="1"/>
+            </wp:cNvGraphicFramePr>
+            <a:graphic xmlns:a="http://schemas.openxmlformats.org/drawingml/2006/main">
+              <a:graphicData uri="http://schemas.openxmlformats.org/drawingml/2006/picture">
+                <pic:pic xmlns:pic="http://schemas.openxmlformats.org/drawingml/2006/picture">
+                  <pic:nvPicPr>
+                    <pic:cNvPr id="0" name="Afbeelding 4" descr="http://www.clipart-box.com/images/segway.jpg"/>
+                    <pic:cNvPicPr>
+                      <a:picLocks noChangeAspect="1" noChangeArrowheads="1"/>
+                    </pic:cNvPicPr>
+                  </pic:nvPicPr>
+                  <pic:blipFill>
+                    <a:blip r:embed="rId9" cstate="print"/>
+                    <a:srcRect/>
+                    <a:stretch>
+                      <a:fillRect/>
+                    </a:stretch>
+                  </pic:blipFill>
+                  <pic:spPr bwMode="auto">
+                    <a:xfrm>
+                      <a:off x="0" y="0"/>
+                      <a:ext cx="3086100" cy="3086100"/>
+                    </a:xfrm>
+                    <a:prstGeom prst="rect">
+                      <a:avLst/>
+                    </a:prstGeom>
+                    <a:noFill/>
+                    <a:ln w="9525">
+                      <a:noFill/>
+                      <a:miter lim="800000"/>
+                      <a:headEnd/>
+                      <a:tailEnd/>
+                    </a:ln>
+                  </pic:spPr>
+                </pic:pic>
+              </a:graphicData>
+            </a:graphic>
+          </wp:anchor>
+        </w:drawing>
+      </w:r>
+      <w:r>
+        <w:rPr>
+          <w:lang w:eastAsia="nl-NL"/>
+        </w:rPr>
+        <w:br/>
+      </w:r>
+      <w:r>
+        <w:rPr>
+          <w:lang w:eastAsia="nl-NL"/>
+        </w:rPr>
+        <w:t>Het</w:t>
+      </w:r>
+      <w:r>
+        <w:rPr>
+          <w:lang w:eastAsia="nl-NL"/>
+        </w:rPr>
+        <w:t xml:space="preserve"> idee </w:t>
+      </w:r>
+      <w:r>
+        <w:rPr>
+          <w:lang w:eastAsia="nl-NL"/>
+        </w:rPr>
+        <w:t xml:space="preserve">voor onze minor is om een </w:t>
+      </w:r>
+      <w:r>
+        <w:rPr>
+          <w:lang w:eastAsia="nl-NL"/>
+        </w:rPr>
+        <w:t>kleine '</w:t>
+      </w:r>
+      <w:proofErr w:type="spellStart"/>
+      <w:r>
+        <w:rPr>
+          <w:lang w:eastAsia="nl-NL"/>
+        </w:rPr>
+        <w:t>Segway</w:t>
+      </w:r>
+      <w:proofErr w:type="spellEnd"/>
+      <w:r>
+        <w:rPr>
+          <w:lang w:eastAsia="nl-NL"/>
+        </w:rPr>
+        <w:t xml:space="preserve"> </w:t>
+      </w:r>
+      <w:proofErr w:type="spellStart"/>
+      <w:r>
+        <w:rPr>
+          <w:lang w:eastAsia="nl-NL"/>
+        </w:rPr>
+        <w:t>Personal</w:t>
+      </w:r>
+      <w:proofErr w:type="spellEnd"/>
+      <w:r>
+        <w:rPr>
+          <w:lang w:eastAsia="nl-NL"/>
+        </w:rPr>
+        <w:t xml:space="preserve"> </w:t>
+      </w:r>
+      <w:proofErr w:type="spellStart"/>
+      <w:r>
+        <w:rPr>
+          <w:lang w:eastAsia="nl-NL"/>
+        </w:rPr>
+        <w:t>Transporter</w:t>
+      </w:r>
+      <w:proofErr w:type="spellEnd"/>
+      <w:r>
+        <w:rPr>
+          <w:lang w:eastAsia="nl-NL"/>
+        </w:rPr>
+        <w:t>'</w:t>
+      </w:r>
+      <w:r>
+        <w:rPr>
+          <w:lang w:eastAsia="nl-NL"/>
+        </w:rPr>
+        <w:t xml:space="preserve"> kortweg ‘</w:t>
+      </w:r>
+      <w:proofErr w:type="spellStart"/>
+      <w:r>
+        <w:rPr>
+          <w:lang w:eastAsia="nl-NL"/>
+        </w:rPr>
+        <w:t>Segway</w:t>
+      </w:r>
+      <w:proofErr w:type="spellEnd"/>
+      <w:r>
+        <w:rPr>
+          <w:lang w:eastAsia="nl-NL"/>
+        </w:rPr>
+        <w:t>’</w:t>
+      </w:r>
+      <w:r>
+        <w:rPr>
+          <w:lang w:eastAsia="nl-NL"/>
+        </w:rPr>
+        <w:t xml:space="preserve"> te maken</w:t>
+      </w:r>
+      <w:r>
+        <w:rPr>
+          <w:lang w:eastAsia="nl-NL"/>
+        </w:rPr>
+        <w:t xml:space="preserve"> die op afstand bestuurbaar is</w:t>
+      </w:r>
+      <w:r>
+        <w:rPr>
+          <w:lang w:eastAsia="nl-NL"/>
+        </w:rPr>
+        <w:t xml:space="preserve">. Een </w:t>
+      </w:r>
+      <w:r>
+        <w:rPr>
+          <w:lang w:eastAsia="nl-NL"/>
+        </w:rPr>
+        <w:t xml:space="preserve">normale </w:t>
+      </w:r>
+      <w:proofErr w:type="spellStart"/>
+      <w:r>
+        <w:rPr>
+          <w:lang w:eastAsia="nl-NL"/>
+        </w:rPr>
+        <w:t>Segway</w:t>
+      </w:r>
+      <w:proofErr w:type="spellEnd"/>
+      <w:r>
+        <w:rPr>
+          <w:lang w:eastAsia="nl-NL"/>
+        </w:rPr>
+        <w:t xml:space="preserve"> is een voertuig wat één persoon kan vervoeren. De persoon</w:t>
+      </w:r>
+      <w:r>
+        <w:rPr>
+          <w:lang w:eastAsia="nl-NL"/>
+        </w:rPr>
+        <w:t xml:space="preserve"> </w:t>
+      </w:r>
+      <w:r>
+        <w:rPr>
+          <w:lang w:eastAsia="nl-NL"/>
+        </w:rPr>
+        <w:t xml:space="preserve">staat op de </w:t>
+      </w:r>
+      <w:proofErr w:type="spellStart"/>
+      <w:r>
+        <w:rPr>
+          <w:lang w:eastAsia="nl-NL"/>
+        </w:rPr>
+        <w:t>Segway</w:t>
+      </w:r>
+      <w:proofErr w:type="spellEnd"/>
+      <w:r>
+        <w:rPr>
+          <w:lang w:eastAsia="nl-NL"/>
+        </w:rPr>
+        <w:t xml:space="preserve"> en stuurt de </w:t>
+      </w:r>
+      <w:proofErr w:type="spellStart"/>
+      <w:r>
+        <w:rPr>
+          <w:lang w:eastAsia="nl-NL"/>
+        </w:rPr>
+        <w:t>Segway</w:t>
+      </w:r>
+      <w:proofErr w:type="spellEnd"/>
+      <w:r>
+        <w:rPr>
+          <w:lang w:eastAsia="nl-NL"/>
+        </w:rPr>
+        <w:t xml:space="preserve"> aan door middel van </w:t>
+      </w:r>
+      <w:r>
+        <w:rPr>
+          <w:lang w:eastAsia="nl-NL"/>
+        </w:rPr>
+        <w:t>het eigen evenwicht.</w:t>
+      </w:r>
+    </w:p>
+    <w:p>
+      <w:pPr>
+        <w:pStyle w:val="Geenafstand"/>
+        <w:rPr>
+          <w:lang w:eastAsia="nl-NL"/>
+        </w:rPr>
+      </w:pPr>
+    </w:p>
+    <w:p>
+      <w:pPr>
+        <w:pStyle w:val="Geenafstand"/>
+        <w:rPr>
+          <w:lang w:eastAsia="nl-NL"/>
+        </w:rPr>
+      </w:pPr>
+      <w:r>
+        <w:rPr>
+          <w:lang w:eastAsia="nl-NL"/>
+        </w:rPr>
+        <w:t xml:space="preserve">De </w:t>
+      </w:r>
+      <w:proofErr w:type="spellStart"/>
+      <w:r>
+        <w:rPr>
+          <w:lang w:eastAsia="nl-NL"/>
+        </w:rPr>
+        <w:t>Segway</w:t>
+      </w:r>
+      <w:proofErr w:type="spellEnd"/>
+      <w:r>
+        <w:rPr>
+          <w:lang w:eastAsia="nl-NL"/>
+        </w:rPr>
+        <w:t xml:space="preserve"> houdt zich in balans, wanneer</w:t>
+      </w:r>
+      <w:r>
+        <w:rPr>
+          <w:lang w:eastAsia="nl-NL"/>
+        </w:rPr>
+        <w:t xml:space="preserve"> </w:t>
+      </w:r>
+      <w:r>
+        <w:rPr>
+          <w:lang w:eastAsia="nl-NL"/>
+        </w:rPr>
+        <w:t>je er op</w:t>
+      </w:r>
+      <w:r>
+        <w:rPr>
+          <w:lang w:eastAsia="nl-NL"/>
+        </w:rPr>
+        <w:t xml:space="preserve"> </w:t>
+      </w:r>
+      <w:r>
+        <w:rPr>
+          <w:lang w:eastAsia="nl-NL"/>
+        </w:rPr>
+        <w:t>staat en voorover leunt, dan zal deze accelereren. Afremmen gaat doo</w:t>
+      </w:r>
+      <w:r>
+        <w:rPr>
+          <w:lang w:eastAsia="nl-NL"/>
+        </w:rPr>
+        <w:t>r middel van achterover leunen.</w:t>
+      </w:r>
+    </w:p>
+    <w:p>
+      <w:pPr>
+        <w:pStyle w:val="Geenafstand"/>
+        <w:rPr>
+          <w:lang w:eastAsia="nl-NL"/>
+        </w:rPr>
+      </w:pPr>
+    </w:p>
+    <w:p>
+      <w:pPr>
+        <w:pStyle w:val="Geenafstand"/>
+        <w:rPr>
+          <w:lang w:eastAsia="nl-NL"/>
+        </w:rPr>
+      </w:pPr>
+    </w:p>
+    <w:p>
+      <w:pPr>
+        <w:pStyle w:val="Geenafstand"/>
+        <w:rPr>
+          <w:lang w:eastAsia="nl-NL"/>
+        </w:rPr>
+      </w:pPr>
+    </w:p>
+    <w:p>
+      <w:pPr>
+        <w:pStyle w:val="Geenafstand"/>
+      </w:pPr>
+      <w:r>
+        <w:rPr>
+          <w:lang w:eastAsia="nl-NL"/>
+        </w:rPr>
+        <w:br/>
+      </w:r>
+      <w:r>
+        <w:rPr>
+          <w:lang w:eastAsia="nl-NL"/>
+        </w:rPr>
+        <w:br/>
+        <w:t xml:space="preserve">Er zijn al mensen die een soort van kleine </w:t>
+      </w:r>
+      <w:proofErr w:type="spellStart"/>
+      <w:r>
+        <w:rPr>
+          <w:lang w:eastAsia="nl-NL"/>
+        </w:rPr>
+        <w:t>Segway</w:t>
+      </w:r>
+      <w:proofErr w:type="spellEnd"/>
+      <w:r>
+        <w:rPr>
+          <w:lang w:eastAsia="nl-NL"/>
+        </w:rPr>
+        <w:t xml:space="preserve"> gemaakt hebben, maar </w:t>
+      </w:r>
+      <w:r>
+        <w:rPr>
+          <w:lang w:eastAsia="nl-NL"/>
+        </w:rPr>
+        <w:t>ons</w:t>
+      </w:r>
+      <w:r>
+        <w:rPr>
+          <w:lang w:eastAsia="nl-NL"/>
+        </w:rPr>
+        <w:t xml:space="preserve"> idee/project/con</w:t>
+      </w:r>
+      <w:r>
+        <w:rPr>
+          <w:lang w:eastAsia="nl-NL"/>
+        </w:rPr>
+        <w:t>cept gaat verder.</w:t>
+      </w:r>
+      <w:r>
+        <w:rPr>
+          <w:lang w:eastAsia="nl-NL"/>
+        </w:rPr>
+        <w:br/>
+      </w:r>
+      <w:r>
+        <w:rPr>
+          <w:lang w:eastAsia="nl-NL"/>
+        </w:rPr>
+        <w:br/>
+        <w:t xml:space="preserve">Het idee is om zelf zo´n vergelijkbare kleine </w:t>
+      </w:r>
+      <w:proofErr w:type="spellStart"/>
+      <w:r>
+        <w:rPr>
+          <w:lang w:eastAsia="nl-NL"/>
+        </w:rPr>
+        <w:t>Segway</w:t>
+      </w:r>
+      <w:proofErr w:type="spellEnd"/>
+      <w:r>
+        <w:rPr>
+          <w:lang w:eastAsia="nl-NL"/>
+        </w:rPr>
+        <w:t xml:space="preserve"> te maken (het bouwen kan heel simpel geh</w:t>
+      </w:r>
+      <w:r>
+        <w:rPr>
+          <w:lang w:eastAsia="nl-NL"/>
+        </w:rPr>
+        <w:t xml:space="preserve">ouden worden). Maar deze </w:t>
+      </w:r>
+      <w:proofErr w:type="spellStart"/>
+      <w:r>
+        <w:rPr>
+          <w:lang w:eastAsia="nl-NL"/>
+        </w:rPr>
+        <w:t>Segway</w:t>
+      </w:r>
+      <w:proofErr w:type="spellEnd"/>
+      <w:r>
+        <w:rPr>
+          <w:lang w:eastAsia="nl-NL"/>
+        </w:rPr>
+        <w:t xml:space="preserve"> </w:t>
+      </w:r>
+      <w:r>
+        <w:rPr>
+          <w:lang w:eastAsia="nl-NL"/>
+        </w:rPr>
+        <w:t xml:space="preserve">doet nog niet veel, deze houdt zichzelf in balans en kan verder weinig. Mijn idee is, om zo´n </w:t>
+      </w:r>
+      <w:proofErr w:type="spellStart"/>
+      <w:r>
+        <w:rPr>
+          <w:lang w:eastAsia="nl-NL"/>
+        </w:rPr>
+        <w:t>Segway</w:t>
+      </w:r>
+      <w:proofErr w:type="spellEnd"/>
+      <w:r>
+        <w:rPr>
+          <w:lang w:eastAsia="nl-NL"/>
+        </w:rPr>
+        <w:t xml:space="preserve"> echt bestuurbaar te maken door </w:t>
+      </w:r>
+      <w:r>
+        <w:rPr>
+          <w:lang w:eastAsia="nl-NL"/>
+        </w:rPr>
+        <w:t xml:space="preserve">deze draadloos te besturen met een </w:t>
+      </w:r>
+      <w:proofErr w:type="spellStart"/>
+      <w:r>
+        <w:rPr>
+          <w:lang w:eastAsia="nl-NL"/>
+        </w:rPr>
+        <w:t>Android</w:t>
+      </w:r>
+      <w:proofErr w:type="spellEnd"/>
+      <w:r>
+        <w:rPr>
+          <w:lang w:eastAsia="nl-NL"/>
+        </w:rPr>
+        <w:t xml:space="preserve"> telefoon.</w:t>
+      </w:r>
+      <w:r>
+        <w:rPr>
+          <w:lang w:eastAsia="nl-NL"/>
+        </w:rPr>
+        <w:br/>
+      </w:r>
+      <w:r>
+        <w:rPr>
+          <w:lang w:eastAsia="nl-NL"/>
+        </w:rPr>
+        <w:br/>
+        <w:t xml:space="preserve">Een </w:t>
+      </w:r>
+      <w:proofErr w:type="spellStart"/>
+      <w:r>
+        <w:rPr>
+          <w:lang w:eastAsia="nl-NL"/>
+        </w:rPr>
+        <w:t>Segway</w:t>
+      </w:r>
+      <w:proofErr w:type="spellEnd"/>
+      <w:r>
+        <w:rPr>
+          <w:lang w:eastAsia="nl-NL"/>
+        </w:rPr>
+        <w:t xml:space="preserve"> wordt in het echt bestuurd door het gebruik van je eigen evenwicht/gewicht, maar op zo'n kleine </w:t>
+      </w:r>
+      <w:proofErr w:type="spellStart"/>
+      <w:r>
+        <w:rPr>
+          <w:lang w:eastAsia="nl-NL"/>
+        </w:rPr>
+        <w:t>Segway</w:t>
+      </w:r>
+      <w:proofErr w:type="spellEnd"/>
+      <w:r>
+        <w:rPr>
+          <w:lang w:eastAsia="nl-NL"/>
+        </w:rPr>
+        <w:t xml:space="preserve"> kan je niet staan.</w:t>
+      </w:r>
+      <w:r>
+        <w:rPr>
+          <w:lang w:eastAsia="nl-NL"/>
+        </w:rPr>
+        <w:br/>
+        <w:t xml:space="preserve">Het leuke is dat </w:t>
+      </w:r>
+      <w:proofErr w:type="spellStart"/>
+      <w:r>
+        <w:rPr>
+          <w:lang w:eastAsia="nl-NL"/>
+        </w:rPr>
+        <w:t>Android</w:t>
+      </w:r>
+      <w:proofErr w:type="spellEnd"/>
+      <w:r>
+        <w:rPr>
+          <w:lang w:eastAsia="nl-NL"/>
+        </w:rPr>
+        <w:t xml:space="preserve"> telefoons een </w:t>
+      </w:r>
+      <w:proofErr w:type="spellStart"/>
+      <w:r>
+        <w:rPr>
+          <w:lang w:eastAsia="nl-NL"/>
+        </w:rPr>
+        <w:t>evenwichts</w:t>
+      </w:r>
+      <w:proofErr w:type="spellEnd"/>
+      <w:r>
+        <w:rPr>
+          <w:lang w:eastAsia="nl-NL"/>
+        </w:rPr>
+        <w:t xml:space="preserve"> sensor hebben. Het idee is om deze te gebruiken om </w:t>
+      </w:r>
+      <w:r>
+        <w:rPr>
+          <w:lang w:eastAsia="nl-NL"/>
+        </w:rPr>
+        <w:t xml:space="preserve">de kleine </w:t>
+      </w:r>
+      <w:proofErr w:type="spellStart"/>
+      <w:r>
+        <w:rPr>
+          <w:lang w:eastAsia="nl-NL"/>
+        </w:rPr>
+        <w:t>Segway</w:t>
+      </w:r>
+      <w:proofErr w:type="spellEnd"/>
+      <w:r>
+        <w:rPr>
+          <w:lang w:eastAsia="nl-NL"/>
+        </w:rPr>
+        <w:t xml:space="preserve"> aan te sturen. </w:t>
+      </w:r>
+      <w:r>
+        <w:rPr>
+          <w:lang w:eastAsia="nl-NL"/>
+        </w:rPr>
+        <w:t>Wanneer je de telefoon voorover leunt, dan moet deze accelereren en wanneer je de telefoon achterover leunt dan moet deze afremmen.</w:t>
+      </w:r>
+      <w:r>
+        <w:rPr>
+          <w:lang w:eastAsia="nl-NL"/>
+        </w:rPr>
+        <w:br/>
+      </w:r>
+      <w:r>
+        <w:rPr>
+          <w:lang w:eastAsia="nl-NL"/>
+        </w:rPr>
+        <w:br/>
+      </w:r>
+      <w:proofErr w:type="spellStart"/>
+      <w:r>
+        <w:rPr>
+          <w:lang w:eastAsia="nl-NL"/>
+        </w:rPr>
+        <w:t>Android</w:t>
+      </w:r>
+      <w:proofErr w:type="spellEnd"/>
+      <w:r>
+        <w:rPr>
+          <w:lang w:eastAsia="nl-NL"/>
+        </w:rPr>
+        <w:t xml:space="preserve"> telefoons bevatten ook </w:t>
+      </w:r>
+      <w:proofErr w:type="spellStart"/>
+      <w:r>
+        <w:rPr>
+          <w:lang w:eastAsia="nl-NL"/>
+        </w:rPr>
+        <w:t>bluetooth</w:t>
+      </w:r>
+      <w:proofErr w:type="spellEnd"/>
+      <w:r>
+        <w:rPr>
+          <w:lang w:eastAsia="nl-NL"/>
+        </w:rPr>
+        <w:t xml:space="preserve">, dus de </w:t>
+      </w:r>
+      <w:proofErr w:type="spellStart"/>
+      <w:r>
+        <w:rPr>
+          <w:lang w:eastAsia="nl-NL"/>
+        </w:rPr>
+        <w:t>Segway</w:t>
+      </w:r>
+      <w:proofErr w:type="spellEnd"/>
+      <w:r>
+        <w:rPr>
+          <w:lang w:eastAsia="nl-NL"/>
+        </w:rPr>
+        <w:t xml:space="preserve"> kan per </w:t>
+      </w:r>
+      <w:proofErr w:type="spellStart"/>
+      <w:r>
+        <w:rPr>
+          <w:lang w:eastAsia="nl-NL"/>
+        </w:rPr>
+        <w:t>bluetooth</w:t>
+      </w:r>
+      <w:proofErr w:type="spellEnd"/>
+      <w:r>
+        <w:rPr>
+          <w:lang w:eastAsia="nl-NL"/>
+        </w:rPr>
+        <w:t xml:space="preserve"> aangestuurd worden. Om </w:t>
+      </w:r>
+      <w:r>
+        <w:rPr>
+          <w:lang w:eastAsia="nl-NL"/>
+        </w:rPr>
+        <w:t xml:space="preserve">er een mooi geheel van te maken </w:t>
+      </w:r>
+      <w:r>
+        <w:rPr>
+          <w:lang w:eastAsia="nl-NL"/>
+        </w:rPr>
+        <w:t xml:space="preserve">kan je dan dingen doen die vergelijkbaar zijn aan het IDP project. Het is mogelijk om een simpel dashboard </w:t>
+      </w:r>
+      <w:r>
+        <w:rPr>
+          <w:lang w:eastAsia="nl-NL"/>
+        </w:rPr>
+        <w:t xml:space="preserve">te maken op het </w:t>
+      </w:r>
+      <w:proofErr w:type="spellStart"/>
+      <w:r>
+        <w:rPr>
+          <w:lang w:eastAsia="nl-NL"/>
+        </w:rPr>
+        <w:t>Android</w:t>
+      </w:r>
+      <w:proofErr w:type="spellEnd"/>
+      <w:r>
+        <w:rPr>
+          <w:lang w:eastAsia="nl-NL"/>
+        </w:rPr>
+        <w:t xml:space="preserve"> toestel </w:t>
+      </w:r>
+      <w:r>
+        <w:rPr>
+          <w:lang w:eastAsia="nl-NL"/>
+        </w:rPr>
+        <w:t xml:space="preserve">aangaande de hellingshoek van de </w:t>
+      </w:r>
+      <w:proofErr w:type="spellStart"/>
+      <w:r>
+        <w:rPr>
+          <w:lang w:eastAsia="nl-NL"/>
+        </w:rPr>
+        <w:t>Segway</w:t>
+      </w:r>
+      <w:proofErr w:type="spellEnd"/>
+      <w:r>
+        <w:rPr>
+          <w:lang w:eastAsia="nl-NL"/>
+        </w:rPr>
+        <w:t xml:space="preserve">, of deze naar links of naar rechts rijd et cetera. Ik heb in mijn </w:t>
+      </w:r>
+      <w:r>
+        <w:rPr>
+          <w:lang w:eastAsia="nl-NL"/>
+        </w:rPr>
+        <w:t xml:space="preserve">enthousiasme een simpel concept </w:t>
+      </w:r>
+      <w:r>
+        <w:rPr>
+          <w:lang w:eastAsia="nl-NL"/>
+        </w:rPr>
+        <w:t xml:space="preserve">dashboard ontworpen, zie bijlage </w:t>
+      </w:r>
+      <w:proofErr w:type="spellStart"/>
+      <w:r>
+        <w:rPr>
+          <w:lang w:eastAsia="nl-NL"/>
+        </w:rPr>
+        <w:t>dashboard-concept.png</w:t>
+      </w:r>
+      <w:proofErr w:type="spellEnd"/>
+      <w:r>
+        <w:rPr>
+          <w:lang w:eastAsia="nl-NL"/>
+        </w:rPr>
+        <w:br/>
+      </w:r>
+      <w:r>
+        <w:rPr>
+          <w:lang w:eastAsia="nl-NL"/>
+        </w:rPr>
+        <w:br/>
+      </w:r>
+      <w:proofErr w:type="spellStart"/>
+      <w:r>
+        <w:rPr>
+          <w:lang w:eastAsia="nl-NL"/>
+        </w:rPr>
+        <w:t>Android</w:t>
+      </w:r>
+      <w:proofErr w:type="spellEnd"/>
+      <w:r>
+        <w:rPr>
+          <w:lang w:eastAsia="nl-NL"/>
+        </w:rPr>
+        <w:t xml:space="preserve"> telefoons beschikken ook over de mogelijkheid verbinding te maken met het draadloos internet. Du</w:t>
+      </w:r>
+      <w:r>
+        <w:rPr>
+          <w:lang w:eastAsia="nl-NL"/>
+        </w:rPr>
+        <w:t xml:space="preserve">s de gegevens kunnen ook meteen </w:t>
+      </w:r>
+      <w:r>
+        <w:rPr>
+          <w:lang w:eastAsia="nl-NL"/>
+        </w:rPr>
+        <w:t>naar een database gelogd worden op een server en daar kan een web applicatie voor gemaakt worden.</w:t>
+      </w:r>
+      <w:r>
+        <w:rPr>
+          <w:lang w:eastAsia="nl-NL"/>
+        </w:rPr>
+        <w:br/>
+      </w:r>
+      <w:r>
+        <w:rPr>
+          <w:lang w:eastAsia="nl-NL"/>
+        </w:rPr>
+        <w:br/>
+      </w:r>
+      <w:r>
+        <w:rPr>
+          <w:b/>
+          <w:bCs/>
+          <w:i/>
+          <w:iCs/>
+          <w:lang w:eastAsia="nl-NL"/>
+        </w:rPr>
+        <w:t>Technisch ontwerp</w:t>
+      </w:r>
+      <w:r>
+        <w:rPr>
+          <w:lang w:eastAsia="nl-NL"/>
+        </w:rPr>
+        <w:br/>
+        <w:t xml:space="preserve">Het idee is dus een kleine </w:t>
+      </w:r>
+      <w:proofErr w:type="spellStart"/>
+      <w:r>
+        <w:rPr>
+          <w:lang w:eastAsia="nl-NL"/>
+        </w:rPr>
+        <w:t>Segway</w:t>
+      </w:r>
+      <w:proofErr w:type="spellEnd"/>
+      <w:r>
+        <w:rPr>
+          <w:lang w:eastAsia="nl-NL"/>
+        </w:rPr>
+        <w:t xml:space="preserve"> die zichzelf in balans houdt. Deze </w:t>
+      </w:r>
+      <w:proofErr w:type="spellStart"/>
+      <w:r>
+        <w:rPr>
+          <w:lang w:eastAsia="nl-NL"/>
+        </w:rPr>
+        <w:t>Segway</w:t>
+      </w:r>
+      <w:proofErr w:type="spellEnd"/>
+      <w:r>
+        <w:rPr>
+          <w:lang w:eastAsia="nl-NL"/>
+        </w:rPr>
+        <w:t xml:space="preserve"> wordt aangestuurd door </w:t>
+      </w:r>
+      <w:r>
+        <w:rPr>
+          <w:lang w:eastAsia="nl-NL"/>
+        </w:rPr>
+        <w:t xml:space="preserve">de </w:t>
+      </w:r>
+      <w:proofErr w:type="spellStart"/>
+      <w:r>
+        <w:rPr>
+          <w:lang w:eastAsia="nl-NL"/>
+        </w:rPr>
+        <w:t>bluetooth</w:t>
+      </w:r>
+      <w:proofErr w:type="spellEnd"/>
+      <w:r>
+        <w:rPr>
+          <w:lang w:eastAsia="nl-NL"/>
+        </w:rPr>
+        <w:t xml:space="preserve"> gekoppelde </w:t>
+      </w:r>
+      <w:proofErr w:type="spellStart"/>
+      <w:r>
+        <w:rPr>
+          <w:lang w:eastAsia="nl-NL"/>
+        </w:rPr>
+        <w:t>Android</w:t>
+      </w:r>
+      <w:proofErr w:type="spellEnd"/>
+      <w:r>
+        <w:rPr>
+          <w:lang w:eastAsia="nl-NL"/>
+        </w:rPr>
+        <w:t xml:space="preserve"> </w:t>
+      </w:r>
+      <w:r>
+        <w:rPr>
+          <w:lang w:eastAsia="nl-NL"/>
+        </w:rPr>
+        <w:t xml:space="preserve">telefoon te bewegen (naar voren/achteren/links/rechts). De </w:t>
+      </w:r>
+      <w:proofErr w:type="spellStart"/>
+      <w:r>
+        <w:rPr>
+          <w:lang w:eastAsia="nl-NL"/>
+        </w:rPr>
+        <w:t>Android</w:t>
+      </w:r>
+      <w:proofErr w:type="spellEnd"/>
+      <w:r>
+        <w:rPr>
+          <w:lang w:eastAsia="nl-NL"/>
+        </w:rPr>
+        <w:t xml:space="preserve"> telefoon bevat een simpel dashboard met daarop een overzicht van</w:t>
+      </w:r>
+      <w:r>
+        <w:rPr>
+          <w:lang w:eastAsia="nl-NL"/>
+        </w:rPr>
+        <w:t xml:space="preserve"> </w:t>
+      </w:r>
+      <w:r>
+        <w:rPr>
+          <w:lang w:eastAsia="nl-NL"/>
+        </w:rPr>
+        <w:t xml:space="preserve">gegevens aangaande de </w:t>
+      </w:r>
+      <w:proofErr w:type="spellStart"/>
+      <w:r>
+        <w:rPr>
+          <w:lang w:eastAsia="nl-NL"/>
+        </w:rPr>
+        <w:t>Segway</w:t>
+      </w:r>
+      <w:proofErr w:type="spellEnd"/>
+      <w:r>
+        <w:rPr>
+          <w:lang w:eastAsia="nl-NL"/>
+        </w:rPr>
+        <w:t xml:space="preserve"> (concept zie </w:t>
+      </w:r>
+      <w:proofErr w:type="spellStart"/>
+      <w:r>
+        <w:rPr>
+          <w:lang w:eastAsia="nl-NL"/>
+        </w:rPr>
+        <w:t>blijlage</w:t>
+      </w:r>
+      <w:proofErr w:type="spellEnd"/>
+      <w:r>
+        <w:rPr>
+          <w:lang w:eastAsia="nl-NL"/>
+        </w:rPr>
+        <w:t>). Deze gegevens kunnen optioneel via internet n</w:t>
+      </w:r>
+      <w:r>
+        <w:rPr>
+          <w:lang w:eastAsia="nl-NL"/>
+        </w:rPr>
+        <w:t xml:space="preserve">aar een web database geschreven </w:t>
+      </w:r>
+      <w:r>
+        <w:rPr>
+          <w:lang w:eastAsia="nl-NL"/>
+        </w:rPr>
+        <w:t xml:space="preserve">worden. Waar vervolgens een web applicatie voor gemaakt </w:t>
+      </w:r>
+      <w:r>
+        <w:rPr>
+          <w:lang w:eastAsia="nl-NL"/>
+        </w:rPr>
+        <w:t>gaat</w:t>
+      </w:r>
+      <w:r>
+        <w:rPr>
+          <w:lang w:eastAsia="nl-NL"/>
+        </w:rPr>
+        <w:t xml:space="preserve"> </w:t>
+      </w:r>
+      <w:r>
+        <w:rPr>
+          <w:lang w:eastAsia="nl-NL"/>
+        </w:rPr>
+        <w:t xml:space="preserve">worden, die ook voor mobiele apparatuur beschikbaar is, met </w:t>
+      </w:r>
+      <w:r>
+        <w:rPr>
+          <w:lang w:eastAsia="nl-NL"/>
+        </w:rPr>
+        <w:t xml:space="preserve">bijvoorbeeld een tabel met de data en/of een grafiek en/of </w:t>
+      </w:r>
+      <w:r>
+        <w:rPr>
+          <w:lang w:eastAsia="nl-NL"/>
+        </w:rPr>
+        <w:lastRenderedPageBreak/>
+        <w:t>replay functionaliteit.</w:t>
+      </w:r>
+      <w:r>
+        <w:rPr>
+          <w:lang w:eastAsia="nl-NL"/>
+        </w:rPr>
+        <w:br/>
+      </w:r>
+      <w:r>
+        <w:rPr>
+          <w:lang w:eastAsia="nl-NL"/>
+        </w:rPr>
+        <w:br/>
+        <w:t>Dit is eigenlijk het idee wat ik had. Het project kan in complexiteit aangepast worden op basis van het aantal</w:t>
+      </w:r>
+      <w:r>
+        <w:rPr>
+          <w:lang w:eastAsia="nl-NL"/>
+        </w:rPr>
+        <w:t xml:space="preserve"> mensen en de hoeveelheid tijd. </w:t>
+      </w:r>
+      <w:r>
+        <w:rPr>
+          <w:lang w:eastAsia="nl-NL"/>
+        </w:rPr>
+        <w:t>Het lijkt mij een leuke uitdaging om hier aan te werken. He</w:t>
+      </w:r>
+      <w:r>
+        <w:rPr>
+          <w:lang w:eastAsia="nl-NL"/>
+        </w:rPr>
+        <w:t xml:space="preserve">t project bevat meerdere nieuwe </w:t>
+      </w:r>
+      <w:r>
+        <w:rPr>
+          <w:lang w:eastAsia="nl-NL"/>
+        </w:rPr>
+        <w:t>concept</w:t>
+      </w:r>
+      <w:r>
+        <w:rPr>
+          <w:lang w:eastAsia="nl-NL"/>
+        </w:rPr>
+        <w:t xml:space="preserve">en en technieken en het kan een </w:t>
+      </w:r>
+      <w:r>
+        <w:rPr>
+          <w:lang w:eastAsia="nl-NL"/>
+        </w:rPr>
+        <w:t>erg leuk resultaat opleveren.</w:t>
+      </w:r>
+    </w:p>
+    <w:p>
+      <w:pPr>
+        <w:pStyle w:val="Kop1"/>
+        <w:numPr>
+          <w:ilvl w:val="0"/>
+          <w:numId w:val="1"/>
+        </w:numPr>
+        <w:rPr>
+          <w:lang w:val="en-US"/>
+        </w:rPr>
+      </w:pPr>
+      <w:bookmarkStart w:id="17" w:name="_Toc284414126"/>
+      <w:bookmarkStart w:id="18" w:name="_Toc284502055"/>
+      <w:r>
+        <w:rPr>
+          <w:lang w:val="en-US"/>
+        </w:rPr>
+        <w:t>Template</w:t>
+      </w:r>
+      <w:bookmarkEnd w:id="17"/>
+      <w:bookmarkEnd w:id="18"/>
+    </w:p>
+    <w:p>
+      <w:pPr>
+        <w:rPr>
+          <w:lang w:val="en-US"/>
+        </w:rPr>
+      </w:pPr>
+    </w:p>
+    <w:p>
+      <w:pPr>
+        <w:pStyle w:val="Kop2"/>
+        <w:numPr>
+          <w:ilvl w:val="1"/>
+          <w:numId w:val="1"/>
+        </w:numPr>
+      </w:pPr>
+      <w:bookmarkStart w:id="19" w:name="_Toc284502056"/>
+      <w:r>
+        <w:t>Rinse</w:t>
+      </w:r>
+      <w:bookmarkEnd w:id="19"/>
+      <w:r>
+        <w:br/>
+      </w:r>
     </w:p>
     <w:tbl>
       <w:tblPr>
-        <w:tblStyle w:val="Lichtearcering-accent1"/>
         <w:tblW w:w="0" w:type="auto"/>
+        <w:tblBorders>
+          <w:top w:val="single" w:sz="8" w:space="0" w:color="4F81BD"/>
+          <w:bottom w:val="single" w:sz="8" w:space="0" w:color="4F81BD"/>
+        </w:tblBorders>
         <w:tblLook w:val="04A0"/>
       </w:tblPr>
       <w:tblGrid>
-        <w:gridCol w:w="2943"/>
-        <w:gridCol w:w="585"/>
-        <w:gridCol w:w="1683"/>
+        <w:gridCol w:w="2376"/>
+        <w:gridCol w:w="709"/>
+        <w:gridCol w:w="2126"/>
       </w:tblGrid>
       <w:tr>
-        <w:trPr>
-          <w:cnfStyle w:val="100000000000"/>
-        </w:trPr>
         <w:tc>
           <w:tcPr>
-            <w:cnfStyle w:val="001000000000"/>
-            <w:tcW w:w="2943" w:type="dxa"/>
+            <w:tcW w:w="2376" w:type="dxa"/>
+            <w:tcBorders>
+              <w:top w:val="single" w:sz="8" w:space="0" w:color="4F81BD"/>
+              <w:left w:val="nil"/>
+              <w:bottom w:val="single" w:sz="8" w:space="0" w:color="4F81BD"/>
+              <w:right w:val="nil"/>
+            </w:tcBorders>
           </w:tcPr>
           <w:p>
             <w:pPr>
-              <w:rPr>
-                <w:lang w:val="en-US"/>
+              <w:spacing w:after="0" w:line="240" w:lineRule="auto"/>
+              <w:rPr>
+                <w:b/>
+                <w:bCs/>
+                <w:color w:val="365F91"/>
               </w:rPr>
             </w:pPr>
             <w:r>
               <w:rPr>
-                <w:lang w:val="en-US"/>
+                <w:b/>
+                <w:bCs/>
+                <w:color w:val="365F91"/>
               </w:rPr>
               <w:t>Onderwerp</w:t>
             </w:r>
@@ -587,38 +3252,60 @@
         </w:tc>
         <w:tc>
           <w:tcPr>
-            <w:tcW w:w="585" w:type="dxa"/>
+            <w:tcW w:w="709" w:type="dxa"/>
+            <w:tcBorders>
+              <w:top w:val="single" w:sz="8" w:space="0" w:color="4F81BD"/>
+              <w:left w:val="nil"/>
+              <w:bottom w:val="single" w:sz="8" w:space="0" w:color="4F81BD"/>
+              <w:right w:val="nil"/>
+            </w:tcBorders>
           </w:tcPr>
           <w:p>
             <w:pPr>
+              <w:spacing w:after="0" w:line="240" w:lineRule="auto"/>
               <w:jc w:val="right"/>
-              <w:cnfStyle w:val="100000000000"/>
-              <w:rPr>
-                <w:lang w:val="en-US"/>
+              <w:rPr>
+                <w:b/>
+                <w:bCs/>
+                <w:color w:val="365F91"/>
               </w:rPr>
             </w:pPr>
+            <w:proofErr w:type="spellStart"/>
             <w:r>
               <w:rPr>
-                <w:lang w:val="en-US"/>
+                <w:b/>
+                <w:bCs/>
+                <w:color w:val="365F91"/>
               </w:rPr>
               <w:t>EC’s</w:t>
             </w:r>
+            <w:proofErr w:type="spellEnd"/>
           </w:p>
         </w:tc>
         <w:tc>
           <w:tcPr>
-            <w:tcW w:w="1683" w:type="dxa"/>
+            <w:tcW w:w="2126" w:type="dxa"/>
+            <w:tcBorders>
+              <w:top w:val="single" w:sz="8" w:space="0" w:color="4F81BD"/>
+              <w:left w:val="nil"/>
+              <w:bottom w:val="single" w:sz="8" w:space="0" w:color="4F81BD"/>
+              <w:right w:val="nil"/>
+            </w:tcBorders>
           </w:tcPr>
           <w:p>
             <w:pPr>
-              <w:cnfStyle w:val="100000000000"/>
-              <w:rPr>
-                <w:lang w:val="en-US"/>
+              <w:spacing w:after="0" w:line="240" w:lineRule="auto"/>
+              <w:rPr>
+                <w:b/>
+                <w:bCs/>
+                <w:color w:val="365F91"/>
               </w:rPr>
             </w:pPr>
             <w:r>
               <w:rPr>
-                <w:lang w:val="en-US"/>
+                <w:b/>
+                <w:bCs/>
+                <w:color w:val="365F91"/>
               </w:rPr>
               <w:t>Docent</w:t>
             </w:r>
@@ -626,49 +3313,64 @@
         </w:tc>
       </w:tr>
       <w:tr>
-        <w:trPr>
-          <w:cnfStyle w:val="000000100000"/>
-        </w:trPr>
         <w:tc>
           <w:tcPr>
-            <w:cnfStyle w:val="001000000000"/>
-            <w:tcW w:w="2943" w:type="dxa"/>
+            <w:tcW w:w="2376" w:type="dxa"/>
+            <w:tcBorders>
+              <w:left w:val="nil"/>
+              <w:right w:val="nil"/>
+            </w:tcBorders>
+            <w:shd w:val="clear" w:color="auto" w:fill="D3DFEE"/>
           </w:tcPr>
           <w:p>
             <w:pPr>
-              <w:rPr>
-                <w:lang w:val="en-US"/>
+              <w:spacing w:after="0" w:line="240" w:lineRule="auto"/>
+              <w:rPr>
+                <w:b/>
+                <w:bCs/>
+                <w:color w:val="365F91"/>
               </w:rPr>
             </w:pPr>
             <w:r>
               <w:rPr>
-                <w:lang w:val="en-US"/>
-              </w:rPr>
-              <w:t>Project</w:t>
+                <w:b/>
+                <w:bCs/>
+                <w:color w:val="365F91"/>
+              </w:rPr>
+              <w:t xml:space="preserve">Project - </w:t>
             </w:r>
+            <w:proofErr w:type="spellStart"/>
             <w:r>
               <w:rPr>
-                <w:lang w:val="en-US"/>
-              </w:rPr>
-              <w:t xml:space="preserve"> - Androway</w:t>
+                <w:b/>
+                <w:bCs/>
+                <w:color w:val="365F91"/>
+              </w:rPr>
+              <w:t>Androway</w:t>
             </w:r>
+            <w:proofErr w:type="spellEnd"/>
           </w:p>
         </w:tc>
         <w:tc>
           <w:tcPr>
-            <w:tcW w:w="585" w:type="dxa"/>
+            <w:tcW w:w="709" w:type="dxa"/>
+            <w:tcBorders>
+              <w:left w:val="nil"/>
+              <w:right w:val="nil"/>
+            </w:tcBorders>
+            <w:shd w:val="clear" w:color="auto" w:fill="D3DFEE"/>
           </w:tcPr>
           <w:p>
             <w:pPr>
+              <w:spacing w:after="0" w:line="240" w:lineRule="auto"/>
               <w:jc w:val="right"/>
-              <w:cnfStyle w:val="000000100000"/>
-              <w:rPr>
-                <w:lang w:val="en-US"/>
+              <w:rPr>
+                <w:color w:val="365F91"/>
               </w:rPr>
             </w:pPr>
             <w:r>
               <w:rPr>
-                <w:lang w:val="en-US"/>
+                <w:color w:val="365F91"/>
               </w:rPr>
               <w:t>15</w:t>
             </w:r>
@@ -676,18 +3378,23 @@
         </w:tc>
         <w:tc>
           <w:tcPr>
-            <w:tcW w:w="1683" w:type="dxa"/>
+            <w:tcW w:w="2126" w:type="dxa"/>
+            <w:tcBorders>
+              <w:left w:val="nil"/>
+              <w:right w:val="nil"/>
+            </w:tcBorders>
+            <w:shd w:val="clear" w:color="auto" w:fill="D3DFEE"/>
           </w:tcPr>
           <w:p>
             <w:pPr>
-              <w:cnfStyle w:val="000000100000"/>
-              <w:rPr>
-                <w:lang w:val="en-US"/>
+              <w:spacing w:after="0" w:line="240" w:lineRule="auto"/>
+              <w:rPr>
+                <w:color w:val="365F91"/>
               </w:rPr>
             </w:pPr>
             <w:r>
               <w:rPr>
-                <w:lang w:val="en-US"/>
+                <w:color w:val="365F91"/>
               </w:rPr>
               <w:t>???</w:t>
             </w:r>
@@ -697,38 +3404,52 @@
       <w:tr>
         <w:tc>
           <w:tcPr>
-            <w:cnfStyle w:val="001000000000"/>
-            <w:tcW w:w="2943" w:type="dxa"/>
+            <w:tcW w:w="2376" w:type="dxa"/>
           </w:tcPr>
           <w:p>
             <w:pPr>
-              <w:rPr>
-                <w:lang w:val="en-US"/>
+              <w:spacing w:after="0" w:line="240" w:lineRule="auto"/>
+              <w:rPr>
+                <w:b/>
+                <w:bCs/>
+                <w:color w:val="365F91"/>
               </w:rPr>
             </w:pPr>
             <w:r>
               <w:rPr>
-                <w:lang w:val="en-US"/>
-              </w:rPr>
-              <w:t>Design Patterns</w:t>
+                <w:b/>
+                <w:bCs/>
+                <w:color w:val="365F91"/>
+              </w:rPr>
+              <w:t xml:space="preserve">Design </w:t>
             </w:r>
+            <w:proofErr w:type="spellStart"/>
+            <w:r>
+              <w:rPr>
+                <w:b/>
+                <w:bCs/>
+                <w:color w:val="365F91"/>
+              </w:rPr>
+              <w:t>Patterns</w:t>
+            </w:r>
+            <w:proofErr w:type="spellEnd"/>
           </w:p>
         </w:tc>
         <w:tc>
           <w:tcPr>
-            <w:tcW w:w="585" w:type="dxa"/>
+            <w:tcW w:w="709" w:type="dxa"/>
           </w:tcPr>
           <w:p>
             <w:pPr>
+              <w:spacing w:after="0" w:line="240" w:lineRule="auto"/>
               <w:jc w:val="right"/>
-              <w:cnfStyle w:val="000000000000"/>
-              <w:rPr>
-                <w:lang w:val="en-US"/>
+              <w:rPr>
+                <w:color w:val="365F91"/>
               </w:rPr>
             </w:pPr>
             <w:r>
               <w:rPr>
-                <w:lang w:val="en-US"/>
+                <w:color w:val="365F91"/>
               </w:rPr>
               <w:t>5</w:t>
             </w:r>
@@ -736,83 +3457,20 @@
         </w:tc>
         <w:tc>
           <w:tcPr>
-            <w:tcW w:w="1683" w:type="dxa"/>
+            <w:tcW w:w="2126" w:type="dxa"/>
           </w:tcPr>
           <w:p>
             <w:pPr>
-              <w:cnfStyle w:val="000000000000"/>
-              <w:rPr>
-                <w:lang w:val="en-US"/>
+              <w:spacing w:after="0" w:line="240" w:lineRule="auto"/>
+              <w:rPr>
+                <w:color w:val="365F91"/>
               </w:rPr>
             </w:pPr>
             <w:r>
               <w:rPr>
-                <w:lang w:val="en-US"/>
+                <w:color w:val="365F91"/>
               </w:rPr>
               <w:t>S. Verbeek</w:t>
-            </w:r>
-          </w:p>
-        </w:tc>
-      </w:tr>
-      <w:tr>
-        <w:trPr>
-          <w:cnfStyle w:val="000000100000"/>
-        </w:trPr>
-        <w:tc>
-          <w:tcPr>
-            <w:cnfStyle w:val="001000000000"/>
-            <w:tcW w:w="2943" w:type="dxa"/>
-          </w:tcPr>
-          <w:p>
-            <w:pPr>
-              <w:rPr>
-                <w:lang w:val="en-US"/>
-              </w:rPr>
-            </w:pPr>
-            <w:r>
-              <w:rPr>
-                <w:lang w:val="en-US"/>
-              </w:rPr>
-              <w:t>Embedded</w:t>
-            </w:r>
-          </w:p>
-        </w:tc>
-        <w:tc>
-          <w:tcPr>
-            <w:tcW w:w="585" w:type="dxa"/>
-          </w:tcPr>
-          <w:p>
-            <w:pPr>
-              <w:jc w:val="right"/>
-              <w:cnfStyle w:val="000000100000"/>
-              <w:rPr>
-                <w:lang w:val="en-US"/>
-              </w:rPr>
-            </w:pPr>
-            <w:r>
-              <w:rPr>
-                <w:lang w:val="en-US"/>
-              </w:rPr>
-              <w:t>5</w:t>
-            </w:r>
-          </w:p>
-        </w:tc>
-        <w:tc>
-          <w:tcPr>
-            <w:tcW w:w="1683" w:type="dxa"/>
-          </w:tcPr>
-          <w:p>
-            <w:pPr>
-              <w:cnfStyle w:val="000000100000"/>
-              <w:rPr>
-                <w:lang w:val="en-US"/>
-              </w:rPr>
-            </w:pPr>
-            <w:r>
-              <w:rPr>
-                <w:lang w:val="en-US"/>
-              </w:rPr>
-              <w:t>S. Oosterhaven</w:t>
             </w:r>
           </w:p>
         </w:tc>
@@ -820,18 +3478,101 @@
       <w:tr>
         <w:tc>
           <w:tcPr>
-            <w:cnfStyle w:val="001000000000"/>
-            <w:tcW w:w="2943" w:type="dxa"/>
+            <w:tcW w:w="2376" w:type="dxa"/>
+            <w:tcBorders>
+              <w:left w:val="nil"/>
+              <w:right w:val="nil"/>
+            </w:tcBorders>
+            <w:shd w:val="clear" w:color="auto" w:fill="D3DFEE"/>
           </w:tcPr>
           <w:p>
             <w:pPr>
-              <w:rPr>
-                <w:lang w:val="en-US"/>
+              <w:spacing w:after="0" w:line="240" w:lineRule="auto"/>
+              <w:rPr>
+                <w:b/>
+                <w:bCs/>
+                <w:color w:val="365F91"/>
               </w:rPr>
             </w:pPr>
             <w:r>
               <w:rPr>
-                <w:lang w:val="en-US"/>
+                <w:b/>
+                <w:bCs/>
+                <w:color w:val="365F91"/>
+              </w:rPr>
+              <w:t>Internettoepassingen</w:t>
+            </w:r>
+          </w:p>
+        </w:tc>
+        <w:tc>
+          <w:tcPr>
+            <w:tcW w:w="709" w:type="dxa"/>
+            <w:tcBorders>
+              <w:left w:val="nil"/>
+              <w:right w:val="nil"/>
+            </w:tcBorders>
+            <w:shd w:val="clear" w:color="auto" w:fill="D3DFEE"/>
+          </w:tcPr>
+          <w:p>
+            <w:pPr>
+              <w:spacing w:after="0" w:line="240" w:lineRule="auto"/>
+              <w:jc w:val="right"/>
+              <w:rPr>
+                <w:color w:val="365F91"/>
+              </w:rPr>
+            </w:pPr>
+            <w:r>
+              <w:rPr>
+                <w:color w:val="365F91"/>
+              </w:rPr>
+              <w:t>5</w:t>
+            </w:r>
+          </w:p>
+        </w:tc>
+        <w:tc>
+          <w:tcPr>
+            <w:tcW w:w="2126" w:type="dxa"/>
+            <w:tcBorders>
+              <w:left w:val="nil"/>
+              <w:right w:val="nil"/>
+            </w:tcBorders>
+            <w:shd w:val="clear" w:color="auto" w:fill="D3DFEE"/>
+          </w:tcPr>
+          <w:p>
+            <w:pPr>
+              <w:spacing w:after="0" w:line="240" w:lineRule="auto"/>
+              <w:rPr>
+                <w:color w:val="365F91"/>
+              </w:rPr>
+            </w:pPr>
+            <w:r>
+              <w:rPr>
+                <w:color w:val="365F91"/>
+              </w:rPr>
+              <w:t>J. van der Wal</w:t>
+            </w:r>
+          </w:p>
+        </w:tc>
+      </w:tr>
+      <w:tr>
+        <w:tc>
+          <w:tcPr>
+            <w:tcW w:w="2376" w:type="dxa"/>
+          </w:tcPr>
+          <w:p>
+            <w:pPr>
+              <w:spacing w:after="0" w:line="240" w:lineRule="auto"/>
+              <w:rPr>
+                <w:b/>
+                <w:bCs/>
+                <w:color w:val="365F91"/>
+              </w:rPr>
+            </w:pPr>
+            <w:r>
+              <w:rPr>
+                <w:b/>
+                <w:bCs/>
+                <w:color w:val="365F91"/>
               </w:rPr>
               <w:t>Onderzoek</w:t>
             </w:r>
@@ -839,19 +3580,19 @@
         </w:tc>
         <w:tc>
           <w:tcPr>
-            <w:tcW w:w="585" w:type="dxa"/>
+            <w:tcW w:w="709" w:type="dxa"/>
           </w:tcPr>
           <w:p>
             <w:pPr>
+              <w:spacing w:after="0" w:line="240" w:lineRule="auto"/>
               <w:jc w:val="right"/>
-              <w:cnfStyle w:val="000000000000"/>
-              <w:rPr>
-                <w:lang w:val="en-US"/>
+              <w:rPr>
+                <w:color w:val="365F91"/>
               </w:rPr>
             </w:pPr>
             <w:r>
               <w:rPr>
-                <w:lang w:val="en-US"/>
+                <w:color w:val="365F91"/>
               </w:rPr>
               <w:t>5</w:t>
             </w:r>
@@ -859,21 +3600,494 @@
         </w:tc>
         <w:tc>
           <w:tcPr>
-            <w:tcW w:w="1683" w:type="dxa"/>
+            <w:tcW w:w="2126" w:type="dxa"/>
           </w:tcPr>
           <w:p>
             <w:pPr>
-              <w:cnfStyle w:val="000000000000"/>
-              <w:rPr>
-                <w:lang w:val="en-US"/>
+              <w:spacing w:after="0" w:line="240" w:lineRule="auto"/>
+              <w:rPr>
+                <w:color w:val="365F91"/>
               </w:rPr>
             </w:pPr>
             <w:r>
               <w:rPr>
+                <w:color w:val="365F91"/>
+              </w:rPr>
+              <w:t xml:space="preserve">G. </w:t>
+            </w:r>
+            <w:proofErr w:type="spellStart"/>
+            <w:r>
+              <w:rPr>
+                <w:color w:val="365F91"/>
+              </w:rPr>
+              <w:t>Schaafsma</w:t>
+            </w:r>
+            <w:proofErr w:type="spellEnd"/>
+          </w:p>
+        </w:tc>
+      </w:tr>
+    </w:tbl>
+    <w:p/>
+    <w:p>
+      <w:pPr>
+        <w:pStyle w:val="Kop2"/>
+        <w:numPr>
+          <w:ilvl w:val="1"/>
+          <w:numId w:val="1"/>
+        </w:numPr>
+      </w:pPr>
+      <w:bookmarkStart w:id="20" w:name="_Toc284502057"/>
+      <w:proofErr w:type="spellStart"/>
+      <w:r>
+        <w:t>Tymen</w:t>
+      </w:r>
+      <w:bookmarkEnd w:id="20"/>
+      <w:proofErr w:type="spellEnd"/>
+      <w:r>
+        <w:br/>
+      </w:r>
+    </w:p>
+    <w:tbl>
+      <w:tblPr>
+        <w:tblW w:w="0" w:type="auto"/>
+        <w:tblBorders>
+          <w:top w:val="single" w:sz="8" w:space="0" w:color="4F81BD"/>
+          <w:bottom w:val="single" w:sz="8" w:space="0" w:color="4F81BD"/>
+        </w:tblBorders>
+        <w:tblLook w:val="04A0"/>
+      </w:tblPr>
+      <w:tblGrid>
+        <w:gridCol w:w="2376"/>
+        <w:gridCol w:w="709"/>
+        <w:gridCol w:w="2126"/>
+      </w:tblGrid>
+      <w:tr>
+        <w:tc>
+          <w:tcPr>
+            <w:tcW w:w="2376" w:type="dxa"/>
+            <w:tcBorders>
+              <w:top w:val="single" w:sz="8" w:space="0" w:color="4F81BD"/>
+              <w:left w:val="nil"/>
+              <w:bottom w:val="single" w:sz="8" w:space="0" w:color="4F81BD"/>
+              <w:right w:val="nil"/>
+            </w:tcBorders>
+          </w:tcPr>
+          <w:p>
+            <w:pPr>
+              <w:spacing w:after="0" w:line="240" w:lineRule="auto"/>
+              <w:rPr>
+                <w:b/>
+                <w:bCs/>
+                <w:color w:val="365F91"/>
+              </w:rPr>
+            </w:pPr>
+            <w:r>
+              <w:rPr>
+                <w:b/>
+                <w:bCs/>
+                <w:color w:val="365F91"/>
+              </w:rPr>
+              <w:t>Onderwerp</w:t>
+            </w:r>
+          </w:p>
+        </w:tc>
+        <w:tc>
+          <w:tcPr>
+            <w:tcW w:w="709" w:type="dxa"/>
+            <w:tcBorders>
+              <w:top w:val="single" w:sz="8" w:space="0" w:color="4F81BD"/>
+              <w:left w:val="nil"/>
+              <w:bottom w:val="single" w:sz="8" w:space="0" w:color="4F81BD"/>
+              <w:right w:val="nil"/>
+            </w:tcBorders>
+          </w:tcPr>
+          <w:p>
+            <w:pPr>
+              <w:spacing w:after="0" w:line="240" w:lineRule="auto"/>
+              <w:jc w:val="right"/>
+              <w:rPr>
+                <w:b/>
+                <w:bCs/>
+                <w:color w:val="365F91"/>
+              </w:rPr>
+            </w:pPr>
+            <w:proofErr w:type="spellStart"/>
+            <w:r>
+              <w:rPr>
+                <w:b/>
+                <w:bCs/>
+                <w:color w:val="365F91"/>
+              </w:rPr>
+              <w:t>EC’s</w:t>
+            </w:r>
+            <w:proofErr w:type="spellEnd"/>
+          </w:p>
+        </w:tc>
+        <w:tc>
+          <w:tcPr>
+            <w:tcW w:w="2126" w:type="dxa"/>
+            <w:tcBorders>
+              <w:top w:val="single" w:sz="8" w:space="0" w:color="4F81BD"/>
+              <w:left w:val="nil"/>
+              <w:bottom w:val="single" w:sz="8" w:space="0" w:color="4F81BD"/>
+              <w:right w:val="nil"/>
+            </w:tcBorders>
+          </w:tcPr>
+          <w:p>
+            <w:pPr>
+              <w:spacing w:after="0" w:line="240" w:lineRule="auto"/>
+              <w:rPr>
+                <w:b/>
+                <w:bCs/>
+                <w:color w:val="365F91"/>
+              </w:rPr>
+            </w:pPr>
+            <w:r>
+              <w:rPr>
+                <w:b/>
+                <w:bCs/>
+                <w:color w:val="365F91"/>
+              </w:rPr>
+              <w:t>Docent</w:t>
+            </w:r>
+          </w:p>
+        </w:tc>
+      </w:tr>
+      <w:tr>
+        <w:tc>
+          <w:tcPr>
+            <w:tcW w:w="2376" w:type="dxa"/>
+            <w:tcBorders>
+              <w:left w:val="nil"/>
+              <w:right w:val="nil"/>
+            </w:tcBorders>
+            <w:shd w:val="clear" w:color="auto" w:fill="D3DFEE"/>
+          </w:tcPr>
+          <w:p>
+            <w:pPr>
+              <w:spacing w:after="0" w:line="240" w:lineRule="auto"/>
+              <w:rPr>
+                <w:b/>
+                <w:bCs/>
+                <w:color w:val="365F91"/>
+              </w:rPr>
+            </w:pPr>
+            <w:r>
+              <w:rPr>
+                <w:b/>
+                <w:bCs/>
+                <w:color w:val="365F91"/>
+              </w:rPr>
+              <w:t xml:space="preserve">Project - </w:t>
+            </w:r>
+            <w:proofErr w:type="spellStart"/>
+            <w:r>
+              <w:rPr>
+                <w:b/>
+                <w:bCs/>
+                <w:color w:val="365F91"/>
+              </w:rPr>
+              <w:t>Androway</w:t>
+            </w:r>
+            <w:proofErr w:type="spellEnd"/>
+          </w:p>
+        </w:tc>
+        <w:tc>
+          <w:tcPr>
+            <w:tcW w:w="709" w:type="dxa"/>
+            <w:tcBorders>
+              <w:left w:val="nil"/>
+              <w:right w:val="nil"/>
+            </w:tcBorders>
+            <w:shd w:val="clear" w:color="auto" w:fill="D3DFEE"/>
+          </w:tcPr>
+          <w:p>
+            <w:pPr>
+              <w:spacing w:after="0" w:line="240" w:lineRule="auto"/>
+              <w:jc w:val="right"/>
+              <w:rPr>
+                <w:color w:val="365F91"/>
+              </w:rPr>
+            </w:pPr>
+            <w:r>
+              <w:rPr>
+                <w:color w:val="365F91"/>
+              </w:rPr>
+              <w:t>15</w:t>
+            </w:r>
+          </w:p>
+        </w:tc>
+        <w:tc>
+          <w:tcPr>
+            <w:tcW w:w="2126" w:type="dxa"/>
+            <w:tcBorders>
+              <w:left w:val="nil"/>
+              <w:right w:val="nil"/>
+            </w:tcBorders>
+            <w:shd w:val="clear" w:color="auto" w:fill="D3DFEE"/>
+          </w:tcPr>
+          <w:p>
+            <w:pPr>
+              <w:spacing w:after="0" w:line="240" w:lineRule="auto"/>
+              <w:rPr>
+                <w:color w:val="365F91"/>
+              </w:rPr>
+            </w:pPr>
+            <w:r>
+              <w:rPr>
+                <w:color w:val="365F91"/>
+              </w:rPr>
+              <w:t>???</w:t>
+            </w:r>
+          </w:p>
+        </w:tc>
+      </w:tr>
+      <w:tr>
+        <w:tc>
+          <w:tcPr>
+            <w:tcW w:w="2376" w:type="dxa"/>
+          </w:tcPr>
+          <w:p>
+            <w:pPr>
+              <w:spacing w:after="0" w:line="240" w:lineRule="auto"/>
+              <w:rPr>
+                <w:b/>
+                <w:bCs/>
+                <w:color w:val="365F91"/>
+              </w:rPr>
+            </w:pPr>
+            <w:r>
+              <w:rPr>
+                <w:b/>
+                <w:bCs/>
+                <w:color w:val="365F91"/>
+              </w:rPr>
+              <w:t xml:space="preserve">Design </w:t>
+            </w:r>
+            <w:proofErr w:type="spellStart"/>
+            <w:r>
+              <w:rPr>
+                <w:b/>
+                <w:bCs/>
+                <w:color w:val="365F91"/>
+              </w:rPr>
+              <w:t>Patterns</w:t>
+            </w:r>
+            <w:proofErr w:type="spellEnd"/>
+          </w:p>
+        </w:tc>
+        <w:tc>
+          <w:tcPr>
+            <w:tcW w:w="709" w:type="dxa"/>
+          </w:tcPr>
+          <w:p>
+            <w:pPr>
+              <w:spacing w:after="0" w:line="240" w:lineRule="auto"/>
+              <w:jc w:val="right"/>
+              <w:rPr>
+                <w:color w:val="365F91"/>
+              </w:rPr>
+            </w:pPr>
+            <w:r>
+              <w:rPr>
+                <w:color w:val="365F91"/>
+              </w:rPr>
+              <w:t>5</w:t>
+            </w:r>
+          </w:p>
+        </w:tc>
+        <w:tc>
+          <w:tcPr>
+            <w:tcW w:w="2126" w:type="dxa"/>
+          </w:tcPr>
+          <w:p>
+            <w:pPr>
+              <w:spacing w:after="0" w:line="240" w:lineRule="auto"/>
+              <w:rPr>
+                <w:color w:val="365F91"/>
+              </w:rPr>
+            </w:pPr>
+            <w:r>
+              <w:rPr>
+                <w:color w:val="365F91"/>
+              </w:rPr>
+              <w:t>S. Verbeek</w:t>
+            </w:r>
+          </w:p>
+        </w:tc>
+      </w:tr>
+      <w:tr>
+        <w:tc>
+          <w:tcPr>
+            <w:tcW w:w="2376" w:type="dxa"/>
+            <w:tcBorders>
+              <w:left w:val="nil"/>
+              <w:right w:val="nil"/>
+            </w:tcBorders>
+            <w:shd w:val="clear" w:color="auto" w:fill="D3DFEE"/>
+          </w:tcPr>
+          <w:p>
+            <w:pPr>
+              <w:spacing w:after="0" w:line="240" w:lineRule="auto"/>
+              <w:rPr>
+                <w:b/>
+                <w:bCs/>
+                <w:color w:val="365F91"/>
+              </w:rPr>
+            </w:pPr>
+            <w:proofErr w:type="spellStart"/>
+            <w:r>
+              <w:rPr>
+                <w:b/>
+                <w:bCs/>
+                <w:color w:val="365F91"/>
+              </w:rPr>
+              <w:t>Embedded</w:t>
+            </w:r>
+            <w:proofErr w:type="spellEnd"/>
+          </w:p>
+        </w:tc>
+        <w:tc>
+          <w:tcPr>
+            <w:tcW w:w="709" w:type="dxa"/>
+            <w:tcBorders>
+              <w:left w:val="nil"/>
+              <w:right w:val="nil"/>
+            </w:tcBorders>
+            <w:shd w:val="clear" w:color="auto" w:fill="D3DFEE"/>
+          </w:tcPr>
+          <w:p>
+            <w:pPr>
+              <w:spacing w:after="0" w:line="240" w:lineRule="auto"/>
+              <w:jc w:val="right"/>
+              <w:rPr>
+                <w:color w:val="365F91"/>
+              </w:rPr>
+            </w:pPr>
+            <w:r>
+              <w:rPr>
+                <w:color w:val="365F91"/>
+              </w:rPr>
+              <w:t>5</w:t>
+            </w:r>
+          </w:p>
+        </w:tc>
+        <w:tc>
+          <w:tcPr>
+            <w:tcW w:w="2126" w:type="dxa"/>
+            <w:tcBorders>
+              <w:left w:val="nil"/>
+              <w:right w:val="nil"/>
+            </w:tcBorders>
+            <w:shd w:val="clear" w:color="auto" w:fill="D3DFEE"/>
+          </w:tcPr>
+          <w:p>
+            <w:pPr>
+              <w:spacing w:after="0" w:line="240" w:lineRule="auto"/>
+              <w:rPr>
+                <w:color w:val="365F91"/>
+              </w:rPr>
+            </w:pPr>
+            <w:r>
+              <w:rPr>
+                <w:color w:val="365F91"/>
+              </w:rPr>
+              <w:t xml:space="preserve">S. </w:t>
+            </w:r>
+            <w:proofErr w:type="spellStart"/>
+            <w:r>
+              <w:rPr>
+                <w:color w:val="365F91"/>
+              </w:rPr>
+              <w:t>Oosterhaven</w:t>
+            </w:r>
+            <w:proofErr w:type="spellEnd"/>
+          </w:p>
+        </w:tc>
+      </w:tr>
+      <w:tr>
+        <w:tc>
+          <w:tcPr>
+            <w:tcW w:w="2376" w:type="dxa"/>
+          </w:tcPr>
+          <w:p>
+            <w:pPr>
+              <w:spacing w:after="0" w:line="240" w:lineRule="auto"/>
+              <w:rPr>
+                <w:b/>
+                <w:bCs/>
+                <w:color w:val="365F91"/>
+              </w:rPr>
+            </w:pPr>
+            <w:r>
+              <w:rPr>
+                <w:b/>
+                <w:bCs/>
+                <w:color w:val="365F91"/>
+              </w:rPr>
+              <w:t>Onderzoek</w:t>
+            </w:r>
+          </w:p>
+        </w:tc>
+        <w:tc>
+          <w:tcPr>
+            <w:tcW w:w="709" w:type="dxa"/>
+          </w:tcPr>
+          <w:p>
+            <w:pPr>
+              <w:spacing w:after="0" w:line="240" w:lineRule="auto"/>
+              <w:jc w:val="right"/>
+              <w:rPr>
+                <w:color w:val="365F91"/>
+              </w:rPr>
+            </w:pPr>
+            <w:r>
+              <w:rPr>
+                <w:color w:val="365F91"/>
+              </w:rPr>
+              <w:t>5</w:t>
+            </w:r>
+          </w:p>
+        </w:tc>
+        <w:tc>
+          <w:tcPr>
+            <w:tcW w:w="2126" w:type="dxa"/>
+          </w:tcPr>
+          <w:p>
+            <w:pPr>
+              <w:spacing w:after="0" w:line="240" w:lineRule="auto"/>
+              <w:rPr>
+                <w:color w:val="365F91"/>
                 <w:lang w:val="en-US"/>
               </w:rPr>
-              <w:t>G. Schaafsma</w:t>
+            </w:pPr>
+            <w:r>
+              <w:rPr>
+                <w:color w:val="365F91"/>
+              </w:rPr>
+              <w:t xml:space="preserve">G. </w:t>
             </w:r>
+            <w:proofErr w:type="spellStart"/>
+            <w:r>
+              <w:rPr>
+                <w:color w:val="365F91"/>
+              </w:rPr>
+              <w:t>S</w:t>
+            </w:r>
+            <w:r>
+              <w:rPr>
+                <w:color w:val="365F91"/>
+              </w:rPr>
+              <w:t>chaa</w:t>
+            </w:r>
+            <w:r>
+              <w:rPr>
+                <w:color w:val="365F91"/>
+                <w:lang w:val="en-US"/>
+              </w:rPr>
+              <w:t>fsma</w:t>
+            </w:r>
+            <w:proofErr w:type="spellEnd"/>
           </w:p>
         </w:tc>
       </w:tr>
@@ -886,12 +4100,12 @@
       </w:pPr>
     </w:p>
     <w:sectPr>
-      <w:headerReference w:type="even" r:id="rId9"/>
-      <w:headerReference w:type="default" r:id="rId10"/>
-      <w:footerReference w:type="even" r:id="rId11"/>
-      <w:footerReference w:type="default" r:id="rId12"/>
-      <w:headerReference w:type="first" r:id="rId13"/>
-      <w:footerReference w:type="first" r:id="rId14"/>
+      <w:headerReference w:type="even" r:id="rId10"/>
+      <w:headerReference w:type="default" r:id="rId11"/>
+      <w:footerReference w:type="even" r:id="rId12"/>
+      <w:footerReference w:type="default" r:id="rId13"/>
+      <w:headerReference w:type="first" r:id="rId14"/>
+      <w:footerReference w:type="first" r:id="rId15"/>
       <w:pgSz w:w="11906" w:h="16838"/>
       <w:pgMar w:top="1417" w:right="1417" w:bottom="1417" w:left="1417" w:header="708" w:footer="708" w:gutter="0"/>
       <w:cols w:space="708"/>
@@ -904,7 +4118,7 @@
 
 <file path=word/endnotes.xml><?xml version="1.0" encoding="utf-8"?>
 <w:endnotes xmlns:ve="http://schemas.openxmlformats.org/markup-compatibility/2006" xmlns:o="urn:schemas-microsoft-com:office:office" xmlns:r="http://schemas.openxmlformats.org/officeDocument/2006/relationships" xmlns:m="http://schemas.openxmlformats.org/officeDocument/2006/math" xmlns:v="urn:schemas-microsoft-com:vml" xmlns:wp="http://schemas.openxmlformats.org/drawingml/2006/wordprocessingDrawing" xmlns:w10="urn:schemas-microsoft-com:office:word" xmlns:w="http://schemas.openxmlformats.org/wordprocessingml/2006/main" xmlns:wne="http://schemas.microsoft.com/office/word/2006/wordml">
-  <w:endnote w:type="separator" w:id="0">
+  <w:endnote w:type="separator" w:id="-1">
     <w:p>
       <w:pPr>
         <w:spacing w:after="0" w:line="240" w:lineRule="auto"/>
@@ -914,7 +4128,7 @@
       </w:r>
     </w:p>
   </w:endnote>
-  <w:endnote w:type="continuationSeparator" w:id="1">
+  <w:endnote w:type="continuationSeparator" w:id="0">
     <w:p>
       <w:pPr>
         <w:spacing w:after="0" w:line="240" w:lineRule="auto"/>
@@ -977,7 +4191,7 @@
                         <w:noProof/>
                         <w:color w:val="FFFFFF" w:themeColor="background1"/>
                       </w:rPr>
-                      <w:t>3</w:t>
+                      <w:t>2</w:t>
                     </w:r>
                   </w:fldSimple>
                 </w:p>
@@ -988,13 +4202,23 @@
         </v:group>
       </w:pict>
     </w:r>
+    <w:proofErr w:type="spellStart"/>
     <w:r>
       <w:rPr>
         <w:color w:val="365F91" w:themeColor="accent1" w:themeShade="BF"/>
         <w:sz w:val="20"/>
         <w:szCs w:val="20"/>
       </w:rPr>
-      <w:t>Androway – NHL – 2010/2011</w:t>
+      <w:t>Androway</w:t>
+    </w:r>
+    <w:proofErr w:type="spellEnd"/>
+    <w:r>
+      <w:rPr>
+        <w:color w:val="365F91" w:themeColor="accent1" w:themeShade="BF"/>
+        <w:sz w:val="20"/>
+        <w:szCs w:val="20"/>
+      </w:rPr>
+      <w:t xml:space="preserve"> – NHL – 2010/2011</w:t>
     </w:r>
   </w:p>
 </w:ftr>
@@ -1012,7 +4236,7 @@
 
 <file path=word/footnotes.xml><?xml version="1.0" encoding="utf-8"?>
 <w:footnotes xmlns:ve="http://schemas.openxmlformats.org/markup-compatibility/2006" xmlns:o="urn:schemas-microsoft-com:office:office" xmlns:r="http://schemas.openxmlformats.org/officeDocument/2006/relationships" xmlns:m="http://schemas.openxmlformats.org/officeDocument/2006/math" xmlns:v="urn:schemas-microsoft-com:vml" xmlns:wp="http://schemas.openxmlformats.org/drawingml/2006/wordprocessingDrawing" xmlns:w10="urn:schemas-microsoft-com:office:word" xmlns:w="http://schemas.openxmlformats.org/wordprocessingml/2006/main" xmlns:wne="http://schemas.microsoft.com/office/word/2006/wordml">
-  <w:footnote w:type="separator" w:id="0">
+  <w:footnote w:type="separator" w:id="-1">
     <w:p>
       <w:pPr>
         <w:spacing w:after="0" w:line="240" w:lineRule="auto"/>
@@ -1022,7 +4246,7 @@
       </w:r>
     </w:p>
   </w:footnote>
-  <w:footnote w:type="continuationSeparator" w:id="1">
+  <w:footnote w:type="continuationSeparator" w:id="0">
     <w:p>
       <w:pPr>
         <w:spacing w:after="0" w:line="240" w:lineRule="auto"/>
@@ -1066,7 +4290,7 @@
         <w:lang w:eastAsia="zh-TW"/>
       </w:rPr>
       <w:pict>
-        <v:group id="_x0000_s2065" style="position:absolute;left:0;text-align:left;margin-left:1431.85pt;margin-top:0;width:105.1pt;height:274.25pt;rotation:90;flip:x y;z-index:251664384;mso-position-horizontal:right;mso-position-horizontal-relative:page;mso-position-vertical:top;mso-position-vertical-relative:page" coordorigin="5531,1258" coordsize="5291,13813" o:allowincell="f">
+        <v:group id="_x0000_s2065" style="position:absolute;left:0;text-align:left;margin-left:1496.95pt;margin-top:0;width:105.1pt;height:274.25pt;rotation:90;flip:x y;z-index:251664384;mso-position-horizontal:right;mso-position-horizontal-relative:page;mso-position-vertical:top;mso-position-vertical-relative:page" coordorigin="5531,1258" coordsize="5291,13813" o:allowincell="f">
           <o:lock v:ext="edit" aspectratio="t"/>
           <v:shapetype id="_x0000_t32" coordsize="21600,21600" o:spt="32" o:oned="t" path="m,l21600,21600e" filled="f">
             <v:path arrowok="t" fillok="f" o:connecttype="none"/>
@@ -2494,407 +5718,6 @@
 </w:styles>
 </file>
 
-<file path=word/diagrams/drawing1.xml><?xml version="1.0" encoding="utf-8"?>
-<dsp:drawing xmlns:dgm="http://schemas.openxmlformats.org/drawingml/2006/diagram" xmlns:a="http://schemas.openxmlformats.org/drawingml/2006/main" xmlns:dsp="http://schemas.microsoft.com/office/drawing/2008/diagram">
-  <dsp:spTree>
-    <dsp:nvGrpSpPr>
-      <dsp:cNvPr id="0" name=""/>
-      <dsp:cNvGrpSpPr/>
-    </dsp:nvGrpSpPr>
-    <dsp:grpSpPr/>
-    <dsp:sp modelId="{1909EDAD-5AF0-40B3-93B4-F8CC8699FD54}">
-      <dsp:nvSpPr>
-        <dsp:cNvPr id="0" name=""/>
-        <dsp:cNvSpPr/>
-      </dsp:nvSpPr>
-      <dsp:spPr>
-        <a:xfrm>
-          <a:off x="0" y="-8175"/>
-          <a:ext cx="5651584" cy="486000"/>
-        </a:xfrm>
-        <a:prstGeom prst="rect">
-          <a:avLst/>
-        </a:prstGeom>
-        <a:solidFill>
-          <a:schemeClr val="accent1">
-            <a:shade val="80000"/>
-            <a:hueOff val="0"/>
-            <a:satOff val="0"/>
-            <a:lumOff val="0"/>
-            <a:alphaOff val="0"/>
-          </a:schemeClr>
-        </a:solidFill>
-        <a:ln>
-          <a:noFill/>
-        </a:ln>
-        <a:effectLst>
-          <a:outerShdw blurRad="40000" dist="23000" dir="5400000" rotWithShape="0">
-            <a:srgbClr val="000000">
-              <a:alpha val="35000"/>
-            </a:srgbClr>
-          </a:outerShdw>
-        </a:effectLst>
-        <a:scene3d>
-          <a:camera prst="orthographicFront">
-            <a:rot lat="0" lon="0" rev="0"/>
-          </a:camera>
-          <a:lightRig rig="threePt" dir="t">
-            <a:rot lat="0" lon="0" rev="1200000"/>
-          </a:lightRig>
-        </a:scene3d>
-        <a:sp3d>
-          <a:bevelT w="63500" h="25400"/>
-        </a:sp3d>
-      </dsp:spPr>
-      <dsp:style>
-        <a:lnRef idx="0">
-          <a:scrgbClr r="0" g="0" b="0"/>
-        </a:lnRef>
-        <a:fillRef idx="1">
-          <a:scrgbClr r="0" g="0" b="0"/>
-        </a:fillRef>
-        <a:effectRef idx="3">
-          <a:scrgbClr r="0" g="0" b="0"/>
-        </a:effectRef>
-        <a:fontRef idx="minor"/>
-      </dsp:style>
-      <dsp:txBody>
-        <a:bodyPr spcFirstLastPara="0" vert="horz" wrap="square" lIns="83820" tIns="83820" rIns="83820" bIns="83820" numCol="1" spcCol="1270" anchor="ctr" anchorCtr="0">
-          <a:noAutofit/>
-        </a:bodyPr>
-        <a:lstStyle/>
-        <a:p>
-          <a:pPr lvl="0" algn="ctr" defTabSz="977900">
-            <a:lnSpc>
-              <a:spcPct val="90000"/>
-            </a:lnSpc>
-            <a:spcBef>
-              <a:spcPct val="0"/>
-            </a:spcBef>
-            <a:spcAft>
-              <a:spcPct val="35000"/>
-            </a:spcAft>
-          </a:pPr>
-          <a:r>
-            <a:rPr lang="nl-NL" sz="2200" kern="1200"/>
-            <a:t>Management </a:t>
-          </a:r>
-          <a:r>
-            <a:rPr lang="nl-NL" sz="1400" kern="1200"/>
-            <a:t>(NL)</a:t>
-          </a:r>
-        </a:p>
-      </dsp:txBody>
-      <dsp:txXfrm>
-        <a:off x="0" y="-8175"/>
-        <a:ext cx="5651584" cy="486000"/>
-      </dsp:txXfrm>
-    </dsp:sp>
-    <dsp:sp modelId="{5E9DE33C-BC8F-43E6-B60B-15DBC3F36020}">
-      <dsp:nvSpPr>
-        <dsp:cNvPr id="0" name=""/>
-        <dsp:cNvSpPr/>
-      </dsp:nvSpPr>
-      <dsp:spPr>
-        <a:xfrm>
-          <a:off x="0" y="485305"/>
-          <a:ext cx="2825792" cy="471027"/>
-        </a:xfrm>
-        <a:prstGeom prst="rect">
-          <a:avLst/>
-        </a:prstGeom>
-        <a:gradFill rotWithShape="0">
-          <a:gsLst>
-            <a:gs pos="0">
-              <a:schemeClr val="accent1">
-                <a:hueOff val="0"/>
-                <a:satOff val="0"/>
-                <a:lumOff val="0"/>
-                <a:alphaOff val="0"/>
-                <a:shade val="51000"/>
-                <a:satMod val="130000"/>
-              </a:schemeClr>
-            </a:gs>
-            <a:gs pos="80000">
-              <a:schemeClr val="accent1">
-                <a:hueOff val="0"/>
-                <a:satOff val="0"/>
-                <a:lumOff val="0"/>
-                <a:alphaOff val="0"/>
-                <a:shade val="93000"/>
-                <a:satMod val="130000"/>
-              </a:schemeClr>
-            </a:gs>
-            <a:gs pos="100000">
-              <a:schemeClr val="accent1">
-                <a:hueOff val="0"/>
-                <a:satOff val="0"/>
-                <a:lumOff val="0"/>
-                <a:alphaOff val="0"/>
-                <a:shade val="94000"/>
-                <a:satMod val="135000"/>
-              </a:schemeClr>
-            </a:gs>
-          </a:gsLst>
-          <a:lin ang="16200000" scaled="0"/>
-        </a:gradFill>
-        <a:ln>
-          <a:noFill/>
-        </a:ln>
-        <a:effectLst>
-          <a:outerShdw blurRad="40000" dist="23000" dir="5400000" rotWithShape="0">
-            <a:srgbClr val="000000">
-              <a:alpha val="35000"/>
-            </a:srgbClr>
-          </a:outerShdw>
-        </a:effectLst>
-        <a:scene3d>
-          <a:camera prst="orthographicFront">
-            <a:rot lat="0" lon="0" rev="0"/>
-          </a:camera>
-          <a:lightRig rig="threePt" dir="t">
-            <a:rot lat="0" lon="0" rev="1200000"/>
-          </a:lightRig>
-        </a:scene3d>
-        <a:sp3d>
-          <a:bevelT w="63500" h="25400"/>
-        </a:sp3d>
-      </dsp:spPr>
-      <dsp:style>
-        <a:lnRef idx="0">
-          <a:scrgbClr r="0" g="0" b="0"/>
-        </a:lnRef>
-        <a:fillRef idx="3">
-          <a:scrgbClr r="0" g="0" b="0"/>
-        </a:fillRef>
-        <a:effectRef idx="3">
-          <a:scrgbClr r="0" g="0" b="0"/>
-        </a:effectRef>
-        <a:fontRef idx="minor">
-          <a:schemeClr val="lt1"/>
-        </a:fontRef>
-      </dsp:style>
-      <dsp:txBody>
-        <a:bodyPr spcFirstLastPara="0" vert="horz" wrap="square" lIns="91440" tIns="91440" rIns="91440" bIns="91440" numCol="1" spcCol="1270" anchor="ctr" anchorCtr="0">
-          <a:noAutofit/>
-        </a:bodyPr>
-        <a:lstStyle/>
-        <a:p>
-          <a:pPr lvl="0" algn="ctr" defTabSz="1066800">
-            <a:lnSpc>
-              <a:spcPct val="90000"/>
-            </a:lnSpc>
-            <a:spcBef>
-              <a:spcPct val="0"/>
-            </a:spcBef>
-            <a:spcAft>
-              <a:spcPct val="35000"/>
-            </a:spcAft>
-          </a:pPr>
-          <a:r>
-            <a:rPr lang="nl-NL" sz="2400" kern="1200"/>
-            <a:t>DBO </a:t>
-          </a:r>
-          <a:r>
-            <a:rPr lang="nl-NL" sz="1400" kern="1200"/>
-            <a:t>(</a:t>
-          </a:r>
-          <a:r>
-            <a:rPr lang="nl-NL" sz="1400" kern="1200">
-              <a:ln>
-                <a:noFill/>
-              </a:ln>
-            </a:rPr>
-            <a:t>BD</a:t>
-          </a:r>
-          <a:r>
-            <a:rPr lang="nl-NL" sz="1400" kern="1200"/>
-            <a:t>)</a:t>
-          </a:r>
-        </a:p>
-      </dsp:txBody>
-      <dsp:txXfrm>
-        <a:off x="0" y="485305"/>
-        <a:ext cx="2825792" cy="471027"/>
-      </dsp:txXfrm>
-    </dsp:sp>
-    <dsp:sp modelId="{42D71464-C739-4908-9C88-868B18BE5FCC}">
-      <dsp:nvSpPr>
-        <dsp:cNvPr id="0" name=""/>
-        <dsp:cNvSpPr/>
-      </dsp:nvSpPr>
-      <dsp:spPr>
-        <a:xfrm>
-          <a:off x="2825792" y="485305"/>
-          <a:ext cx="2825792" cy="471027"/>
-        </a:xfrm>
-        <a:prstGeom prst="rect">
-          <a:avLst/>
-        </a:prstGeom>
-        <a:gradFill rotWithShape="0">
-          <a:gsLst>
-            <a:gs pos="0">
-              <a:schemeClr val="accent1">
-                <a:hueOff val="0"/>
-                <a:satOff val="0"/>
-                <a:lumOff val="0"/>
-                <a:alphaOff val="0"/>
-                <a:shade val="51000"/>
-                <a:satMod val="130000"/>
-              </a:schemeClr>
-            </a:gs>
-            <a:gs pos="80000">
-              <a:schemeClr val="accent1">
-                <a:hueOff val="0"/>
-                <a:satOff val="0"/>
-                <a:lumOff val="0"/>
-                <a:alphaOff val="0"/>
-                <a:shade val="93000"/>
-                <a:satMod val="130000"/>
-              </a:schemeClr>
-            </a:gs>
-            <a:gs pos="100000">
-              <a:schemeClr val="accent1">
-                <a:hueOff val="0"/>
-                <a:satOff val="0"/>
-                <a:lumOff val="0"/>
-                <a:alphaOff val="0"/>
-                <a:shade val="94000"/>
-                <a:satMod val="135000"/>
-              </a:schemeClr>
-            </a:gs>
-          </a:gsLst>
-          <a:lin ang="16200000" scaled="0"/>
-        </a:gradFill>
-        <a:ln>
-          <a:noFill/>
-        </a:ln>
-        <a:effectLst>
-          <a:outerShdw blurRad="40000" dist="23000" dir="5400000" rotWithShape="0">
-            <a:srgbClr val="000000">
-              <a:alpha val="35000"/>
-            </a:srgbClr>
-          </a:outerShdw>
-        </a:effectLst>
-        <a:scene3d>
-          <a:camera prst="orthographicFront">
-            <a:rot lat="0" lon="0" rev="0"/>
-          </a:camera>
-          <a:lightRig rig="threePt" dir="t">
-            <a:rot lat="0" lon="0" rev="1200000"/>
-          </a:lightRig>
-        </a:scene3d>
-        <a:sp3d>
-          <a:bevelT w="63500" h="25400"/>
-        </a:sp3d>
-      </dsp:spPr>
-      <dsp:style>
-        <a:lnRef idx="0">
-          <a:scrgbClr r="0" g="0" b="0"/>
-        </a:lnRef>
-        <a:fillRef idx="3">
-          <a:scrgbClr r="0" g="0" b="0"/>
-        </a:fillRef>
-        <a:effectRef idx="3">
-          <a:scrgbClr r="0" g="0" b="0"/>
-        </a:effectRef>
-        <a:fontRef idx="minor">
-          <a:schemeClr val="lt1"/>
-        </a:fontRef>
-      </dsp:style>
-      <dsp:txBody>
-        <a:bodyPr spcFirstLastPara="0" vert="horz" wrap="square" lIns="91440" tIns="91440" rIns="91440" bIns="91440" numCol="1" spcCol="1270" anchor="ctr" anchorCtr="0">
-          <a:noAutofit/>
-        </a:bodyPr>
-        <a:lstStyle/>
-        <a:p>
-          <a:pPr lvl="0" algn="ctr" defTabSz="1066800">
-            <a:lnSpc>
-              <a:spcPct val="90000"/>
-            </a:lnSpc>
-            <a:spcBef>
-              <a:spcPct val="0"/>
-            </a:spcBef>
-            <a:spcAft>
-              <a:spcPct val="35000"/>
-            </a:spcAft>
-          </a:pPr>
-          <a:r>
-            <a:rPr lang="nl-NL" sz="2400" kern="1200"/>
-            <a:t>SBO </a:t>
-          </a:r>
-          <a:r>
-            <a:rPr lang="nl-NL" sz="1400" kern="1200"/>
-            <a:t>(BD)</a:t>
-          </a:r>
-        </a:p>
-      </dsp:txBody>
-      <dsp:txXfrm>
-        <a:off x="2825792" y="485305"/>
-        <a:ext cx="2825792" cy="471027"/>
-      </dsp:txXfrm>
-    </dsp:sp>
-    <dsp:sp modelId="{E1B480BE-87D0-4E2B-A133-D084ED7B3E96}">
-      <dsp:nvSpPr>
-        <dsp:cNvPr id="0" name=""/>
-        <dsp:cNvSpPr/>
-      </dsp:nvSpPr>
-      <dsp:spPr>
-        <a:xfrm>
-          <a:off x="0" y="963672"/>
-          <a:ext cx="5651584" cy="146103"/>
-        </a:xfrm>
-        <a:prstGeom prst="rect">
-          <a:avLst/>
-        </a:prstGeom>
-        <a:solidFill>
-          <a:schemeClr val="accent1">
-            <a:shade val="80000"/>
-            <a:hueOff val="0"/>
-            <a:satOff val="0"/>
-            <a:lumOff val="0"/>
-            <a:alphaOff val="0"/>
-          </a:schemeClr>
-        </a:solidFill>
-        <a:ln>
-          <a:noFill/>
-        </a:ln>
-        <a:effectLst>
-          <a:outerShdw blurRad="40000" dist="23000" dir="5400000" rotWithShape="0">
-            <a:srgbClr val="000000">
-              <a:alpha val="35000"/>
-            </a:srgbClr>
-          </a:outerShdw>
-        </a:effectLst>
-        <a:scene3d>
-          <a:camera prst="orthographicFront">
-            <a:rot lat="0" lon="0" rev="0"/>
-          </a:camera>
-          <a:lightRig rig="threePt" dir="t">
-            <a:rot lat="0" lon="0" rev="1200000"/>
-          </a:lightRig>
-        </a:scene3d>
-        <a:sp3d>
-          <a:bevelT w="63500" h="25400"/>
-        </a:sp3d>
-      </dsp:spPr>
-      <dsp:style>
-        <a:lnRef idx="0">
-          <a:scrgbClr r="0" g="0" b="0"/>
-        </a:lnRef>
-        <a:fillRef idx="1">
-          <a:scrgbClr r="0" g="0" b="0"/>
-        </a:fillRef>
-        <a:effectRef idx="3">
-          <a:scrgbClr r="0" g="0" b="0"/>
-        </a:effectRef>
-        <a:fontRef idx="minor"/>
-      </dsp:style>
-    </dsp:sp>
-  </dsp:spTree>
-</dsp:drawing>
-</file>
-
 <file path=word/glossary/document.xml><?xml version="1.0" encoding="utf-8"?>
 <w:glossaryDocument xmlns:ve="http://schemas.openxmlformats.org/markup-compatibility/2006" xmlns:o="urn:schemas-microsoft-com:office:office" xmlns:r="http://schemas.openxmlformats.org/officeDocument/2006/relationships" xmlns:m="http://schemas.openxmlformats.org/officeDocument/2006/math" xmlns:v="urn:schemas-microsoft-com:vml" xmlns:wp="http://schemas.openxmlformats.org/drawingml/2006/wordprocessingDrawing" xmlns:w10="urn:schemas-microsoft-com:office:word" xmlns:w="http://schemas.openxmlformats.org/wordprocessingml/2006/main" xmlns:wne="http://schemas.microsoft.com/office/word/2006/wordml">
   <w:docParts>
@@ -2932,37 +5755,6 @@
         </w:p>
       </w:docPartBody>
     </w:docPart>
-    <w:docPart>
-      <w:docPartPr>
-        <w:name w:val="75D4159A77BC4EBDBEDDEE5A296DDA68"/>
-        <w:category>
-          <w:name w:val="Algemeen"/>
-          <w:gallery w:val="placeholder"/>
-        </w:category>
-        <w:types>
-          <w:type w:val="bbPlcHdr"/>
-        </w:types>
-        <w:behaviors>
-          <w:behavior w:val="content"/>
-        </w:behaviors>
-        <w:guid w:val="{56BA4749-7D94-481F-A52B-B8756042F79F}"/>
-      </w:docPartPr>
-      <w:docPartBody>
-        <w:p>
-          <w:pPr>
-            <w:pStyle w:val="75D4159A77BC4EBDBEDDEE5A296DDA68"/>
-          </w:pPr>
-          <w:r>
-            <w:rPr>
-              <w:color w:val="484329" w:themeColor="background2" w:themeShade="3F"/>
-              <w:sz w:val="28"/>
-              <w:szCs w:val="28"/>
-            </w:rPr>
-            <w:t>[Geef de ondertitel van het document op]</w:t>
-          </w:r>
-        </w:p>
-      </w:docPartBody>
-    </w:docPart>
   </w:docParts>
 </w:glossaryDocument>
 </file>
@@ -2974,14 +5766,14 @@
     <w:charset w:val="00"/>
     <w:family w:val="roman"/>
     <w:pitch w:val="variable"/>
-    <w:sig w:usb0="E0002AEF" w:usb1="C0007841" w:usb2="00000009" w:usb3="00000000" w:csb0="000001FF" w:csb1="00000000"/>
+    <w:sig w:usb0="E0002AFF" w:usb1="C0007841" w:usb2="00000009" w:usb3="00000000" w:csb0="000001FF" w:csb1="00000000"/>
   </w:font>
   <w:font w:name="Calibri">
     <w:panose1 w:val="020F0502020204030204"/>
     <w:charset w:val="00"/>
     <w:family w:val="swiss"/>
     <w:pitch w:val="variable"/>
-    <w:sig w:usb0="A00002EF" w:usb1="4000207B" w:usb2="00000000" w:usb3="00000000" w:csb0="0000009F" w:csb1="00000000"/>
+    <w:sig w:usb0="E10002FF" w:usb1="4000ACFF" w:usb2="00000009" w:usb3="00000000" w:csb0="0000019F" w:csb1="00000000"/>
   </w:font>
   <w:font w:name="Courier New">
     <w:panose1 w:val="02070309020205020404"/>
@@ -3009,14 +5801,14 @@
     <w:charset w:val="00"/>
     <w:family w:val="roman"/>
     <w:pitch w:val="variable"/>
-    <w:sig w:usb0="A00002EF" w:usb1="4000004B" w:usb2="00000000" w:usb3="00000000" w:csb0="0000009F" w:csb1="00000000"/>
+    <w:sig w:usb0="A00002EF" w:usb1="4000004B" w:usb2="00000000" w:usb3="00000000" w:csb0="0000019F" w:csb1="00000000"/>
   </w:font>
   <w:font w:name="Tahoma">
     <w:panose1 w:val="020B0604030504040204"/>
     <w:charset w:val="00"/>
     <w:family w:val="swiss"/>
     <w:pitch w:val="variable"/>
-    <w:sig w:usb0="E1002AFF" w:usb1="C000605B" w:usb2="00000029" w:usb3="00000000" w:csb0="000101FF" w:csb1="00000000"/>
+    <w:sig w:usb0="E1002EFF" w:usb1="C000605B" w:usb2="00000029" w:usb3="00000000" w:csb0="000101FF" w:csb1="00000000"/>
   </w:font>
 </w:fonts>
 </file>
@@ -3037,6 +5829,7 @@
     <w:rsid w:val="00812A4B"/>
     <w:rsid w:val="009527EA"/>
     <w:rsid w:val="00B90795"/>
+    <w:rsid w:val="00CA7F2A"/>
     <w:rsid w:val="00D05CA8"/>
     <w:rsid w:val="00E17631"/>
   </w:rsids>
@@ -3729,7 +6522,7 @@
 </file>
 
 <file path=customXml/itemProps2.xml><?xml version="1.0" encoding="utf-8"?>
-<ds:datastoreItem xmlns:ds="http://schemas.openxmlformats.org/officeDocument/2006/customXml" ds:itemID="{4742AF27-9FEF-4DF2-A656-25CBA08CB60B}">
+<ds:datastoreItem xmlns:ds="http://schemas.openxmlformats.org/officeDocument/2006/customXml" ds:itemID="{0F1A4F74-6178-44F5-AD58-D59CC7F6BE97}">
   <ds:schemaRefs>
     <ds:schemaRef ds:uri="http://schemas.openxmlformats.org/officeDocument/2006/bibliography"/>
   </ds:schemaRefs>

</xml_diff>

<commit_message>
Updated personal view in Startdocument.docx.
</commit_message>
<xml_diff>
--- a/documents/Startdocument.docx
+++ b/documents/Startdocument.docx
@@ -1,6 +1,6 @@
 
 <file path=word/document.xml><?xml version="1.0" encoding="utf-8"?>
-<w:document xmlns:ve="http://schemas.openxmlformats.org/markup-compatibility/2006" xmlns:o="urn:schemas-microsoft-com:office:office" xmlns:r="http://schemas.openxmlformats.org/officeDocument/2006/relationships" xmlns:m="http://schemas.openxmlformats.org/officeDocument/2006/math" xmlns:v="urn:schemas-microsoft-com:vml" xmlns:wp="http://schemas.openxmlformats.org/drawingml/2006/wordprocessingDrawing" xmlns:w10="urn:schemas-microsoft-com:office:word" xmlns:w="http://schemas.openxmlformats.org/wordprocessingml/2006/main" xmlns:wne="http://schemas.microsoft.com/office/word/2006/wordml">
+<w:document xmlns:wpc="http://schemas.microsoft.com/office/word/2010/wordprocessingCanvas" xmlns:mc="http://schemas.openxmlformats.org/markup-compatibility/2006" xmlns:o="urn:schemas-microsoft-com:office:office" xmlns:r="http://schemas.openxmlformats.org/officeDocument/2006/relationships" xmlns:m="http://schemas.openxmlformats.org/officeDocument/2006/math" xmlns:v="urn:schemas-microsoft-com:vml" xmlns:wp14="http://schemas.microsoft.com/office/word/2010/wordprocessingDrawing" xmlns:wp="http://schemas.openxmlformats.org/drawingml/2006/wordprocessingDrawing" xmlns:w10="urn:schemas-microsoft-com:office:word" xmlns:w="http://schemas.openxmlformats.org/wordprocessingml/2006/main" xmlns:w14="http://schemas.microsoft.com/office/word/2010/wordml" xmlns:wpg="http://schemas.microsoft.com/office/word/2010/wordprocessingGroup" xmlns:wpi="http://schemas.microsoft.com/office/word/2010/wordprocessingInk" xmlns:wne="http://schemas.microsoft.com/office/word/2006/wordml" xmlns:wps="http://schemas.microsoft.com/office/word/2010/wordprocessingShape" mc:Ignorable="w14 wp14">
   <w:body>
     <w:sdt>
       <w:sdtPr>
@@ -29,7 +29,7 @@
           <w:tblPr>
             <w:tblpPr w:leftFromText="187" w:rightFromText="187" w:horzAnchor="margin" w:tblpYSpec="bottom"/>
             <w:tblW w:w="3000" w:type="pct"/>
-            <w:tblLook w:val="04A0"/>
+            <w:tblLook w:val="04A0" w:firstRow="1" w:lastRow="0" w:firstColumn="1" w:lastColumn="0" w:noHBand="0" w:noVBand="1"/>
           </w:tblPr>
           <w:tblGrid>
             <w:gridCol w:w="5573"/>
@@ -101,12 +101,10 @@
                 </w:rPr>
                 <w:alias w:val="Ondertitel"/>
                 <w:id w:val="703864195"/>
-                <w:placeholder>
-                  <w:docPart w:val="75D4159A77BC4EBDBEDDEE5A296DDA68"/>
-                </w:placeholder>
                 <w:dataBinding w:prefixMappings="xmlns:ns0='http://schemas.openxmlformats.org/package/2006/metadata/core-properties' xmlns:ns1='http://purl.org/dc/elements/1.1/'" w:xpath="/ns0:coreProperties[1]/ns1:subject[1]" w:storeItemID="{6C3C8BC8-F283-45AE-878A-BAB7291924A1}"/>
                 <w:text/>
               </w:sdtPr>
+              <w:sdtEndPr/>
               <w:sdtContent>
                 <w:tc>
                   <w:tcPr>
@@ -127,25 +125,7 @@
                         <w:sz w:val="28"/>
                         <w:szCs w:val="28"/>
                       </w:rPr>
-                      <w:t xml:space="preserve">Minor - </w:t>
-                    </w:r>
-                    <w:proofErr w:type="spellStart"/>
-                    <w:r>
-                      <w:rPr>
-                        <w:color w:val="484329" w:themeColor="background2" w:themeShade="3F"/>
-                        <w:sz w:val="28"/>
-                        <w:szCs w:val="28"/>
-                      </w:rPr>
-                      <w:t>Androway</w:t>
-                    </w:r>
-                    <w:proofErr w:type="spellEnd"/>
-                    <w:r>
-                      <w:rPr>
-                        <w:color w:val="484329" w:themeColor="background2" w:themeShade="3F"/>
-                        <w:sz w:val="28"/>
-                        <w:szCs w:val="28"/>
-                      </w:rPr>
-                      <w:t xml:space="preserve"> - document 1</w:t>
+                      <w:t>Minor - Androway - document 1</w:t>
                     </w:r>
                   </w:p>
                 </w:tc>
@@ -180,6 +160,7 @@
                 <w:dataBinding w:prefixMappings="xmlns:ns0='http://schemas.microsoft.com/office/2006/coverPageProps'" w:xpath="/ns0:CoverPageProperties[1]/ns0:Abstract[1]" w:storeItemID="{55AF091B-3C7A-41E3-B477-F2FDAA23CFDA}"/>
                 <w:text/>
               </w:sdtPr>
+              <w:sdtEndPr/>
               <w:sdtContent>
                 <w:tc>
                   <w:tcPr>
@@ -196,97 +177,19 @@
                       <w:rPr>
                         <w:lang w:val="en-US"/>
                       </w:rPr>
-                      <w:t xml:space="preserve">Het </w:t>
-                    </w:r>
-                    <w:proofErr w:type="spellStart"/>
-                    <w:r>
-                      <w:rPr>
-                        <w:lang w:val="en-US"/>
-                      </w:rPr>
-                      <w:t>startdocument</w:t>
-                    </w:r>
-                    <w:proofErr w:type="spellEnd"/>
-                    <w:r>
-                      <w:rPr>
-                        <w:lang w:val="en-US"/>
-                      </w:rPr>
-                      <w:t xml:space="preserve"> is de </w:t>
-                    </w:r>
-                    <w:proofErr w:type="spellStart"/>
-                    <w:r>
-                      <w:rPr>
-                        <w:lang w:val="en-US"/>
-                      </w:rPr>
-                      <w:t>leidraad</w:t>
-                    </w:r>
-                    <w:proofErr w:type="spellEnd"/>
-                    <w:r>
-                      <w:rPr>
-                        <w:lang w:val="en-US"/>
-                      </w:rPr>
-                      <w:t xml:space="preserve"> </w:t>
-                    </w:r>
-                    <w:proofErr w:type="spellStart"/>
-                    <w:r>
-                      <w:rPr>
-                        <w:lang w:val="en-US"/>
-                      </w:rPr>
-                      <w:t>aan</w:t>
-                    </w:r>
-                    <w:proofErr w:type="spellEnd"/>
-                    <w:r>
-                      <w:rPr>
-                        <w:lang w:val="en-US"/>
-                      </w:rPr>
-                      <w:t xml:space="preserve"> de hand </w:t>
-                    </w:r>
-                    <w:proofErr w:type="spellStart"/>
-                    <w:r>
-                      <w:rPr>
-                        <w:lang w:val="en-US"/>
-                      </w:rPr>
-                      <w:t>waarvan</w:t>
-                    </w:r>
-                    <w:proofErr w:type="spellEnd"/>
-                    <w:r>
-                      <w:rPr>
-                        <w:lang w:val="en-US"/>
-                      </w:rPr>
-                      <w:t xml:space="preserve"> de mi</w:t>
+                      <w:t xml:space="preserve">Het startdocument is de leidraad </w:t>
                     </w:r>
                     <w:r>
                       <w:rPr>
                         <w:lang w:val="en-US"/>
                       </w:rPr>
-                      <w:t xml:space="preserve">nor </w:t>
+                      <w:t>aan de hand waarvan de mi</w:t>
                     </w:r>
-                    <w:proofErr w:type="spellStart"/>
                     <w:r>
                       <w:rPr>
                         <w:lang w:val="en-US"/>
                       </w:rPr>
-                      <w:t>wordt</w:t>
-                    </w:r>
-                    <w:proofErr w:type="spellEnd"/>
-                    <w:r>
-                      <w:rPr>
-                        <w:lang w:val="en-US"/>
-                      </w:rPr>
-                      <w:t xml:space="preserve"> </w:t>
-                    </w:r>
-                    <w:proofErr w:type="spellStart"/>
-                    <w:r>
-                      <w:rPr>
-                        <w:lang w:val="en-US"/>
-                      </w:rPr>
-                      <w:t>uitgevoerd</w:t>
-                    </w:r>
-                    <w:proofErr w:type="spellEnd"/>
-                    <w:r>
-                      <w:rPr>
-                        <w:lang w:val="en-US"/>
-                      </w:rPr>
-                      <w:t>.</w:t>
+                      <w:t>nor wordt uitgevoerd.</w:t>
                     </w:r>
                   </w:p>
                 </w:tc>
@@ -320,6 +223,7 @@
                 <w:dataBinding w:prefixMappings="xmlns:ns0='http://schemas.openxmlformats.org/package/2006/metadata/core-properties' xmlns:ns1='http://purl.org/dc/elements/1.1/'" w:xpath="/ns0:coreProperties[1]/ns1:creator[1]" w:storeItemID="{6C3C8BC8-F283-45AE-878A-BAB7291924A1}"/>
                 <w:text/>
               </w:sdtPr>
+              <w:sdtEndPr/>
               <w:sdtContent>
                 <w:tc>
                   <w:tcPr>
@@ -338,39 +242,7 @@
                         <w:b/>
                         <w:bCs/>
                       </w:rPr>
-                      <w:t xml:space="preserve">Rinse </w:t>
-                    </w:r>
-                    <w:proofErr w:type="spellStart"/>
-                    <w:r>
-                      <w:rPr>
-                        <w:b/>
-                        <w:bCs/>
-                      </w:rPr>
-                      <w:t>Cramer</w:t>
-                    </w:r>
-                    <w:proofErr w:type="spellEnd"/>
-                    <w:r>
-                      <w:rPr>
-                        <w:b/>
-                        <w:bCs/>
-                      </w:rPr>
-                      <w:t xml:space="preserve"> &amp; </w:t>
-                    </w:r>
-                    <w:proofErr w:type="spellStart"/>
-                    <w:r>
-                      <w:rPr>
-                        <w:b/>
-                        <w:bCs/>
-                      </w:rPr>
-                      <w:t>Tymen</w:t>
-                    </w:r>
-                    <w:proofErr w:type="spellEnd"/>
-                    <w:r>
-                      <w:rPr>
-                        <w:b/>
-                        <w:bCs/>
-                      </w:rPr>
-                      <w:t xml:space="preserve"> Steur</w:t>
+                      <w:t>Rinse Cramer &amp; Tymen Steur</w:t>
                     </w:r>
                   </w:p>
                 </w:tc>
@@ -395,6 +267,7 @@
                   <w:calendar w:val="gregorian"/>
                 </w:date>
               </w:sdtPr>
+              <w:sdtEndPr/>
               <w:sdtContent>
                 <w:tc>
                   <w:tcPr>
@@ -450,7 +323,7 @@
               <w:noProof/>
             </w:rPr>
             <w:pict>
-              <v:group id="_x0000_s1062" style="position:absolute;margin-left:2695.15pt;margin-top:0;width:264.55pt;height:690.65pt;z-index:251660288;mso-position-horizontal:right;mso-position-horizontal-relative:page;mso-position-vertical:bottom;mso-position-vertical-relative:page" coordorigin="5531,1258" coordsize="5291,13813">
+              <v:group id="_x0000_s1062" style="position:absolute;margin-left:2908.5pt;margin-top:0;width:264.55pt;height:690.65pt;z-index:251660288;mso-position-horizontal:right;mso-position-horizontal-relative:page;mso-position-vertical:bottom;mso-position-vertical-relative:page" coordorigin="5531,1258" coordsize="5291,13813">
                 <v:shapetype id="_x0000_t32" coordsize="21600,21600" o:spt="32" o:oned="t" path="m,l21600,21600e" filled="f">
                   <v:path arrowok="t" fillok="f" o:connecttype="none"/>
                   <o:lock v:ext="edit" shapetype="t"/>
@@ -488,7 +361,7 @@
               <w:noProof/>
             </w:rPr>
             <w:pict>
-              <v:group id="_x0000_s1068" style="position:absolute;margin-left:3939.9pt;margin-top:0;width:332.7pt;height:227.25pt;z-index:251661312;mso-position-horizontal:right;mso-position-horizontal-relative:margin;mso-position-vertical:top;mso-position-vertical-relative:page" coordorigin="4136,15" coordsize="6654,4545" o:allowincell="f">
+              <v:group id="_x0000_s1068" style="position:absolute;margin-left:4221.4pt;margin-top:0;width:332.7pt;height:227.25pt;z-index:251661312;mso-position-horizontal:right;mso-position-horizontal-relative:margin;mso-position-vertical:top;mso-position-vertical-relative:page" coordorigin="4136,15" coordsize="6654,4545" o:allowincell="f">
                 <v:shape id="_x0000_s1069" type="#_x0000_t32" style="position:absolute;left:4136;top:15;width:3058;height:3855" o:connectortype="straight" strokecolor="#a7bfde [1620]"/>
                 <v:oval id="_x0000_s1070" style="position:absolute;left:6674;top:444;width:4116;height:4116" fillcolor="#a7bfde [1620]" stroked="f"/>
                 <v:oval id="_x0000_s1071" style="position:absolute;left:6773;top:1058;width:3367;height:3367" fillcolor="#d3dfee [820]" stroked="f"/>
@@ -1561,123 +1434,56 @@
       </w:pPr>
       <w:bookmarkStart w:id="5" w:name="_Toc284414120"/>
       <w:bookmarkStart w:id="6" w:name="_Toc284502049"/>
-      <w:proofErr w:type="spellStart"/>
       <w:r>
         <w:rPr>
           <w:lang w:val="en-US"/>
         </w:rPr>
-        <w:t>Technische</w:t>
-      </w:r>
-      <w:proofErr w:type="spellEnd"/>
-      <w:r>
-        <w:rPr>
-          <w:lang w:val="en-US"/>
-        </w:rPr>
-        <w:t xml:space="preserve"> </w:t>
-      </w:r>
-      <w:proofErr w:type="spellStart"/>
-      <w:r>
-        <w:rPr>
-          <w:lang w:val="en-US"/>
-        </w:rPr>
-        <w:t>interesses</w:t>
+        <w:t>Technische interesses</w:t>
       </w:r>
       <w:bookmarkEnd w:id="5"/>
       <w:bookmarkEnd w:id="6"/>
-      <w:proofErr w:type="spellEnd"/>
     </w:p>
     <w:p>
       <w:r>
-        <w:t xml:space="preserve">In het tweede jaar heb ik samen met Rick </w:t>
-      </w:r>
-      <w:proofErr w:type="spellStart"/>
-      <w:r>
-        <w:t>Volbeda</w:t>
-      </w:r>
-      <w:proofErr w:type="spellEnd"/>
-      <w:r>
-        <w:t xml:space="preserve"> gewerkt aan een opdracht voor </w:t>
-      </w:r>
-      <w:r>
-        <w:t xml:space="preserve">het vak PHP dat werd gedoceerd door Gerben Wiersma. In dit vak moest je een opdracht inleveren dat bestond uit een PHP website. Naast het gebruik van PHP classes moest de Model View Controller architectuur erin terug te vinden zijn. Deze opdracht werd voor ons verscheidene </w:t>
-      </w:r>
-      <w:proofErr w:type="spellStart"/>
-      <w:r>
-        <w:t>L-Systems</w:t>
-      </w:r>
-      <w:proofErr w:type="spellEnd"/>
-      <w:r>
-        <w:t xml:space="preserve"> produceren waarbij je de variabelen kunt veranderen en vanzelfsprekend de gekozen </w:t>
-      </w:r>
-      <w:proofErr w:type="spellStart"/>
-      <w:r>
-        <w:t>L-System</w:t>
-      </w:r>
-      <w:proofErr w:type="spellEnd"/>
-      <w:r>
-        <w:t xml:space="preserve"> kan tekenen. Het tekenen gebeurde met het SVG formaat. Dat is een browserformaat voor vectorafbeeldingen. Samen hebben we dit vak afgerond met een 10, omdat we zonder elkaar geen idee hadden voor een opdracht.</w:t>
+        <w:t xml:space="preserve">In het tweede jaar heb ik samen met Rick Volbeda gewerkt aan een opdracht voor </w:t>
+      </w:r>
+      <w:r>
+        <w:t xml:space="preserve">het vak PHP dat werd gedoceerd door Gerben Wiersma. In dit vak moest je een opdracht inleveren dat bestond uit een PHP website. Naast het gebruik van PHP classes moest de Model View Controller architectuur erin terug te vinden zijn. Deze opdracht werd voor ons verscheidene L-Systems produceren waarbij je de variabelen kunt veranderen en vanzelfsprekend de gekozen L-System kan tekenen. Het tekenen gebeurde met het SVG formaat. Dat is een browserformaat voor vectorafbeeldingen. Samen hebben we dit </w:t>
+      </w:r>
+      <w:r>
+        <w:t>vak afgerond met een 10. W</w:t>
+      </w:r>
+      <w:r>
+        <w:t xml:space="preserve">e </w:t>
+      </w:r>
+      <w:r>
+        <w:t xml:space="preserve">hebben er samen aan gewerkt, omdat we </w:t>
+      </w:r>
+      <w:r>
+        <w:t>zonder elkaar geen idee hadden voor een opdracht.</w:t>
       </w:r>
     </w:p>
     <w:p>
       <w:r>
-        <w:t xml:space="preserve">Ik heb zelf geen </w:t>
-      </w:r>
-      <w:proofErr w:type="spellStart"/>
-      <w:r>
-        <w:t>Android</w:t>
-      </w:r>
-      <w:proofErr w:type="spellEnd"/>
-      <w:r>
-        <w:t xml:space="preserve"> telefoon, maar het programmeren in Java voor </w:t>
-      </w:r>
-      <w:proofErr w:type="spellStart"/>
-      <w:r>
-        <w:t>Android</w:t>
-      </w:r>
-      <w:proofErr w:type="spellEnd"/>
-      <w:r>
-        <w:t xml:space="preserve"> spreekt mij aan. De huidige ontwikkelomgevingen zoals </w:t>
-      </w:r>
-      <w:proofErr w:type="spellStart"/>
-      <w:r>
-        <w:t>NetBeans</w:t>
-      </w:r>
-      <w:proofErr w:type="spellEnd"/>
-      <w:r>
-        <w:t xml:space="preserve"> en </w:t>
-      </w:r>
-      <w:proofErr w:type="spellStart"/>
-      <w:r>
-        <w:t>Eclipse</w:t>
-      </w:r>
-      <w:proofErr w:type="spellEnd"/>
-      <w:r>
-        <w:t xml:space="preserve"> kunnen gebruikt worden voor het programmeren van de applicaties. Verder is er een geïnstalleerde </w:t>
-      </w:r>
-      <w:proofErr w:type="spellStart"/>
-      <w:r>
-        <w:t>Android</w:t>
-      </w:r>
-      <w:proofErr w:type="spellEnd"/>
-      <w:r>
-        <w:t xml:space="preserve"> SDK nodig, en een </w:t>
-      </w:r>
-      <w:proofErr w:type="spellStart"/>
-      <w:r>
-        <w:t>Virtual</w:t>
-      </w:r>
-      <w:proofErr w:type="spellEnd"/>
-      <w:r>
-        <w:t xml:space="preserve"> </w:t>
-      </w:r>
-      <w:proofErr w:type="spellStart"/>
-      <w:r>
-        <w:t>Device</w:t>
-      </w:r>
-      <w:proofErr w:type="spellEnd"/>
-      <w:r>
-        <w:t>.</w:t>
-      </w:r>
+        <w:t>Ik heb zelf geen Android telefoon, maar het programmeren in Java voor Android spreekt mij aan</w:t>
+      </w:r>
+      <w:r>
+        <w:t xml:space="preserve">. </w:t>
+      </w:r>
+      <w:r>
+        <w:t>Voor programmeurs is het Java platform één van de beste omgevingen om in te werken.</w:t>
+      </w:r>
+      <w:r>
+        <w:t xml:space="preserve"> Je ziet dat mobiele applicaties steeds belangrijker worden in de maatschappij. Daardoor stijgt de vraag naar kwalitatief goede mobiele software. Ik zet mij graag in om de eisen en wensen van de </w:t>
+      </w:r>
+      <w:r>
+        <w:t>mobiele consument</w:t>
+      </w:r>
+      <w:r>
+        <w:t xml:space="preserve"> waar te maken.</w:t>
+      </w:r>
+      <w:bookmarkStart w:id="7" w:name="_GoBack"/>
+      <w:bookmarkEnd w:id="7"/>
     </w:p>
     <w:p>
       <w:pPr>
@@ -1687,102 +1493,22 @@
           <w:numId w:val="1"/>
         </w:numPr>
       </w:pPr>
-      <w:bookmarkStart w:id="7" w:name="_Toc284414121"/>
-      <w:bookmarkStart w:id="8" w:name="_Toc284502050"/>
+      <w:bookmarkStart w:id="8" w:name="_Toc284414121"/>
+      <w:bookmarkStart w:id="9" w:name="_Toc284502050"/>
       <w:r>
         <w:t>Persoonlijke doelstellingen</w:t>
       </w:r>
-      <w:bookmarkEnd w:id="7"/>
       <w:bookmarkEnd w:id="8"/>
+      <w:bookmarkEnd w:id="9"/>
     </w:p>
     <w:p>
       <w:r>
-        <w:t xml:space="preserve">De opdracht </w:t>
-      </w:r>
-      <w:proofErr w:type="spellStart"/>
-      <w:r>
-        <w:t>L-Systems</w:t>
-      </w:r>
-      <w:proofErr w:type="spellEnd"/>
-      <w:r>
-        <w:t xml:space="preserve"> voor het vak PHP heeft voor de interesse in </w:t>
-      </w:r>
-      <w:proofErr w:type="spellStart"/>
-      <w:r>
-        <w:t>webprogrammeren</w:t>
-      </w:r>
-      <w:proofErr w:type="spellEnd"/>
-      <w:r>
-        <w:t xml:space="preserve"> gezorgd. Dat komt ook omdat </w:t>
-      </w:r>
-      <w:proofErr w:type="spellStart"/>
-      <w:r>
-        <w:t>webprogrammeren</w:t>
-      </w:r>
-      <w:proofErr w:type="spellEnd"/>
-      <w:r>
-        <w:t xml:space="preserve"> vandaag de dag steeds belangrijker lijkt te worden dan ‘offline’ programmeren. Voor de </w:t>
-      </w:r>
-      <w:proofErr w:type="spellStart"/>
-      <w:r>
-        <w:t>Android</w:t>
-      </w:r>
-      <w:proofErr w:type="spellEnd"/>
-      <w:r>
-        <w:t xml:space="preserve"> applicatie is het namelijk handig om in de applicatie een website te kunnen raadplegen, in ons geval m.androway.nl.</w:t>
+        <w:t>De opdracht L-Systems voor het vak PHP heeft voor de interesse in webprogrammeren gezorgd. Dat komt ook omdat webprogrammeren vandaag de dag steeds belangrijker lijkt te worden dan ‘offline’ programmeren. Voor de Android applicatie is het namelijk handig om in de applicatie een website te kunnen raadplegen, in ons geval m.androway.nl.</w:t>
       </w:r>
     </w:p>
     <w:p>
       <w:r>
-        <w:t xml:space="preserve">Ik wil mijn ervaring met </w:t>
-      </w:r>
-      <w:proofErr w:type="spellStart"/>
-      <w:r>
-        <w:t>webprogrammeren</w:t>
-      </w:r>
-      <w:proofErr w:type="spellEnd"/>
-      <w:r>
-        <w:t xml:space="preserve"> uitbreiden, daar hoort ook een goed design bij. Bij </w:t>
-      </w:r>
-      <w:proofErr w:type="spellStart"/>
-      <w:r>
-        <w:t>Android</w:t>
-      </w:r>
-      <w:proofErr w:type="spellEnd"/>
-      <w:r>
-        <w:t xml:space="preserve"> komen naast Java code, ook opmaakbestanden in XML te pas. Daar wil ik ook van leren. In tegenstelling tot </w:t>
-      </w:r>
-      <w:proofErr w:type="spellStart"/>
-      <w:r>
-        <w:t>Tymen</w:t>
-      </w:r>
-      <w:proofErr w:type="spellEnd"/>
-      <w:r>
-        <w:t xml:space="preserve"> is mijn wiskundige ontwikkeling bovengemiddeld. Dat begon in groep acht op de basisschool met het behalen van nul fouten op het onderdeel rekenen van de </w:t>
-      </w:r>
-      <w:proofErr w:type="spellStart"/>
-      <w:r>
-        <w:t>citotoets</w:t>
-      </w:r>
-      <w:proofErr w:type="spellEnd"/>
-      <w:r>
-        <w:t xml:space="preserve">. Daarna zijn deze kwaliteiten sterk verbeterd op de Havo door wiskunde te volgen (toen nog een verplicht vak). Voor de opdracht </w:t>
-      </w:r>
-      <w:proofErr w:type="spellStart"/>
-      <w:r>
-        <w:t>L-Systems</w:t>
-      </w:r>
-      <w:proofErr w:type="spellEnd"/>
-      <w:r>
-        <w:t xml:space="preserve">, maar vooral ook voor het project </w:t>
-      </w:r>
-      <w:proofErr w:type="spellStart"/>
-      <w:r>
-        <w:t>Containing</w:t>
-      </w:r>
-      <w:proofErr w:type="spellEnd"/>
-      <w:r>
-        <w:t xml:space="preserve"> heb ik deze ervaring op het gebied van wiskunde en rekenen goed kunnen gebruiken. Ik verwacht dan ook geen moeite te hebben met de wiskundige en natuurkundige problemen die we deze minor tegen kunnen gaan komen.</w:t>
+        <w:t>Ik wil mijn ervaring met webprogrammeren uitbreiden, daar hoort ook een goed design bij. Bij Android komen naast Java code, ook opmaakbestanden in XML te pas. Daar wil ik ook van leren. In tegenstelling tot Tymen is mijn wiskundige ontwikkeling bovengemiddeld. Dat begon in groep acht op de basisschool met het behalen van nul fouten op het onderdeel rekenen van de citotoets. Daarna zijn deze kwaliteiten sterk verbeterd op de Havo door wiskunde te volgen (toen nog een verplicht vak). Voor de opdracht L-Systems, maar vooral ook voor het project Containing heb ik deze ervaring op het gebied van wiskunde en rekenen goed kunnen gebruiken. Ik verwacht dan ook geen moeite te hebben met de wiskundige en natuurkundige problemen die we deze minor tegen kunnen gaan komen.</w:t>
       </w:r>
     </w:p>
     <w:p>
@@ -1793,21 +1519,13 @@
           <w:numId w:val="1"/>
         </w:numPr>
       </w:pPr>
-      <w:bookmarkStart w:id="9" w:name="_Toc284414122"/>
-      <w:bookmarkStart w:id="10" w:name="_Toc284502051"/>
-      <w:r>
-        <w:t xml:space="preserve">… van </w:t>
-      </w:r>
-      <w:proofErr w:type="spellStart"/>
-      <w:r>
-        <w:t>Tymen</w:t>
-      </w:r>
-      <w:proofErr w:type="spellEnd"/>
-      <w:r>
-        <w:t xml:space="preserve"> Steur</w:t>
-      </w:r>
-      <w:bookmarkEnd w:id="9"/>
+      <w:bookmarkStart w:id="10" w:name="_Toc284414122"/>
+      <w:bookmarkStart w:id="11" w:name="_Toc284502051"/>
+      <w:r>
+        <w:t>… van Tymen Steur</w:t>
+      </w:r>
       <w:bookmarkEnd w:id="10"/>
+      <w:bookmarkEnd w:id="11"/>
     </w:p>
     <w:p>
       <w:pPr>
@@ -1817,28 +1535,20 @@
           <w:numId w:val="1"/>
         </w:numPr>
       </w:pPr>
-      <w:bookmarkStart w:id="11" w:name="_Toc284414123"/>
-      <w:bookmarkStart w:id="12" w:name="_Toc284502052"/>
+      <w:bookmarkStart w:id="12" w:name="_Toc284414123"/>
+      <w:bookmarkStart w:id="13" w:name="_Toc284502052"/>
       <w:r>
         <w:t>Technische interesses</w:t>
       </w:r>
-      <w:bookmarkEnd w:id="11"/>
       <w:bookmarkEnd w:id="12"/>
+      <w:bookmarkEnd w:id="13"/>
     </w:p>
     <w:p>
       <w:pPr>
         <w:pStyle w:val="Geenafstand"/>
       </w:pPr>
       <w:r>
-        <w:t>In jaar twee van mijn opleiding heb ik aan het interdisciplinaire project (IDP) meegewerkt. Tijdens dit project heb ik naast het schrijven van ‘desktop software’ ook gewerkt aan het maken van ‘</w:t>
-      </w:r>
-      <w:proofErr w:type="spellStart"/>
-      <w:r>
-        <w:t>embedded</w:t>
-      </w:r>
-      <w:proofErr w:type="spellEnd"/>
-      <w:r>
-        <w:t xml:space="preserve">’ code op een microcontroller. </w:t>
+        <w:t xml:space="preserve">In jaar twee van mijn opleiding heb ik aan het interdisciplinaire project (IDP) meegewerkt. Tijdens dit project heb ik naast het schrijven van ‘desktop software’ ook gewerkt aan het maken van ‘embedded’ code op een microcontroller. </w:t>
       </w:r>
       <w:r>
         <w:t xml:space="preserve">Hier had ik </w:t>
@@ -1853,7 +1563,11 @@
         <w:t xml:space="preserve"> </w:t>
       </w:r>
       <w:r>
-        <w:t xml:space="preserve">ervaring mee, maar ik vond het erg leuk om </w:t>
+        <w:t xml:space="preserve">ervaring mee, maar ik vond het erg </w:t>
+      </w:r>
+      <w:r>
+        <w:lastRenderedPageBreak/>
+        <w:t xml:space="preserve">leuk om </w:t>
       </w:r>
       <w:r>
         <w:t xml:space="preserve">hier aan te werken. Naast het feit dat ik het leuk vond om te doen, is het in mijn ogen ook behoorlijk goed geslaagd. </w:t>
@@ -1869,15 +1583,7 @@
         <w:pStyle w:val="Geenafstand"/>
       </w:pPr>
       <w:r>
-        <w:t xml:space="preserve">Na het IDP project heb ik een aantal ideeën gehad om een eigen experimenteel project te doen met </w:t>
-      </w:r>
-      <w:proofErr w:type="spellStart"/>
-      <w:r>
-        <w:t>embedded</w:t>
-      </w:r>
-      <w:proofErr w:type="spellEnd"/>
-      <w:r>
-        <w:t xml:space="preserve"> componenten. Het ontbrak mij echter steeds aan tijd, waardoor het er nooit van gekomen is. Voor het bedenken van een minor was het daarom voor mij ook niet moeilijk om een richting en een project te bedenken.</w:t>
+        <w:t>Na het IDP project heb ik een aantal ideeën gehad om een eigen experimenteel project te doen met embedded componenten. Het ontbrak mij echter steeds aan tijd, waardoor het er nooit van gekomen is. Voor het bedenken van een minor was het daarom voor mij ook niet moeilijk om een richting en een project te bedenken.</w:t>
       </w:r>
     </w:p>
     <w:p>
@@ -1890,34 +1596,10 @@
         <w:pStyle w:val="Geenafstand"/>
       </w:pPr>
       <w:r>
-        <w:t>Sinds ongeveer een jaar heb ik een Google ‘</w:t>
-      </w:r>
-      <w:proofErr w:type="spellStart"/>
-      <w:r>
-        <w:t>smartphone</w:t>
-      </w:r>
-      <w:proofErr w:type="spellEnd"/>
-      <w:r>
-        <w:t xml:space="preserve">’, dat draait op het </w:t>
-      </w:r>
-      <w:proofErr w:type="spellStart"/>
-      <w:r>
-        <w:t>Android</w:t>
-      </w:r>
-      <w:proofErr w:type="spellEnd"/>
-      <w:r>
-        <w:t xml:space="preserve"> besturingssysteem van Google. </w:t>
-      </w:r>
-      <w:proofErr w:type="spellStart"/>
-      <w:r>
-        <w:t>A</w:t>
-      </w:r>
-      <w:r>
-        <w:t>ndroid</w:t>
-      </w:r>
-      <w:proofErr w:type="spellEnd"/>
-      <w:r>
-        <w:t xml:space="preserve"> is een behoorlijk nieuw mobiel </w:t>
+        <w:t>Sinds ongeveer een jaar heb ik een Google ‘smartphone’, dat draait op het Android besturingssysteem van Google. A</w:t>
+      </w:r>
+      <w:r>
+        <w:t xml:space="preserve">ndroid is een behoorlijk nieuw mobiel </w:t>
       </w:r>
       <w:r>
         <w:t xml:space="preserve">besturingssysteem en is op het moment </w:t>
@@ -1932,15 +1614,7 @@
         <w:t>Voor mijzelf heb ik al eens een hele simpele applicatie geschreven</w:t>
       </w:r>
       <w:r>
-        <w:t xml:space="preserve"> voor </w:t>
-      </w:r>
-      <w:proofErr w:type="spellStart"/>
-      <w:r>
-        <w:t>Android</w:t>
-      </w:r>
-      <w:proofErr w:type="spellEnd"/>
-      <w:r>
-        <w:t xml:space="preserve">. Puur </w:t>
+        <w:t xml:space="preserve"> voor Android. Puur </w:t>
       </w:r>
       <w:r>
         <w:t>om te expe</w:t>
@@ -1971,23 +1645,7 @@
         <w:t>Deze twee interesses van mij wou ik dus graag</w:t>
       </w:r>
       <w:r>
-        <w:t xml:space="preserve"> combineren in mijn minor. Een uitdagend project waarbij </w:t>
-      </w:r>
-      <w:proofErr w:type="spellStart"/>
-      <w:r>
-        <w:t>embedded</w:t>
-      </w:r>
-      <w:proofErr w:type="spellEnd"/>
-      <w:r>
-        <w:t xml:space="preserve"> programmeren gebruikt moet worden, gecombineerd met een applicatie op een </w:t>
-      </w:r>
-      <w:proofErr w:type="spellStart"/>
-      <w:r>
-        <w:t>Android</w:t>
-      </w:r>
-      <w:proofErr w:type="spellEnd"/>
-      <w:r>
-        <w:t xml:space="preserve"> telefoon.</w:t>
+        <w:t xml:space="preserve"> combineren in mijn minor. Een uitdagend project waarbij embedded programmeren gebruikt moet worden, gecombineerd met een applicatie op een Android telefoon.</w:t>
       </w:r>
     </w:p>
     <w:p>
@@ -2001,8 +1659,8 @@
           <w:lang w:val="en-US"/>
         </w:rPr>
       </w:pPr>
-      <w:bookmarkStart w:id="13" w:name="_Toc284414124"/>
-      <w:bookmarkStart w:id="14" w:name="_Toc284502053"/>
+      <w:bookmarkStart w:id="14" w:name="_Toc284414124"/>
+      <w:bookmarkStart w:id="15" w:name="_Toc284502053"/>
       <w:r>
         <w:t>Persoonlijke</w:t>
       </w:r>
@@ -2015,8 +1673,8 @@
       <w:r>
         <w:t>doelstellingen</w:t>
       </w:r>
-      <w:bookmarkEnd w:id="13"/>
       <w:bookmarkEnd w:id="14"/>
+      <w:bookmarkEnd w:id="15"/>
     </w:p>
     <w:p>
       <w:r>
@@ -2041,37 +1699,13 @@
         <w:t>hangen</w:t>
       </w:r>
       <w:r>
-        <w:t xml:space="preserve"> sterk samen met mijn technische interesses. Ik zou graag meer ervaring en inzicht krijgen in het ontwikkelen van </w:t>
-      </w:r>
-      <w:proofErr w:type="spellStart"/>
-      <w:r>
-        <w:t>embedded</w:t>
-      </w:r>
-      <w:proofErr w:type="spellEnd"/>
-      <w:r>
-        <w:t xml:space="preserve"> code en het </w:t>
+        <w:t xml:space="preserve"> sterk samen met mijn technische interesses. Ik zou graag meer ervaring en inzicht krijgen in het ontwikkelen van embedded code en het </w:t>
       </w:r>
       <w:r>
         <w:t>maken</w:t>
       </w:r>
       <w:r>
-        <w:t xml:space="preserve"> van een </w:t>
-      </w:r>
-      <w:proofErr w:type="spellStart"/>
-      <w:r>
-        <w:t>Android</w:t>
-      </w:r>
-      <w:proofErr w:type="spellEnd"/>
-      <w:r>
-        <w:t xml:space="preserve"> </w:t>
-      </w:r>
-      <w:proofErr w:type="spellStart"/>
-      <w:r>
-        <w:t>smartphone</w:t>
-      </w:r>
-      <w:proofErr w:type="spellEnd"/>
-      <w:r>
-        <w:t xml:space="preserve"> applicatie.</w:t>
+        <w:t xml:space="preserve"> van een Android smartphone applicatie.</w:t>
       </w:r>
     </w:p>
     <w:p>
@@ -2103,15 +1737,7 @@
         <w:t xml:space="preserve"> tijdens mijn </w:t>
       </w:r>
       <w:r>
-        <w:t xml:space="preserve">minor. De opdracht die ik bedacht heb voor mijn minor bestaat uit zowel een </w:t>
-      </w:r>
-      <w:proofErr w:type="spellStart"/>
-      <w:r>
-        <w:t>Android</w:t>
-      </w:r>
-      <w:proofErr w:type="spellEnd"/>
-      <w:r>
-        <w:t xml:space="preserve"> </w:t>
+        <w:t xml:space="preserve">minor. De opdracht die ik bedacht heb voor mijn minor bestaat uit zowel een Android </w:t>
       </w:r>
       <w:r>
         <w:t>applicatie</w:t>
@@ -2120,23 +1746,7 @@
         <w:t>,</w:t>
       </w:r>
       <w:r>
-        <w:t xml:space="preserve"> als een </w:t>
-      </w:r>
-      <w:proofErr w:type="spellStart"/>
-      <w:r>
-        <w:t>embedded</w:t>
-      </w:r>
-      <w:proofErr w:type="spellEnd"/>
-      <w:r>
-        <w:t xml:space="preserve"> deel. Hierbij bevat het </w:t>
-      </w:r>
-      <w:proofErr w:type="spellStart"/>
-      <w:r>
-        <w:t>embedded</w:t>
-      </w:r>
-      <w:proofErr w:type="spellEnd"/>
-      <w:r>
-        <w:t xml:space="preserve"> deel zowel sterk wiskundige als natuurkundige aspecten.</w:t>
+        <w:t xml:space="preserve"> als een embedded deel. Hierbij bevat het embedded deel zowel sterk wiskundige als natuurkundige aspecten.</w:t>
       </w:r>
     </w:p>
     <w:p>
@@ -2155,8 +1765,8 @@
           <w:lang w:val="en-US"/>
         </w:rPr>
       </w:pPr>
-      <w:bookmarkStart w:id="15" w:name="_Toc284414125"/>
-      <w:bookmarkStart w:id="16" w:name="_Toc284502054"/>
+      <w:bookmarkStart w:id="16" w:name="_Toc284414125"/>
+      <w:bookmarkStart w:id="17" w:name="_Toc284502054"/>
       <w:r>
         <w:rPr>
           <w:lang w:val="en-US"/>
@@ -2164,8 +1774,8 @@
         <w:lastRenderedPageBreak/>
         <w:t>Het project</w:t>
       </w:r>
-      <w:bookmarkEnd w:id="15"/>
       <w:bookmarkEnd w:id="16"/>
+      <w:bookmarkEnd w:id="17"/>
     </w:p>
     <w:p>
       <w:pPr>
@@ -2205,7 +1815,7 @@
                     </pic:cNvPicPr>
                   </pic:nvPicPr>
                   <pic:blipFill>
-                    <a:blip r:embed="rId9" cstate="print"/>
+                    <a:blip r:embed="rId10" cstate="print"/>
                     <a:srcRect/>
                     <a:stretch>
                       <a:fillRect/>
@@ -2261,147 +1871,67 @@
         <w:rPr>
           <w:lang w:eastAsia="nl-NL"/>
         </w:rPr>
-        <w:t>kleine '</w:t>
-      </w:r>
-      <w:proofErr w:type="spellStart"/>
-      <w:r>
-        <w:rPr>
-          <w:lang w:eastAsia="nl-NL"/>
-        </w:rPr>
-        <w:t>Segway</w:t>
-      </w:r>
-      <w:proofErr w:type="spellEnd"/>
+        <w:t>kleine 'Segway</w:t>
+      </w:r>
+      <w:r>
+        <w:rPr>
+          <w:lang w:eastAsia="nl-NL"/>
+        </w:rPr>
+        <w:t xml:space="preserve"> Personal Transporter</w:t>
+      </w:r>
+      <w:r>
+        <w:rPr>
+          <w:lang w:eastAsia="nl-NL"/>
+        </w:rPr>
+        <w:t>'</w:t>
+      </w:r>
+      <w:r>
+        <w:rPr>
+          <w:lang w:eastAsia="nl-NL"/>
+        </w:rPr>
+        <w:t xml:space="preserve"> kortweg ‘Segway’</w:t>
+      </w:r>
+      <w:r>
+        <w:rPr>
+          <w:lang w:eastAsia="nl-NL"/>
+        </w:rPr>
+        <w:t xml:space="preserve"> te maken</w:t>
+      </w:r>
+      <w:r>
+        <w:rPr>
+          <w:lang w:eastAsia="nl-NL"/>
+        </w:rPr>
+        <w:t xml:space="preserve"> die op afstand bestuurbaar is</w:t>
+      </w:r>
+      <w:r>
+        <w:rPr>
+          <w:lang w:eastAsia="nl-NL"/>
+        </w:rPr>
+        <w:t xml:space="preserve">. Een </w:t>
+      </w:r>
+      <w:r>
+        <w:rPr>
+          <w:lang w:eastAsia="nl-NL"/>
+        </w:rPr>
+        <w:t xml:space="preserve">normale </w:t>
+      </w:r>
+      <w:r>
+        <w:rPr>
+          <w:lang w:eastAsia="nl-NL"/>
+        </w:rPr>
+        <w:t>Segway is een voertuig wat één persoon kan vervoeren. De persoon</w:t>
+      </w:r>
       <w:r>
         <w:rPr>
           <w:lang w:eastAsia="nl-NL"/>
         </w:rPr>
         <w:t xml:space="preserve"> </w:t>
       </w:r>
-      <w:proofErr w:type="spellStart"/>
-      <w:r>
-        <w:rPr>
-          <w:lang w:eastAsia="nl-NL"/>
-        </w:rPr>
-        <w:t>Personal</w:t>
-      </w:r>
-      <w:proofErr w:type="spellEnd"/>
-      <w:r>
-        <w:rPr>
-          <w:lang w:eastAsia="nl-NL"/>
-        </w:rPr>
-        <w:t xml:space="preserve"> </w:t>
-      </w:r>
-      <w:proofErr w:type="spellStart"/>
-      <w:r>
-        <w:rPr>
-          <w:lang w:eastAsia="nl-NL"/>
-        </w:rPr>
-        <w:t>Transporter</w:t>
-      </w:r>
-      <w:proofErr w:type="spellEnd"/>
-      <w:r>
-        <w:rPr>
-          <w:lang w:eastAsia="nl-NL"/>
-        </w:rPr>
-        <w:t>'</w:t>
-      </w:r>
-      <w:r>
-        <w:rPr>
-          <w:lang w:eastAsia="nl-NL"/>
-        </w:rPr>
-        <w:t xml:space="preserve"> kortweg ‘</w:t>
-      </w:r>
-      <w:proofErr w:type="spellStart"/>
-      <w:r>
-        <w:rPr>
-          <w:lang w:eastAsia="nl-NL"/>
-        </w:rPr>
-        <w:t>Segway</w:t>
-      </w:r>
-      <w:proofErr w:type="spellEnd"/>
-      <w:r>
-        <w:rPr>
-          <w:lang w:eastAsia="nl-NL"/>
-        </w:rPr>
-        <w:t>’</w:t>
-      </w:r>
-      <w:r>
-        <w:rPr>
-          <w:lang w:eastAsia="nl-NL"/>
-        </w:rPr>
-        <w:t xml:space="preserve"> te maken</w:t>
-      </w:r>
-      <w:r>
-        <w:rPr>
-          <w:lang w:eastAsia="nl-NL"/>
-        </w:rPr>
-        <w:t xml:space="preserve"> die op afstand bestuurbaar is</w:t>
-      </w:r>
-      <w:r>
-        <w:rPr>
-          <w:lang w:eastAsia="nl-NL"/>
-        </w:rPr>
-        <w:t xml:space="preserve">. Een </w:t>
-      </w:r>
-      <w:r>
-        <w:rPr>
-          <w:lang w:eastAsia="nl-NL"/>
-        </w:rPr>
-        <w:t xml:space="preserve">normale </w:t>
-      </w:r>
-      <w:proofErr w:type="spellStart"/>
-      <w:r>
-        <w:rPr>
-          <w:lang w:eastAsia="nl-NL"/>
-        </w:rPr>
-        <w:t>Segway</w:t>
-      </w:r>
-      <w:proofErr w:type="spellEnd"/>
-      <w:r>
-        <w:rPr>
-          <w:lang w:eastAsia="nl-NL"/>
-        </w:rPr>
-        <w:t xml:space="preserve"> is een voertuig wat één persoon kan vervoeren. De persoon</w:t>
-      </w:r>
-      <w:r>
-        <w:rPr>
-          <w:lang w:eastAsia="nl-NL"/>
-        </w:rPr>
-        <w:t xml:space="preserve"> </w:t>
-      </w:r>
-      <w:r>
-        <w:rPr>
-          <w:lang w:eastAsia="nl-NL"/>
-        </w:rPr>
-        <w:t xml:space="preserve">staat op de </w:t>
-      </w:r>
-      <w:proofErr w:type="spellStart"/>
-      <w:r>
-        <w:rPr>
-          <w:lang w:eastAsia="nl-NL"/>
-        </w:rPr>
-        <w:t>Segway</w:t>
-      </w:r>
-      <w:proofErr w:type="spellEnd"/>
-      <w:r>
-        <w:rPr>
-          <w:lang w:eastAsia="nl-NL"/>
-        </w:rPr>
-        <w:t xml:space="preserve"> en stuurt de </w:t>
-      </w:r>
-      <w:proofErr w:type="spellStart"/>
-      <w:r>
-        <w:rPr>
-          <w:lang w:eastAsia="nl-NL"/>
-        </w:rPr>
-        <w:t>Segway</w:t>
-      </w:r>
-      <w:proofErr w:type="spellEnd"/>
-      <w:r>
-        <w:rPr>
-          <w:lang w:eastAsia="nl-NL"/>
-        </w:rPr>
-        <w:t xml:space="preserve"> aan door middel van </w:t>
+      <w:r>
+        <w:rPr>
+          <w:lang w:eastAsia="nl-NL"/>
+        </w:rPr>
+        <w:t xml:space="preserve">staat op de Segway en stuurt de Segway aan door middel van </w:t>
       </w:r>
       <w:r>
         <w:rPr>
@@ -2429,21 +1959,7 @@
         <w:rPr>
           <w:lang w:eastAsia="nl-NL"/>
         </w:rPr>
-        <w:t xml:space="preserve">De </w:t>
-      </w:r>
-      <w:proofErr w:type="spellStart"/>
-      <w:r>
-        <w:rPr>
-          <w:lang w:eastAsia="nl-NL"/>
-        </w:rPr>
-        <w:t>Segway</w:t>
-      </w:r>
-      <w:proofErr w:type="spellEnd"/>
-      <w:r>
-        <w:rPr>
-          <w:lang w:eastAsia="nl-NL"/>
-        </w:rPr>
-        <w:t xml:space="preserve"> houdt zich in balans, wanneer</w:t>
+        <w:t>De Segway houdt zich in balans, wanneer</w:t>
       </w:r>
       <w:r>
         <w:rPr>
@@ -2515,21 +2031,7 @@
           <w:lang w:eastAsia="nl-NL"/>
         </w:rPr>
         <w:br/>
-        <w:t xml:space="preserve">Er zijn al mensen die een soort van kleine </w:t>
-      </w:r>
-      <w:proofErr w:type="spellStart"/>
-      <w:r>
-        <w:rPr>
-          <w:lang w:eastAsia="nl-NL"/>
-        </w:rPr>
-        <w:t>Segway</w:t>
-      </w:r>
-      <w:proofErr w:type="spellEnd"/>
-      <w:r>
-        <w:rPr>
-          <w:lang w:eastAsia="nl-NL"/>
-        </w:rPr>
-        <w:t xml:space="preserve"> gemaakt hebben, maar </w:t>
+        <w:t xml:space="preserve">Er zijn al mensen die een soort van kleine Segway gemaakt hebben, maar </w:t>
       </w:r>
       <w:r>
         <w:rPr>
@@ -2560,56 +2062,20 @@
           <w:lang w:eastAsia="nl-NL"/>
         </w:rPr>
         <w:br/>
-        <w:t xml:space="preserve">Het idee is om zelf zo´n vergelijkbare kleine </w:t>
-      </w:r>
-      <w:proofErr w:type="spellStart"/>
-      <w:r>
-        <w:rPr>
-          <w:lang w:eastAsia="nl-NL"/>
-        </w:rPr>
-        <w:t>Segway</w:t>
-      </w:r>
-      <w:proofErr w:type="spellEnd"/>
-      <w:r>
-        <w:rPr>
-          <w:lang w:eastAsia="nl-NL"/>
-        </w:rPr>
-        <w:t xml:space="preserve"> te maken (het bouwen kan heel simpel geh</w:t>
-      </w:r>
-      <w:r>
-        <w:rPr>
-          <w:lang w:eastAsia="nl-NL"/>
-        </w:rPr>
-        <w:t xml:space="preserve">ouden worden). Maar deze </w:t>
-      </w:r>
-      <w:proofErr w:type="spellStart"/>
-      <w:r>
-        <w:rPr>
-          <w:lang w:eastAsia="nl-NL"/>
-        </w:rPr>
-        <w:t>Segway</w:t>
-      </w:r>
-      <w:proofErr w:type="spellEnd"/>
-      <w:r>
-        <w:rPr>
-          <w:lang w:eastAsia="nl-NL"/>
-        </w:rPr>
-        <w:t xml:space="preserve"> </w:t>
-      </w:r>
-      <w:r>
-        <w:rPr>
-          <w:lang w:eastAsia="nl-NL"/>
-        </w:rPr>
-        <w:t xml:space="preserve">doet nog niet veel, deze houdt zichzelf in balans en kan verder weinig. Mijn idee is, om zo´n </w:t>
-      </w:r>
-      <w:proofErr w:type="spellStart"/>
-      <w:r>
-        <w:rPr>
-          <w:lang w:eastAsia="nl-NL"/>
-        </w:rPr>
-        <w:t>Segway</w:t>
-      </w:r>
-      <w:proofErr w:type="spellEnd"/>
+        <w:t>Het idee is om zelf zo´n vergelijkbare kleine Segway te maken (het bouwen kan heel simpel geh</w:t>
+      </w:r>
+      <w:r>
+        <w:rPr>
+          <w:lang w:eastAsia="nl-NL"/>
+        </w:rPr>
+        <w:t xml:space="preserve">ouden worden). Maar deze Segway </w:t>
+      </w:r>
+      <w:r>
+        <w:rPr>
+          <w:lang w:eastAsia="nl-NL"/>
+        </w:rPr>
+        <w:t>doet nog niet veel, deze houdt zichzelf in balans en kan verder weinig. Mijn idee is, om zo´n Segway</w:t>
+      </w:r>
       <w:r>
         <w:rPr>
           <w:lang w:eastAsia="nl-NL"/>
@@ -2620,21 +2086,7 @@
         <w:rPr>
           <w:lang w:eastAsia="nl-NL"/>
         </w:rPr>
-        <w:t xml:space="preserve">deze draadloos te besturen met een </w:t>
-      </w:r>
-      <w:proofErr w:type="spellStart"/>
-      <w:r>
-        <w:rPr>
-          <w:lang w:eastAsia="nl-NL"/>
-        </w:rPr>
-        <w:t>Android</w:t>
-      </w:r>
-      <w:proofErr w:type="spellEnd"/>
-      <w:r>
-        <w:rPr>
-          <w:lang w:eastAsia="nl-NL"/>
-        </w:rPr>
-        <w:t xml:space="preserve"> telefoon.</w:t>
+        <w:t>deze draadloos te besturen met een Android telefoon.</w:t>
       </w:r>
       <w:r>
         <w:rPr>
@@ -2647,90 +2099,20 @@
           <w:lang w:eastAsia="nl-NL"/>
         </w:rPr>
         <w:br/>
-        <w:t xml:space="preserve">Een </w:t>
-      </w:r>
-      <w:proofErr w:type="spellStart"/>
-      <w:r>
-        <w:rPr>
-          <w:lang w:eastAsia="nl-NL"/>
-        </w:rPr>
-        <w:t>Segway</w:t>
-      </w:r>
-      <w:proofErr w:type="spellEnd"/>
-      <w:r>
-        <w:rPr>
-          <w:lang w:eastAsia="nl-NL"/>
-        </w:rPr>
-        <w:t xml:space="preserve"> wordt in het echt bestuurd door het gebruik van je eigen evenwicht/gewicht, maar op zo'n kleine </w:t>
-      </w:r>
-      <w:proofErr w:type="spellStart"/>
-      <w:r>
-        <w:rPr>
-          <w:lang w:eastAsia="nl-NL"/>
-        </w:rPr>
-        <w:t>Segway</w:t>
-      </w:r>
-      <w:proofErr w:type="spellEnd"/>
-      <w:r>
-        <w:rPr>
-          <w:lang w:eastAsia="nl-NL"/>
-        </w:rPr>
-        <w:t xml:space="preserve"> kan je niet staan.</w:t>
+        <w:t>Een Segway wordt in het echt bestuurd door het gebruik van je eigen evenwicht/gewicht, maar op zo'n kleine Segway kan je niet staan.</w:t>
       </w:r>
       <w:r>
         <w:rPr>
           <w:lang w:eastAsia="nl-NL"/>
         </w:rPr>
         <w:br/>
-        <w:t xml:space="preserve">Het leuke is dat </w:t>
-      </w:r>
-      <w:proofErr w:type="spellStart"/>
-      <w:r>
-        <w:rPr>
-          <w:lang w:eastAsia="nl-NL"/>
-        </w:rPr>
-        <w:t>Android</w:t>
-      </w:r>
-      <w:proofErr w:type="spellEnd"/>
-      <w:r>
-        <w:rPr>
-          <w:lang w:eastAsia="nl-NL"/>
-        </w:rPr>
-        <w:t xml:space="preserve"> telefoons een </w:t>
-      </w:r>
-      <w:proofErr w:type="spellStart"/>
-      <w:r>
-        <w:rPr>
-          <w:lang w:eastAsia="nl-NL"/>
-        </w:rPr>
-        <w:t>evenwichts</w:t>
-      </w:r>
-      <w:proofErr w:type="spellEnd"/>
-      <w:r>
-        <w:rPr>
-          <w:lang w:eastAsia="nl-NL"/>
-        </w:rPr>
-        <w:t xml:space="preserve"> sensor hebben. Het idee is om deze te gebruiken om </w:t>
-      </w:r>
-      <w:r>
-        <w:rPr>
-          <w:lang w:eastAsia="nl-NL"/>
-        </w:rPr>
-        <w:t xml:space="preserve">de kleine </w:t>
-      </w:r>
-      <w:proofErr w:type="spellStart"/>
-      <w:r>
-        <w:rPr>
-          <w:lang w:eastAsia="nl-NL"/>
-        </w:rPr>
-        <w:t>Segway</w:t>
-      </w:r>
-      <w:proofErr w:type="spellEnd"/>
-      <w:r>
-        <w:rPr>
-          <w:lang w:eastAsia="nl-NL"/>
-        </w:rPr>
-        <w:t xml:space="preserve"> aan te sturen. </w:t>
+        <w:t xml:space="preserve">Het leuke is dat Android telefoons een evenwichts sensor hebben. Het idee is om deze te gebruiken om </w:t>
+      </w:r>
+      <w:r>
+        <w:rPr>
+          <w:lang w:eastAsia="nl-NL"/>
+        </w:rPr>
+        <w:t xml:space="preserve">de kleine Segway aan te sturen. </w:t>
       </w:r>
       <w:r>
         <w:rPr>
@@ -2749,62 +2131,7 @@
           <w:lang w:eastAsia="nl-NL"/>
         </w:rPr>
         <w:br/>
-      </w:r>
-      <w:proofErr w:type="spellStart"/>
-      <w:r>
-        <w:rPr>
-          <w:lang w:eastAsia="nl-NL"/>
-        </w:rPr>
-        <w:t>Android</w:t>
-      </w:r>
-      <w:proofErr w:type="spellEnd"/>
-      <w:r>
-        <w:rPr>
-          <w:lang w:eastAsia="nl-NL"/>
-        </w:rPr>
-        <w:t xml:space="preserve"> telefoons bevatten ook </w:t>
-      </w:r>
-      <w:proofErr w:type="spellStart"/>
-      <w:r>
-        <w:rPr>
-          <w:lang w:eastAsia="nl-NL"/>
-        </w:rPr>
-        <w:t>bluetooth</w:t>
-      </w:r>
-      <w:proofErr w:type="spellEnd"/>
-      <w:r>
-        <w:rPr>
-          <w:lang w:eastAsia="nl-NL"/>
-        </w:rPr>
-        <w:t xml:space="preserve">, dus de </w:t>
-      </w:r>
-      <w:proofErr w:type="spellStart"/>
-      <w:r>
-        <w:rPr>
-          <w:lang w:eastAsia="nl-NL"/>
-        </w:rPr>
-        <w:t>Segway</w:t>
-      </w:r>
-      <w:proofErr w:type="spellEnd"/>
-      <w:r>
-        <w:rPr>
-          <w:lang w:eastAsia="nl-NL"/>
-        </w:rPr>
-        <w:t xml:space="preserve"> kan per </w:t>
-      </w:r>
-      <w:proofErr w:type="spellStart"/>
-      <w:r>
-        <w:rPr>
-          <w:lang w:eastAsia="nl-NL"/>
-        </w:rPr>
-        <w:t>bluetooth</w:t>
-      </w:r>
-      <w:proofErr w:type="spellEnd"/>
-      <w:r>
-        <w:rPr>
-          <w:lang w:eastAsia="nl-NL"/>
-        </w:rPr>
-        <w:t xml:space="preserve"> aangestuurd worden. Om </w:t>
+        <w:t xml:space="preserve">Android telefoons bevatten ook bluetooth, dus de Segway kan per bluetooth aangestuurd worden. Om </w:t>
       </w:r>
       <w:r>
         <w:rPr>
@@ -2822,41 +2149,13 @@
         <w:rPr>
           <w:lang w:eastAsia="nl-NL"/>
         </w:rPr>
-        <w:t xml:space="preserve">te maken op het </w:t>
-      </w:r>
-      <w:proofErr w:type="spellStart"/>
-      <w:r>
-        <w:rPr>
-          <w:lang w:eastAsia="nl-NL"/>
-        </w:rPr>
-        <w:t>Android</w:t>
-      </w:r>
-      <w:proofErr w:type="spellEnd"/>
-      <w:r>
-        <w:rPr>
-          <w:lang w:eastAsia="nl-NL"/>
-        </w:rPr>
-        <w:t xml:space="preserve"> toestel </w:t>
-      </w:r>
-      <w:r>
-        <w:rPr>
-          <w:lang w:eastAsia="nl-NL"/>
-        </w:rPr>
-        <w:t xml:space="preserve">aangaande de hellingshoek van de </w:t>
-      </w:r>
-      <w:proofErr w:type="spellStart"/>
-      <w:r>
-        <w:rPr>
-          <w:lang w:eastAsia="nl-NL"/>
-        </w:rPr>
-        <w:t>Segway</w:t>
-      </w:r>
-      <w:proofErr w:type="spellEnd"/>
-      <w:r>
-        <w:rPr>
-          <w:lang w:eastAsia="nl-NL"/>
-        </w:rPr>
-        <w:t xml:space="preserve">, of deze naar links of naar rechts rijd et cetera. Ik heb in mijn </w:t>
+        <w:t xml:space="preserve">te maken op het Android toestel </w:t>
+      </w:r>
+      <w:r>
+        <w:rPr>
+          <w:lang w:eastAsia="nl-NL"/>
+        </w:rPr>
+        <w:t xml:space="preserve">aangaande de hellingshoek van de Segway, of deze naar links of naar rechts rijd et cetera. Ik heb in mijn </w:t>
       </w:r>
       <w:r>
         <w:rPr>
@@ -2868,16 +2167,8 @@
         <w:rPr>
           <w:lang w:eastAsia="nl-NL"/>
         </w:rPr>
-        <w:t xml:space="preserve">dashboard ontworpen, zie bijlage </w:t>
-      </w:r>
-      <w:proofErr w:type="spellStart"/>
-      <w:r>
-        <w:rPr>
-          <w:lang w:eastAsia="nl-NL"/>
-        </w:rPr>
-        <w:t>dashboard-concept.png</w:t>
-      </w:r>
-      <w:proofErr w:type="spellEnd"/>
+        <w:t>dashboard ontworpen, zie bijlage dashboard-concept.png</w:t>
+      </w:r>
       <w:r>
         <w:rPr>
           <w:lang w:eastAsia="nl-NL"/>
@@ -2889,20 +2180,7 @@
           <w:lang w:eastAsia="nl-NL"/>
         </w:rPr>
         <w:br/>
-      </w:r>
-      <w:proofErr w:type="spellStart"/>
-      <w:r>
-        <w:rPr>
-          <w:lang w:eastAsia="nl-NL"/>
-        </w:rPr>
-        <w:t>Android</w:t>
-      </w:r>
-      <w:proofErr w:type="spellEnd"/>
-      <w:r>
-        <w:rPr>
-          <w:lang w:eastAsia="nl-NL"/>
-        </w:rPr>
-        <w:t xml:space="preserve"> telefoons beschikken ook over de mogelijkheid verbinding te maken met het draadloos internet. Du</w:t>
+        <w:t>Android telefoons beschikken ook over de mogelijkheid verbinding te maken met het draadloos internet. Du</w:t>
       </w:r>
       <w:r>
         <w:rPr>
@@ -2943,64 +2221,20 @@
           <w:lang w:eastAsia="nl-NL"/>
         </w:rPr>
         <w:br/>
-        <w:t xml:space="preserve">Het idee is dus een kleine </w:t>
-      </w:r>
-      <w:proofErr w:type="spellStart"/>
-      <w:r>
-        <w:rPr>
-          <w:lang w:eastAsia="nl-NL"/>
-        </w:rPr>
-        <w:t>Segway</w:t>
-      </w:r>
-      <w:proofErr w:type="spellEnd"/>
-      <w:r>
-        <w:rPr>
-          <w:lang w:eastAsia="nl-NL"/>
-        </w:rPr>
-        <w:t xml:space="preserve"> die zichzelf in balans houdt. Deze </w:t>
-      </w:r>
-      <w:proofErr w:type="spellStart"/>
-      <w:r>
-        <w:rPr>
-          <w:lang w:eastAsia="nl-NL"/>
-        </w:rPr>
-        <w:t>Segway</w:t>
-      </w:r>
-      <w:proofErr w:type="spellEnd"/>
-      <w:r>
-        <w:rPr>
-          <w:lang w:eastAsia="nl-NL"/>
-        </w:rPr>
-        <w:t xml:space="preserve"> wordt aangestuurd door </w:t>
-      </w:r>
-      <w:r>
-        <w:rPr>
-          <w:lang w:eastAsia="nl-NL"/>
-        </w:rPr>
-        <w:t xml:space="preserve">de </w:t>
-      </w:r>
-      <w:proofErr w:type="spellStart"/>
-      <w:r>
-        <w:rPr>
-          <w:lang w:eastAsia="nl-NL"/>
-        </w:rPr>
-        <w:t>bluetooth</w:t>
-      </w:r>
-      <w:proofErr w:type="spellEnd"/>
-      <w:r>
-        <w:rPr>
-          <w:lang w:eastAsia="nl-NL"/>
-        </w:rPr>
-        <w:t xml:space="preserve"> gekoppelde </w:t>
-      </w:r>
-      <w:proofErr w:type="spellStart"/>
-      <w:r>
-        <w:rPr>
-          <w:lang w:eastAsia="nl-NL"/>
-        </w:rPr>
-        <w:t>Android</w:t>
-      </w:r>
-      <w:proofErr w:type="spellEnd"/>
+        <w:t xml:space="preserve">Het idee is dus een kleine Segway die zichzelf in balans houdt. Deze Segway wordt aangestuurd door </w:t>
+      </w:r>
+      <w:r>
+        <w:rPr>
+          <w:lang w:eastAsia="nl-NL"/>
+        </w:rPr>
+        <w:t xml:space="preserve">de bluetooth gekoppelde Android </w:t>
+      </w:r>
+      <w:r>
+        <w:rPr>
+          <w:lang w:eastAsia="nl-NL"/>
+        </w:rPr>
+        <w:t>telefoon te bewegen (naar voren/achteren/links/rechts). De Android telefoon bevat een simpel dashboard met daarop een overzicht van</w:t>
+      </w:r>
       <w:r>
         <w:rPr>
           <w:lang w:eastAsia="nl-NL"/>
@@ -3011,61 +2245,7 @@
         <w:rPr>
           <w:lang w:eastAsia="nl-NL"/>
         </w:rPr>
-        <w:t xml:space="preserve">telefoon te bewegen (naar voren/achteren/links/rechts). De </w:t>
-      </w:r>
-      <w:proofErr w:type="spellStart"/>
-      <w:r>
-        <w:rPr>
-          <w:lang w:eastAsia="nl-NL"/>
-        </w:rPr>
-        <w:t>Android</w:t>
-      </w:r>
-      <w:proofErr w:type="spellEnd"/>
-      <w:r>
-        <w:rPr>
-          <w:lang w:eastAsia="nl-NL"/>
-        </w:rPr>
-        <w:t xml:space="preserve"> telefoon bevat een simpel dashboard met daarop een overzicht van</w:t>
-      </w:r>
-      <w:r>
-        <w:rPr>
-          <w:lang w:eastAsia="nl-NL"/>
-        </w:rPr>
-        <w:t xml:space="preserve"> </w:t>
-      </w:r>
-      <w:r>
-        <w:rPr>
-          <w:lang w:eastAsia="nl-NL"/>
-        </w:rPr>
-        <w:t xml:space="preserve">gegevens aangaande de </w:t>
-      </w:r>
-      <w:proofErr w:type="spellStart"/>
-      <w:r>
-        <w:rPr>
-          <w:lang w:eastAsia="nl-NL"/>
-        </w:rPr>
-        <w:t>Segway</w:t>
-      </w:r>
-      <w:proofErr w:type="spellEnd"/>
-      <w:r>
-        <w:rPr>
-          <w:lang w:eastAsia="nl-NL"/>
-        </w:rPr>
-        <w:t xml:space="preserve"> (concept zie </w:t>
-      </w:r>
-      <w:proofErr w:type="spellStart"/>
-      <w:r>
-        <w:rPr>
-          <w:lang w:eastAsia="nl-NL"/>
-        </w:rPr>
-        <w:t>blijlage</w:t>
-      </w:r>
-      <w:proofErr w:type="spellEnd"/>
-      <w:r>
-        <w:rPr>
-          <w:lang w:eastAsia="nl-NL"/>
-        </w:rPr>
-        <w:t>). Deze gegevens kunnen optioneel via internet n</w:t>
+        <w:t>gegevens aangaande de Segway (concept zie blijlage). Deze gegevens kunnen optioneel via internet n</w:t>
       </w:r>
       <w:r>
         <w:rPr>
@@ -3171,16 +2351,16 @@
           <w:lang w:val="en-US"/>
         </w:rPr>
       </w:pPr>
-      <w:bookmarkStart w:id="17" w:name="_Toc284414126"/>
-      <w:bookmarkStart w:id="18" w:name="_Toc284502055"/>
+      <w:bookmarkStart w:id="18" w:name="_Toc284414126"/>
+      <w:bookmarkStart w:id="19" w:name="_Toc284502055"/>
       <w:r>
         <w:rPr>
           <w:lang w:val="en-US"/>
         </w:rPr>
         <w:t>Template</w:t>
       </w:r>
-      <w:bookmarkEnd w:id="17"/>
       <w:bookmarkEnd w:id="18"/>
+      <w:bookmarkEnd w:id="19"/>
     </w:p>
     <w:p>
       <w:pPr>
@@ -3197,11 +2377,11 @@
           <w:numId w:val="1"/>
         </w:numPr>
       </w:pPr>
-      <w:bookmarkStart w:id="19" w:name="_Toc284502056"/>
+      <w:bookmarkStart w:id="20" w:name="_Toc284502056"/>
       <w:r>
         <w:t>Rinse</w:t>
       </w:r>
-      <w:bookmarkEnd w:id="19"/>
+      <w:bookmarkEnd w:id="20"/>
       <w:r>
         <w:br/>
       </w:r>
@@ -3213,7 +2393,7 @@
           <w:top w:val="single" w:sz="8" w:space="0" w:color="4F81BD"/>
           <w:bottom w:val="single" w:sz="8" w:space="0" w:color="4F81BD"/>
         </w:tblBorders>
-        <w:tblLook w:val="04A0"/>
+        <w:tblLook w:val="04A0" w:firstRow="1" w:lastRow="0" w:firstColumn="1" w:lastColumn="0" w:noHBand="0" w:noVBand="1"/>
       </w:tblPr>
       <w:tblGrid>
         <w:gridCol w:w="2376"/>
@@ -3270,7 +2450,6 @@
                 <w:color w:val="365F91"/>
               </w:rPr>
             </w:pPr>
-            <w:proofErr w:type="spellStart"/>
             <w:r>
               <w:rPr>
                 <w:b/>
@@ -3279,7 +2458,6 @@
               </w:rPr>
               <w:t>EC’s</w:t>
             </w:r>
-            <w:proofErr w:type="spellEnd"/>
           </w:p>
         </w:tc>
         <w:tc>
@@ -3337,18 +2515,8 @@
                 <w:bCs/>
                 <w:color w:val="365F91"/>
               </w:rPr>
-              <w:t xml:space="preserve">Project - </w:t>
+              <w:t>Project - Androway</w:t>
             </w:r>
-            <w:proofErr w:type="spellStart"/>
-            <w:r>
-              <w:rPr>
-                <w:b/>
-                <w:bCs/>
-                <w:color w:val="365F91"/>
-              </w:rPr>
-              <w:t>Androway</w:t>
-            </w:r>
-            <w:proofErr w:type="spellEnd"/>
           </w:p>
         </w:tc>
         <w:tc>
@@ -3421,18 +2589,8 @@
                 <w:bCs/>
                 <w:color w:val="365F91"/>
               </w:rPr>
-              <w:t xml:space="preserve">Design </w:t>
+              <w:t>Design Patterns</w:t>
             </w:r>
-            <w:proofErr w:type="spellStart"/>
-            <w:r>
-              <w:rPr>
-                <w:b/>
-                <w:bCs/>
-                <w:color w:val="365F91"/>
-              </w:rPr>
-              <w:t>Patterns</w:t>
-            </w:r>
-            <w:proofErr w:type="spellEnd"/>
           </w:p>
         </w:tc>
         <w:tc>
@@ -3615,14 +2773,12 @@
               </w:rPr>
               <w:t xml:space="preserve">G. </w:t>
             </w:r>
-            <w:proofErr w:type="spellStart"/>
             <w:r>
               <w:rPr>
                 <w:color w:val="365F91"/>
               </w:rPr>
               <w:t>Schaafsma</w:t>
             </w:r>
-            <w:proofErr w:type="spellEnd"/>
           </w:p>
         </w:tc>
       </w:tr>
@@ -3636,13 +2792,11 @@
           <w:numId w:val="1"/>
         </w:numPr>
       </w:pPr>
-      <w:bookmarkStart w:id="20" w:name="_Toc284502057"/>
-      <w:proofErr w:type="spellStart"/>
+      <w:bookmarkStart w:id="21" w:name="_Toc284502057"/>
       <w:r>
         <w:t>Tymen</w:t>
       </w:r>
-      <w:bookmarkEnd w:id="20"/>
-      <w:proofErr w:type="spellEnd"/>
+      <w:bookmarkEnd w:id="21"/>
       <w:r>
         <w:br/>
       </w:r>
@@ -3654,7 +2808,7 @@
           <w:top w:val="single" w:sz="8" w:space="0" w:color="4F81BD"/>
           <w:bottom w:val="single" w:sz="8" w:space="0" w:color="4F81BD"/>
         </w:tblBorders>
-        <w:tblLook w:val="04A0"/>
+        <w:tblLook w:val="04A0" w:firstRow="1" w:lastRow="0" w:firstColumn="1" w:lastColumn="0" w:noHBand="0" w:noVBand="1"/>
       </w:tblPr>
       <w:tblGrid>
         <w:gridCol w:w="2376"/>
@@ -3711,7 +2865,6 @@
                 <w:color w:val="365F91"/>
               </w:rPr>
             </w:pPr>
-            <w:proofErr w:type="spellStart"/>
             <w:r>
               <w:rPr>
                 <w:b/>
@@ -3720,7 +2873,6 @@
               </w:rPr>
               <w:t>EC’s</w:t>
             </w:r>
-            <w:proofErr w:type="spellEnd"/>
           </w:p>
         </w:tc>
         <w:tc>
@@ -3778,18 +2930,8 @@
                 <w:bCs/>
                 <w:color w:val="365F91"/>
               </w:rPr>
-              <w:t xml:space="preserve">Project - </w:t>
+              <w:t>Project - Androway</w:t>
             </w:r>
-            <w:proofErr w:type="spellStart"/>
-            <w:r>
-              <w:rPr>
-                <w:b/>
-                <w:bCs/>
-                <w:color w:val="365F91"/>
-              </w:rPr>
-              <w:t>Androway</w:t>
-            </w:r>
-            <w:proofErr w:type="spellEnd"/>
           </w:p>
         </w:tc>
         <w:tc>
@@ -3862,18 +3004,8 @@
                 <w:bCs/>
                 <w:color w:val="365F91"/>
               </w:rPr>
-              <w:t xml:space="preserve">Design </w:t>
+              <w:t>Design Patterns</w:t>
             </w:r>
-            <w:proofErr w:type="spellStart"/>
-            <w:r>
-              <w:rPr>
-                <w:b/>
-                <w:bCs/>
-                <w:color w:val="365F91"/>
-              </w:rPr>
-              <w:t>Patterns</w:t>
-            </w:r>
-            <w:proofErr w:type="spellEnd"/>
           </w:p>
         </w:tc>
         <w:tc>
@@ -3935,7 +3067,6 @@
                 <w:color w:val="365F91"/>
               </w:rPr>
             </w:pPr>
-            <w:proofErr w:type="spellStart"/>
             <w:r>
               <w:rPr>
                 <w:b/>
@@ -3944,7 +3075,6 @@
               </w:rPr>
               <w:t>Embedded</w:t>
             </w:r>
-            <w:proofErr w:type="spellEnd"/>
           </w:p>
         </w:tc>
         <w:tc>
@@ -3992,16 +3122,8 @@
               <w:rPr>
                 <w:color w:val="365F91"/>
               </w:rPr>
-              <w:t xml:space="preserve">S. </w:t>
+              <w:t>S. Oosterhaven</w:t>
             </w:r>
-            <w:proofErr w:type="spellStart"/>
-            <w:r>
-              <w:rPr>
-                <w:color w:val="365F91"/>
-              </w:rPr>
-              <w:t>Oosterhaven</w:t>
-            </w:r>
-            <w:proofErr w:type="spellEnd"/>
           </w:p>
         </w:tc>
       </w:tr>
@@ -4065,14 +3187,7 @@
               <w:rPr>
                 <w:color w:val="365F91"/>
               </w:rPr>
-              <w:t xml:space="preserve">G. </w:t>
-            </w:r>
-            <w:proofErr w:type="spellStart"/>
-            <w:r>
-              <w:rPr>
-                <w:color w:val="365F91"/>
-              </w:rPr>
-              <w:t>S</w:t>
+              <w:t>G. S</w:t>
             </w:r>
             <w:r>
               <w:rPr>
@@ -4087,7 +3202,6 @@
               </w:rPr>
               <w:t>fsma</w:t>
             </w:r>
-            <w:proofErr w:type="spellEnd"/>
           </w:p>
         </w:tc>
       </w:tr>
@@ -4100,12 +3214,12 @@
       </w:pPr>
     </w:p>
     <w:sectPr>
-      <w:headerReference w:type="even" r:id="rId10"/>
-      <w:headerReference w:type="default" r:id="rId11"/>
-      <w:footerReference w:type="even" r:id="rId12"/>
-      <w:footerReference w:type="default" r:id="rId13"/>
-      <w:headerReference w:type="first" r:id="rId14"/>
-      <w:footerReference w:type="first" r:id="rId15"/>
+      <w:headerReference w:type="even" r:id="rId11"/>
+      <w:headerReference w:type="default" r:id="rId12"/>
+      <w:footerReference w:type="even" r:id="rId13"/>
+      <w:footerReference w:type="default" r:id="rId14"/>
+      <w:headerReference w:type="first" r:id="rId15"/>
+      <w:footerReference w:type="first" r:id="rId16"/>
       <w:pgSz w:w="11906" w:h="16838"/>
       <w:pgMar w:top="1417" w:right="1417" w:bottom="1417" w:left="1417" w:header="708" w:footer="708" w:gutter="0"/>
       <w:cols w:space="708"/>
@@ -4117,7 +3231,7 @@
 </file>
 
 <file path=word/endnotes.xml><?xml version="1.0" encoding="utf-8"?>
-<w:endnotes xmlns:ve="http://schemas.openxmlformats.org/markup-compatibility/2006" xmlns:o="urn:schemas-microsoft-com:office:office" xmlns:r="http://schemas.openxmlformats.org/officeDocument/2006/relationships" xmlns:m="http://schemas.openxmlformats.org/officeDocument/2006/math" xmlns:v="urn:schemas-microsoft-com:vml" xmlns:wp="http://schemas.openxmlformats.org/drawingml/2006/wordprocessingDrawing" xmlns:w10="urn:schemas-microsoft-com:office:word" xmlns:w="http://schemas.openxmlformats.org/wordprocessingml/2006/main" xmlns:wne="http://schemas.microsoft.com/office/word/2006/wordml">
+<w:endnotes xmlns:wpc="http://schemas.microsoft.com/office/word/2010/wordprocessingCanvas" xmlns:mc="http://schemas.openxmlformats.org/markup-compatibility/2006" xmlns:o="urn:schemas-microsoft-com:office:office" xmlns:r="http://schemas.openxmlformats.org/officeDocument/2006/relationships" xmlns:m="http://schemas.openxmlformats.org/officeDocument/2006/math" xmlns:v="urn:schemas-microsoft-com:vml" xmlns:wp14="http://schemas.microsoft.com/office/word/2010/wordprocessingDrawing" xmlns:wp="http://schemas.openxmlformats.org/drawingml/2006/wordprocessingDrawing" xmlns:w10="urn:schemas-microsoft-com:office:word" xmlns:w="http://schemas.openxmlformats.org/wordprocessingml/2006/main" xmlns:w14="http://schemas.microsoft.com/office/word/2010/wordml" xmlns:wpg="http://schemas.microsoft.com/office/word/2010/wordprocessingGroup" xmlns:wpi="http://schemas.microsoft.com/office/word/2010/wordprocessingInk" xmlns:wne="http://schemas.microsoft.com/office/word/2006/wordml" xmlns:wps="http://schemas.microsoft.com/office/word/2010/wordprocessingShape" mc:Ignorable="w14 wp14">
   <w:endnote w:type="separator" w:id="-1">
     <w:p>
       <w:pPr>
@@ -4142,7 +3256,7 @@
 </file>
 
 <file path=word/footer1.xml><?xml version="1.0" encoding="utf-8"?>
-<w:ftr xmlns:ve="http://schemas.openxmlformats.org/markup-compatibility/2006" xmlns:o="urn:schemas-microsoft-com:office:office" xmlns:r="http://schemas.openxmlformats.org/officeDocument/2006/relationships" xmlns:m="http://schemas.openxmlformats.org/officeDocument/2006/math" xmlns:v="urn:schemas-microsoft-com:vml" xmlns:wp="http://schemas.openxmlformats.org/drawingml/2006/wordprocessingDrawing" xmlns:w10="urn:schemas-microsoft-com:office:word" xmlns:w="http://schemas.openxmlformats.org/wordprocessingml/2006/main" xmlns:wne="http://schemas.microsoft.com/office/word/2006/wordml">
+<w:ftr xmlns:wpc="http://schemas.microsoft.com/office/word/2010/wordprocessingCanvas" xmlns:mc="http://schemas.openxmlformats.org/markup-compatibility/2006" xmlns:o="urn:schemas-microsoft-com:office:office" xmlns:r="http://schemas.openxmlformats.org/officeDocument/2006/relationships" xmlns:m="http://schemas.openxmlformats.org/officeDocument/2006/math" xmlns:v="urn:schemas-microsoft-com:vml" xmlns:wp14="http://schemas.microsoft.com/office/word/2010/wordprocessingDrawing" xmlns:wp="http://schemas.openxmlformats.org/drawingml/2006/wordprocessingDrawing" xmlns:w10="urn:schemas-microsoft-com:office:word" xmlns:w="http://schemas.openxmlformats.org/wordprocessingml/2006/main" xmlns:w14="http://schemas.microsoft.com/office/word/2010/wordml" xmlns:wpg="http://schemas.microsoft.com/office/word/2010/wordprocessingGroup" xmlns:wpi="http://schemas.microsoft.com/office/word/2010/wordprocessingInk" xmlns:wne="http://schemas.microsoft.com/office/word/2006/wordml" xmlns:wps="http://schemas.microsoft.com/office/word/2010/wordprocessingShape" mc:Ignorable="w14 wp14">
   <w:p>
     <w:pPr>
       <w:pStyle w:val="Voettekst"/>
@@ -4152,7 +3266,7 @@
 </file>
 
 <file path=word/footer2.xml><?xml version="1.0" encoding="utf-8"?>
-<w:ftr xmlns:ve="http://schemas.openxmlformats.org/markup-compatibility/2006" xmlns:o="urn:schemas-microsoft-com:office:office" xmlns:r="http://schemas.openxmlformats.org/officeDocument/2006/relationships" xmlns:m="http://schemas.openxmlformats.org/officeDocument/2006/math" xmlns:v="urn:schemas-microsoft-com:vml" xmlns:wp="http://schemas.openxmlformats.org/drawingml/2006/wordprocessingDrawing" xmlns:w10="urn:schemas-microsoft-com:office:word" xmlns:w="http://schemas.openxmlformats.org/wordprocessingml/2006/main" xmlns:wne="http://schemas.microsoft.com/office/word/2006/wordml">
+<w:ftr xmlns:wpc="http://schemas.microsoft.com/office/word/2010/wordprocessingCanvas" xmlns:mc="http://schemas.openxmlformats.org/markup-compatibility/2006" xmlns:o="urn:schemas-microsoft-com:office:office" xmlns:r="http://schemas.openxmlformats.org/officeDocument/2006/relationships" xmlns:m="http://schemas.openxmlformats.org/officeDocument/2006/math" xmlns:v="urn:schemas-microsoft-com:vml" xmlns:wp14="http://schemas.microsoft.com/office/word/2010/wordprocessingDrawing" xmlns:wp="http://schemas.openxmlformats.org/drawingml/2006/wordprocessingDrawing" xmlns:w10="urn:schemas-microsoft-com:office:word" xmlns:w="http://schemas.openxmlformats.org/wordprocessingml/2006/main" xmlns:w14="http://schemas.microsoft.com/office/word/2010/wordml" xmlns:wpg="http://schemas.microsoft.com/office/word/2010/wordprocessingGroup" xmlns:wpi="http://schemas.microsoft.com/office/word/2010/wordprocessingInk" xmlns:wne="http://schemas.microsoft.com/office/word/2006/wordml" xmlns:wps="http://schemas.microsoft.com/office/word/2010/wordprocessingShape" mc:Ignorable="w14 wp14">
   <w:p>
     <w:pPr>
       <w:pStyle w:val="Voettekst"/>
@@ -4185,15 +3299,29 @@
                       <w:color w:val="FFFFFF" w:themeColor="background1"/>
                     </w:rPr>
                   </w:pPr>
-                  <w:fldSimple w:instr=" PAGE   \* MERGEFORMAT ">
-                    <w:r>
-                      <w:rPr>
-                        <w:noProof/>
-                        <w:color w:val="FFFFFF" w:themeColor="background1"/>
-                      </w:rPr>
-                      <w:t>2</w:t>
-                    </w:r>
-                  </w:fldSimple>
+                  <w:r>
+                    <w:fldChar w:fldCharType="begin"/>
+                  </w:r>
+                  <w:r>
+                    <w:instrText xml:space="preserve"> PAGE   \* MERGEFORMAT </w:instrText>
+                  </w:r>
+                  <w:r>
+                    <w:fldChar w:fldCharType="separate"/>
+                  </w:r>
+                  <w:r>
+                    <w:rPr>
+                      <w:noProof/>
+                      <w:color w:val="FFFFFF" w:themeColor="background1"/>
+                    </w:rPr>
+                    <w:t>3</w:t>
+                  </w:r>
+                  <w:r>
+                    <w:rPr>
+                      <w:noProof/>
+                      <w:color w:val="FFFFFF" w:themeColor="background1"/>
+                    </w:rPr>
+                    <w:fldChar w:fldCharType="end"/>
+                  </w:r>
                 </w:p>
               </w:txbxContent>
             </v:textbox>
@@ -4202,30 +3330,20 @@
         </v:group>
       </w:pict>
     </w:r>
-    <w:proofErr w:type="spellStart"/>
     <w:r>
       <w:rPr>
         <w:color w:val="365F91" w:themeColor="accent1" w:themeShade="BF"/>
         <w:sz w:val="20"/>
         <w:szCs w:val="20"/>
       </w:rPr>
-      <w:t>Androway</w:t>
-    </w:r>
-    <w:proofErr w:type="spellEnd"/>
-    <w:r>
-      <w:rPr>
-        <w:color w:val="365F91" w:themeColor="accent1" w:themeShade="BF"/>
-        <w:sz w:val="20"/>
-        <w:szCs w:val="20"/>
-      </w:rPr>
-      <w:t xml:space="preserve"> – NHL – 2010/2011</w:t>
+      <w:t>Androway – NHL – 2010/2011</w:t>
     </w:r>
   </w:p>
 </w:ftr>
 </file>
 
 <file path=word/footer3.xml><?xml version="1.0" encoding="utf-8"?>
-<w:ftr xmlns:ve="http://schemas.openxmlformats.org/markup-compatibility/2006" xmlns:o="urn:schemas-microsoft-com:office:office" xmlns:r="http://schemas.openxmlformats.org/officeDocument/2006/relationships" xmlns:m="http://schemas.openxmlformats.org/officeDocument/2006/math" xmlns:v="urn:schemas-microsoft-com:vml" xmlns:wp="http://schemas.openxmlformats.org/drawingml/2006/wordprocessingDrawing" xmlns:w10="urn:schemas-microsoft-com:office:word" xmlns:w="http://schemas.openxmlformats.org/wordprocessingml/2006/main" xmlns:wne="http://schemas.microsoft.com/office/word/2006/wordml">
+<w:ftr xmlns:wpc="http://schemas.microsoft.com/office/word/2010/wordprocessingCanvas" xmlns:mc="http://schemas.openxmlformats.org/markup-compatibility/2006" xmlns:o="urn:schemas-microsoft-com:office:office" xmlns:r="http://schemas.openxmlformats.org/officeDocument/2006/relationships" xmlns:m="http://schemas.openxmlformats.org/officeDocument/2006/math" xmlns:v="urn:schemas-microsoft-com:vml" xmlns:wp14="http://schemas.microsoft.com/office/word/2010/wordprocessingDrawing" xmlns:wp="http://schemas.openxmlformats.org/drawingml/2006/wordprocessingDrawing" xmlns:w10="urn:schemas-microsoft-com:office:word" xmlns:w="http://schemas.openxmlformats.org/wordprocessingml/2006/main" xmlns:w14="http://schemas.microsoft.com/office/word/2010/wordml" xmlns:wpg="http://schemas.microsoft.com/office/word/2010/wordprocessingGroup" xmlns:wpi="http://schemas.microsoft.com/office/word/2010/wordprocessingInk" xmlns:wne="http://schemas.microsoft.com/office/word/2006/wordml" xmlns:wps="http://schemas.microsoft.com/office/word/2010/wordprocessingShape" mc:Ignorable="w14 wp14">
   <w:p>
     <w:pPr>
       <w:pStyle w:val="Voettekst"/>
@@ -4235,7 +3353,7 @@
 </file>
 
 <file path=word/footnotes.xml><?xml version="1.0" encoding="utf-8"?>
-<w:footnotes xmlns:ve="http://schemas.openxmlformats.org/markup-compatibility/2006" xmlns:o="urn:schemas-microsoft-com:office:office" xmlns:r="http://schemas.openxmlformats.org/officeDocument/2006/relationships" xmlns:m="http://schemas.openxmlformats.org/officeDocument/2006/math" xmlns:v="urn:schemas-microsoft-com:vml" xmlns:wp="http://schemas.openxmlformats.org/drawingml/2006/wordprocessingDrawing" xmlns:w10="urn:schemas-microsoft-com:office:word" xmlns:w="http://schemas.openxmlformats.org/wordprocessingml/2006/main" xmlns:wne="http://schemas.microsoft.com/office/word/2006/wordml">
+<w:footnotes xmlns:wpc="http://schemas.microsoft.com/office/word/2010/wordprocessingCanvas" xmlns:mc="http://schemas.openxmlformats.org/markup-compatibility/2006" xmlns:o="urn:schemas-microsoft-com:office:office" xmlns:r="http://schemas.openxmlformats.org/officeDocument/2006/relationships" xmlns:m="http://schemas.openxmlformats.org/officeDocument/2006/math" xmlns:v="urn:schemas-microsoft-com:vml" xmlns:wp14="http://schemas.microsoft.com/office/word/2010/wordprocessingDrawing" xmlns:wp="http://schemas.openxmlformats.org/drawingml/2006/wordprocessingDrawing" xmlns:w10="urn:schemas-microsoft-com:office:word" xmlns:w="http://schemas.openxmlformats.org/wordprocessingml/2006/main" xmlns:w14="http://schemas.microsoft.com/office/word/2010/wordml" xmlns:wpg="http://schemas.microsoft.com/office/word/2010/wordprocessingGroup" xmlns:wpi="http://schemas.microsoft.com/office/word/2010/wordprocessingInk" xmlns:wne="http://schemas.microsoft.com/office/word/2006/wordml" xmlns:wps="http://schemas.microsoft.com/office/word/2010/wordprocessingShape" mc:Ignorable="w14 wp14">
   <w:footnote w:type="separator" w:id="-1">
     <w:p>
       <w:pPr>
@@ -4260,7 +3378,7 @@
 </file>
 
 <file path=word/header1.xml><?xml version="1.0" encoding="utf-8"?>
-<w:hdr xmlns:ve="http://schemas.openxmlformats.org/markup-compatibility/2006" xmlns:o="urn:schemas-microsoft-com:office:office" xmlns:r="http://schemas.openxmlformats.org/officeDocument/2006/relationships" xmlns:m="http://schemas.openxmlformats.org/officeDocument/2006/math" xmlns:v="urn:schemas-microsoft-com:vml" xmlns:wp="http://schemas.openxmlformats.org/drawingml/2006/wordprocessingDrawing" xmlns:w10="urn:schemas-microsoft-com:office:word" xmlns:w="http://schemas.openxmlformats.org/wordprocessingml/2006/main" xmlns:wne="http://schemas.microsoft.com/office/word/2006/wordml">
+<w:hdr xmlns:wpc="http://schemas.microsoft.com/office/word/2010/wordprocessingCanvas" xmlns:mc="http://schemas.openxmlformats.org/markup-compatibility/2006" xmlns:o="urn:schemas-microsoft-com:office:office" xmlns:r="http://schemas.openxmlformats.org/officeDocument/2006/relationships" xmlns:m="http://schemas.openxmlformats.org/officeDocument/2006/math" xmlns:v="urn:schemas-microsoft-com:vml" xmlns:wp14="http://schemas.microsoft.com/office/word/2010/wordprocessingDrawing" xmlns:wp="http://schemas.openxmlformats.org/drawingml/2006/wordprocessingDrawing" xmlns:w10="urn:schemas-microsoft-com:office:word" xmlns:w="http://schemas.openxmlformats.org/wordprocessingml/2006/main" xmlns:w14="http://schemas.microsoft.com/office/word/2010/wordml" xmlns:wpg="http://schemas.microsoft.com/office/word/2010/wordprocessingGroup" xmlns:wpi="http://schemas.microsoft.com/office/word/2010/wordprocessingInk" xmlns:wne="http://schemas.microsoft.com/office/word/2006/wordml" xmlns:wps="http://schemas.microsoft.com/office/word/2010/wordprocessingShape" mc:Ignorable="w14 wp14">
   <w:p>
     <w:pPr>
       <w:pStyle w:val="Koptekst"/>
@@ -4270,7 +3388,7 @@
 </file>
 
 <file path=word/header2.xml><?xml version="1.0" encoding="utf-8"?>
-<w:hdr xmlns:ve="http://schemas.openxmlformats.org/markup-compatibility/2006" xmlns:o="urn:schemas-microsoft-com:office:office" xmlns:r="http://schemas.openxmlformats.org/officeDocument/2006/relationships" xmlns:m="http://schemas.openxmlformats.org/officeDocument/2006/math" xmlns:v="urn:schemas-microsoft-com:vml" xmlns:wp="http://schemas.openxmlformats.org/drawingml/2006/wordprocessingDrawing" xmlns:w10="urn:schemas-microsoft-com:office:word" xmlns:w="http://schemas.openxmlformats.org/wordprocessingml/2006/main" xmlns:wne="http://schemas.microsoft.com/office/word/2006/wordml">
+<w:hdr xmlns:wpc="http://schemas.microsoft.com/office/word/2010/wordprocessingCanvas" xmlns:mc="http://schemas.openxmlformats.org/markup-compatibility/2006" xmlns:o="urn:schemas-microsoft-com:office:office" xmlns:r="http://schemas.openxmlformats.org/officeDocument/2006/relationships" xmlns:m="http://schemas.openxmlformats.org/officeDocument/2006/math" xmlns:v="urn:schemas-microsoft-com:vml" xmlns:wp14="http://schemas.microsoft.com/office/word/2010/wordprocessingDrawing" xmlns:wp="http://schemas.openxmlformats.org/drawingml/2006/wordprocessingDrawing" xmlns:w10="urn:schemas-microsoft-com:office:word" xmlns:w="http://schemas.openxmlformats.org/wordprocessingml/2006/main" xmlns:w14="http://schemas.microsoft.com/office/word/2010/wordml" xmlns:wpg="http://schemas.microsoft.com/office/word/2010/wordprocessingGroup" xmlns:wpi="http://schemas.microsoft.com/office/word/2010/wordprocessingInk" xmlns:wne="http://schemas.microsoft.com/office/word/2006/wordml" xmlns:wps="http://schemas.microsoft.com/office/word/2010/wordprocessingShape" mc:Ignorable="w14 wp14">
   <w:p>
     <w:pPr>
       <w:pStyle w:val="Koptekst"/>
@@ -4290,7 +3408,7 @@
         <w:lang w:eastAsia="zh-TW"/>
       </w:rPr>
       <w:pict>
-        <v:group id="_x0000_s2065" style="position:absolute;left:0;text-align:left;margin-left:1496.95pt;margin-top:0;width:105.1pt;height:274.25pt;rotation:90;flip:x y;z-index:251664384;mso-position-horizontal:right;mso-position-horizontal-relative:page;mso-position-vertical:top;mso-position-vertical-relative:page" coordorigin="5531,1258" coordsize="5291,13813" o:allowincell="f">
+        <v:group id="_x0000_s2065" style="position:absolute;left:0;text-align:left;margin-left:1550.85pt;margin-top:0;width:105.1pt;height:274.25pt;rotation:90;flip:x y;z-index:251664384;mso-position-horizontal:right;mso-position-horizontal-relative:page;mso-position-vertical:top;mso-position-vertical-relative:page" coordorigin="5531,1258" coordsize="5291,13813" o:allowincell="f">
           <o:lock v:ext="edit" aspectratio="t"/>
           <v:shapetype id="_x0000_t32" coordsize="21600,21600" o:spt="32" o:oned="t" path="m,l21600,21600e" filled="f">
             <v:path arrowok="t" fillok="f" o:connecttype="none"/>
@@ -4343,6 +3461,7 @@
         <w:dataBinding w:prefixMappings="xmlns:ns0='http://schemas.openxmlformats.org/package/2006/metadata/core-properties' xmlns:ns1='http://purl.org/dc/elements/1.1/'" w:xpath="/ns0:coreProperties[1]/ns1:title[1]" w:storeItemID="{6C3C8BC8-F283-45AE-878A-BAB7291924A1}"/>
         <w:text/>
       </w:sdtPr>
+      <w:sdtEndPr/>
       <w:sdtContent>
         <w:r>
           <w:rPr>
@@ -4369,7 +3488,7 @@
 </file>
 
 <file path=word/header3.xml><?xml version="1.0" encoding="utf-8"?>
-<w:hdr xmlns:ve="http://schemas.openxmlformats.org/markup-compatibility/2006" xmlns:o="urn:schemas-microsoft-com:office:office" xmlns:r="http://schemas.openxmlformats.org/officeDocument/2006/relationships" xmlns:m="http://schemas.openxmlformats.org/officeDocument/2006/math" xmlns:v="urn:schemas-microsoft-com:vml" xmlns:wp="http://schemas.openxmlformats.org/drawingml/2006/wordprocessingDrawing" xmlns:w10="urn:schemas-microsoft-com:office:word" xmlns:w="http://schemas.openxmlformats.org/wordprocessingml/2006/main" xmlns:wne="http://schemas.microsoft.com/office/word/2006/wordml">
+<w:hdr xmlns:wpc="http://schemas.microsoft.com/office/word/2010/wordprocessingCanvas" xmlns:mc="http://schemas.openxmlformats.org/markup-compatibility/2006" xmlns:o="urn:schemas-microsoft-com:office:office" xmlns:r="http://schemas.openxmlformats.org/officeDocument/2006/relationships" xmlns:m="http://schemas.openxmlformats.org/officeDocument/2006/math" xmlns:v="urn:schemas-microsoft-com:vml" xmlns:wp14="http://schemas.microsoft.com/office/word/2010/wordprocessingDrawing" xmlns:wp="http://schemas.openxmlformats.org/drawingml/2006/wordprocessingDrawing" xmlns:w10="urn:schemas-microsoft-com:office:word" xmlns:w="http://schemas.openxmlformats.org/wordprocessingml/2006/main" xmlns:w14="http://schemas.microsoft.com/office/word/2010/wordml" xmlns:wpg="http://schemas.microsoft.com/office/word/2010/wordprocessingGroup" xmlns:wpi="http://schemas.microsoft.com/office/word/2010/wordprocessingInk" xmlns:wne="http://schemas.microsoft.com/office/word/2006/wordml" xmlns:wps="http://schemas.microsoft.com/office/word/2010/wordprocessingShape" mc:Ignorable="w14 wp14">
   <w:p>
     <w:pPr>
       <w:pStyle w:val="Koptekst"/>
@@ -4379,7 +3498,7 @@
 </file>
 
 <file path=word/numbering.xml><?xml version="1.0" encoding="utf-8"?>
-<w:numbering xmlns:ve="http://schemas.openxmlformats.org/markup-compatibility/2006" xmlns:o="urn:schemas-microsoft-com:office:office" xmlns:r="http://schemas.openxmlformats.org/officeDocument/2006/relationships" xmlns:m="http://schemas.openxmlformats.org/officeDocument/2006/math" xmlns:v="urn:schemas-microsoft-com:vml" xmlns:wp="http://schemas.openxmlformats.org/drawingml/2006/wordprocessingDrawing" xmlns:w10="urn:schemas-microsoft-com:office:word" xmlns:w="http://schemas.openxmlformats.org/wordprocessingml/2006/main" xmlns:wne="http://schemas.microsoft.com/office/word/2006/wordml">
+<w:numbering xmlns:wpc="http://schemas.microsoft.com/office/word/2010/wordprocessingCanvas" xmlns:mc="http://schemas.openxmlformats.org/markup-compatibility/2006" xmlns:o="urn:schemas-microsoft-com:office:office" xmlns:r="http://schemas.openxmlformats.org/officeDocument/2006/relationships" xmlns:m="http://schemas.openxmlformats.org/officeDocument/2006/math" xmlns:v="urn:schemas-microsoft-com:vml" xmlns:wp14="http://schemas.microsoft.com/office/word/2010/wordprocessingDrawing" xmlns:wp="http://schemas.openxmlformats.org/drawingml/2006/wordprocessingDrawing" xmlns:w10="urn:schemas-microsoft-com:office:word" xmlns:w="http://schemas.openxmlformats.org/wordprocessingml/2006/main" xmlns:w14="http://schemas.microsoft.com/office/word/2010/wordml" xmlns:wpg="http://schemas.microsoft.com/office/word/2010/wordprocessingGroup" xmlns:wpi="http://schemas.microsoft.com/office/word/2010/wordprocessingInk" xmlns:wne="http://schemas.microsoft.com/office/word/2006/wordml" xmlns:wps="http://schemas.microsoft.com/office/word/2010/wordprocessingShape" mc:Ignorable="w14 wp14">
   <w:abstractNum w:abstractNumId="0">
     <w:nsid w:val="0DF056BF"/>
     <w:multiLevelType w:val="hybridMultilevel"/>
@@ -5067,7 +4186,7 @@
 </file>
 
 <file path=word/styles.xml><?xml version="1.0" encoding="utf-8"?>
-<w:styles xmlns:r="http://schemas.openxmlformats.org/officeDocument/2006/relationships" xmlns:w="http://schemas.openxmlformats.org/wordprocessingml/2006/main">
+<w:styles xmlns:mc="http://schemas.openxmlformats.org/markup-compatibility/2006" xmlns:r="http://schemas.openxmlformats.org/officeDocument/2006/relationships" xmlns:w="http://schemas.openxmlformats.org/wordprocessingml/2006/main" xmlns:w14="http://schemas.microsoft.com/office/word/2010/wordml" mc:Ignorable="w14">
   <w:docDefaults>
     <w:rPrDefault>
       <w:rPr>
@@ -5277,7 +4396,6 @@
   <w:style w:type="character" w:default="1" w:styleId="Standaardalinea-lettertype">
     <w:name w:val="Default Paragraph Font"/>
     <w:uiPriority w:val="1"/>
-    <w:semiHidden/>
     <w:unhideWhenUsed/>
   </w:style>
   <w:style w:type="table" w:default="1" w:styleId="Standaardtabel">
@@ -5285,7 +4403,6 @@
     <w:uiPriority w:val="99"/>
     <w:semiHidden/>
     <w:unhideWhenUsed/>
-    <w:qFormat/>
     <w:tblPr>
       <w:tblInd w:w="0" w:type="dxa"/>
       <w:tblCellMar>
@@ -5718,49 +4835,202 @@
 </w:styles>
 </file>
 
+<file path=word/stylesWithEffects.xml><?xml version="1.0" encoding="utf-8"?>
+<w:styles xmlns:wpc="http://schemas.microsoft.com/office/word/2010/wordprocessingCanvas" xmlns:mc="http://schemas.openxmlformats.org/markup-compatibility/2006" xmlns:o="urn:schemas-microsoft-com:office:office" xmlns:r="http://schemas.openxmlformats.org/officeDocument/2006/relationships" xmlns:m="http://schemas.openxmlformats.org/officeDocument/2006/math" xmlns:v="urn:schemas-microsoft-com:vml" xmlns:wp14="http://schemas.microsoft.com/office/word/2010/wordprocessingDrawing" xmlns:wp="http://schemas.openxmlformats.org/drawingml/2006/wordprocessingDrawing" xmlns:w10="urn:schemas-microsoft-com:office:word" xmlns:w="http://schemas.openxmlformats.org/wordprocessingml/2006/main" xmlns:w14="http://schemas.microsoft.com/office/word/2010/wordml" xmlns:wpg="http://schemas.microsoft.com/office/word/2010/wordprocessingGroup" xmlns:wpi="http://schemas.microsoft.com/office/word/2010/wordprocessingInk" xmlns:wne="http://schemas.microsoft.com/office/word/2006/wordml" xmlns:wps="http://schemas.microsoft.com/office/word/2010/wordprocessingShape" mc:Ignorable="w14 wp14">
+  <w:docDefaults>
+    <w:rPrDefault>
+      <w:rPr>
+        <w:rFonts w:asciiTheme="minorHAnsi" w:eastAsiaTheme="minorEastAsia" w:hAnsiTheme="minorHAnsi" w:cstheme="minorBidi"/>
+        <w:sz w:val="22"/>
+        <w:szCs w:val="22"/>
+        <w:lang w:val="nl-NL" w:eastAsia="nl-NL" w:bidi="ar-SA"/>
+      </w:rPr>
+    </w:rPrDefault>
+    <w:pPrDefault>
+      <w:pPr>
+        <w:spacing w:after="200" w:line="276" w:lineRule="auto"/>
+      </w:pPr>
+    </w:pPrDefault>
+  </w:docDefaults>
+  <w:latentStyles w:defLockedState="0" w:defUIPriority="99" w:defSemiHidden="1" w:defUnhideWhenUsed="1" w:defQFormat="0" w:count="267">
+    <w:lsdException w:name="Normal" w:semiHidden="0" w:uiPriority="0" w:unhideWhenUsed="0" w:qFormat="1"/>
+    <w:lsdException w:name="heading 1" w:semiHidden="0" w:uiPriority="9" w:unhideWhenUsed="0" w:qFormat="1"/>
+    <w:lsdException w:name="heading 2" w:uiPriority="9" w:qFormat="1"/>
+    <w:lsdException w:name="heading 3" w:uiPriority="9" w:qFormat="1"/>
+    <w:lsdException w:name="heading 4" w:uiPriority="9" w:qFormat="1"/>
+    <w:lsdException w:name="heading 5" w:uiPriority="9" w:qFormat="1"/>
+    <w:lsdException w:name="heading 6" w:uiPriority="9" w:qFormat="1"/>
+    <w:lsdException w:name="heading 7" w:uiPriority="9" w:qFormat="1"/>
+    <w:lsdException w:name="heading 8" w:uiPriority="9" w:qFormat="1"/>
+    <w:lsdException w:name="heading 9" w:uiPriority="9" w:qFormat="1"/>
+    <w:lsdException w:name="toc 1" w:uiPriority="39"/>
+    <w:lsdException w:name="toc 2" w:uiPriority="39"/>
+    <w:lsdException w:name="toc 3" w:uiPriority="39"/>
+    <w:lsdException w:name="toc 4" w:uiPriority="39"/>
+    <w:lsdException w:name="toc 5" w:uiPriority="39"/>
+    <w:lsdException w:name="toc 6" w:uiPriority="39"/>
+    <w:lsdException w:name="toc 7" w:uiPriority="39"/>
+    <w:lsdException w:name="toc 8" w:uiPriority="39"/>
+    <w:lsdException w:name="toc 9" w:uiPriority="39"/>
+    <w:lsdException w:name="caption" w:uiPriority="35" w:qFormat="1"/>
+    <w:lsdException w:name="Title" w:semiHidden="0" w:uiPriority="10" w:unhideWhenUsed="0" w:qFormat="1"/>
+    <w:lsdException w:name="Default Paragraph Font" w:uiPriority="1"/>
+    <w:lsdException w:name="Subtitle" w:semiHidden="0" w:uiPriority="11" w:unhideWhenUsed="0" w:qFormat="1"/>
+    <w:lsdException w:name="Strong" w:semiHidden="0" w:uiPriority="22" w:unhideWhenUsed="0" w:qFormat="1"/>
+    <w:lsdException w:name="Emphasis" w:semiHidden="0" w:uiPriority="20" w:unhideWhenUsed="0" w:qFormat="1"/>
+    <w:lsdException w:name="Table Grid" w:semiHidden="0" w:uiPriority="59" w:unhideWhenUsed="0"/>
+    <w:lsdException w:name="Placeholder Text" w:unhideWhenUsed="0"/>
+    <w:lsdException w:name="No Spacing" w:semiHidden="0" w:uiPriority="1" w:unhideWhenUsed="0" w:qFormat="1"/>
+    <w:lsdException w:name="Light Shading" w:semiHidden="0" w:uiPriority="60" w:unhideWhenUsed="0"/>
+    <w:lsdException w:name="Light List" w:semiHidden="0" w:uiPriority="61" w:unhideWhenUsed="0"/>
+    <w:lsdException w:name="Light Grid" w:semiHidden="0" w:uiPriority="62" w:unhideWhenUsed="0"/>
+    <w:lsdException w:name="Medium Shading 1" w:semiHidden="0" w:uiPriority="63" w:unhideWhenUsed="0"/>
+    <w:lsdException w:name="Medium Shading 2" w:semiHidden="0" w:uiPriority="64" w:unhideWhenUsed="0"/>
+    <w:lsdException w:name="Medium List 1" w:semiHidden="0" w:uiPriority="65" w:unhideWhenUsed="0"/>
+    <w:lsdException w:name="Medium List 2" w:semiHidden="0" w:uiPriority="66" w:unhideWhenUsed="0"/>
+    <w:lsdException w:name="Medium Grid 1" w:semiHidden="0" w:uiPriority="67" w:unhideWhenUsed="0"/>
+    <w:lsdException w:name="Medium Grid 2" w:semiHidden="0" w:uiPriority="68" w:unhideWhenUsed="0"/>
+    <w:lsdException w:name="Medium Grid 3" w:semiHidden="0" w:uiPriority="69" w:unhideWhenUsed="0"/>
+    <w:lsdException w:name="Dark List" w:semiHidden="0" w:uiPriority="70" w:unhideWhenUsed="0"/>
+    <w:lsdException w:name="Colorful Shading" w:semiHidden="0" w:uiPriority="71" w:unhideWhenUsed="0"/>
+    <w:lsdException w:name="Colorful List" w:semiHidden="0" w:uiPriority="72" w:unhideWhenUsed="0"/>
+    <w:lsdException w:name="Colorful Grid" w:semiHidden="0" w:uiPriority="73" w:unhideWhenUsed="0"/>
+    <w:lsdException w:name="Light Shading Accent 1" w:semiHidden="0" w:uiPriority="60" w:unhideWhenUsed="0"/>
+    <w:lsdException w:name="Light List Accent 1" w:semiHidden="0" w:uiPriority="61" w:unhideWhenUsed="0"/>
+    <w:lsdException w:name="Light Grid Accent 1" w:semiHidden="0" w:uiPriority="62" w:unhideWhenUsed="0"/>
+    <w:lsdException w:name="Medium Shading 1 Accent 1" w:semiHidden="0" w:uiPriority="63" w:unhideWhenUsed="0"/>
+    <w:lsdException w:name="Medium Shading 2 Accent 1" w:semiHidden="0" w:uiPriority="64" w:unhideWhenUsed="0"/>
+    <w:lsdException w:name="Medium List 1 Accent 1" w:semiHidden="0" w:uiPriority="65" w:unhideWhenUsed="0"/>
+    <w:lsdException w:name="Revision" w:unhideWhenUsed="0"/>
+    <w:lsdException w:name="List Paragraph" w:semiHidden="0" w:uiPriority="34" w:unhideWhenUsed="0" w:qFormat="1"/>
+    <w:lsdException w:name="Quote" w:semiHidden="0" w:uiPriority="29" w:unhideWhenUsed="0" w:qFormat="1"/>
+    <w:lsdException w:name="Intense Quote" w:semiHidden="0" w:uiPriority="30" w:unhideWhenUsed="0" w:qFormat="1"/>
+    <w:lsdException w:name="Medium List 2 Accent 1" w:semiHidden="0" w:uiPriority="66" w:unhideWhenUsed="0"/>
+    <w:lsdException w:name="Medium Grid 1 Accent 1" w:semiHidden="0" w:uiPriority="67" w:unhideWhenUsed="0"/>
+    <w:lsdException w:name="Medium Grid 2 Accent 1" w:semiHidden="0" w:uiPriority="68" w:unhideWhenUsed="0"/>
+    <w:lsdException w:name="Medium Grid 3 Accent 1" w:semiHidden="0" w:uiPriority="69" w:unhideWhenUsed="0"/>
+    <w:lsdException w:name="Dark List Accent 1" w:semiHidden="0" w:uiPriority="70" w:unhideWhenUsed="0"/>
+    <w:lsdException w:name="Colorful Shading Accent 1" w:semiHidden="0" w:uiPriority="71" w:unhideWhenUsed="0"/>
+    <w:lsdException w:name="Colorful List Accent 1" w:semiHidden="0" w:uiPriority="72" w:unhideWhenUsed="0"/>
+    <w:lsdException w:name="Colorful Grid Accent 1" w:semiHidden="0" w:uiPriority="73" w:unhideWhenUsed="0"/>
+    <w:lsdException w:name="Light Shading Accent 2" w:semiHidden="0" w:uiPriority="60" w:unhideWhenUsed="0"/>
+    <w:lsdException w:name="Light List Accent 2" w:semiHidden="0" w:uiPriority="61" w:unhideWhenUsed="0"/>
+    <w:lsdException w:name="Light Grid Accent 2" w:semiHidden="0" w:uiPriority="62" w:unhideWhenUsed="0"/>
+    <w:lsdException w:name="Medium Shading 1 Accent 2" w:semiHidden="0" w:uiPriority="63" w:unhideWhenUsed="0"/>
+    <w:lsdException w:name="Medium Shading 2 Accent 2" w:semiHidden="0" w:uiPriority="64" w:unhideWhenUsed="0"/>
+    <w:lsdException w:name="Medium List 1 Accent 2" w:semiHidden="0" w:uiPriority="65" w:unhideWhenUsed="0"/>
+    <w:lsdException w:name="Medium List 2 Accent 2" w:semiHidden="0" w:uiPriority="66" w:unhideWhenUsed="0"/>
+    <w:lsdException w:name="Medium Grid 1 Accent 2" w:semiHidden="0" w:uiPriority="67" w:unhideWhenUsed="0"/>
+    <w:lsdException w:name="Medium Grid 2 Accent 2" w:semiHidden="0" w:uiPriority="68" w:unhideWhenUsed="0"/>
+    <w:lsdException w:name="Medium Grid 3 Accent 2" w:semiHidden="0" w:uiPriority="69" w:unhideWhenUsed="0"/>
+    <w:lsdException w:name="Dark List Accent 2" w:semiHidden="0" w:uiPriority="70" w:unhideWhenUsed="0"/>
+    <w:lsdException w:name="Colorful Shading Accent 2" w:semiHidden="0" w:uiPriority="71" w:unhideWhenUsed="0"/>
+    <w:lsdException w:name="Colorful List Accent 2" w:semiHidden="0" w:uiPriority="72" w:unhideWhenUsed="0"/>
+    <w:lsdException w:name="Colorful Grid Accent 2" w:semiHidden="0" w:uiPriority="73" w:unhideWhenUsed="0"/>
+    <w:lsdException w:name="Light Shading Accent 3" w:semiHidden="0" w:uiPriority="60" w:unhideWhenUsed="0"/>
+    <w:lsdException w:name="Light List Accent 3" w:semiHidden="0" w:uiPriority="61" w:unhideWhenUsed="0"/>
+    <w:lsdException w:name="Light Grid Accent 3" w:semiHidden="0" w:uiPriority="62" w:unhideWhenUsed="0"/>
+    <w:lsdException w:name="Medium Shading 1 Accent 3" w:semiHidden="0" w:uiPriority="63" w:unhideWhenUsed="0"/>
+    <w:lsdException w:name="Medium Shading 2 Accent 3" w:semiHidden="0" w:uiPriority="64" w:unhideWhenUsed="0"/>
+    <w:lsdException w:name="Medium List 1 Accent 3" w:semiHidden="0" w:uiPriority="65" w:unhideWhenUsed="0"/>
+    <w:lsdException w:name="Medium List 2 Accent 3" w:semiHidden="0" w:uiPriority="66" w:unhideWhenUsed="0"/>
+    <w:lsdException w:name="Medium Grid 1 Accent 3" w:semiHidden="0" w:uiPriority="67" w:unhideWhenUsed="0"/>
+    <w:lsdException w:name="Medium Grid 2 Accent 3" w:semiHidden="0" w:uiPriority="68" w:unhideWhenUsed="0"/>
+    <w:lsdException w:name="Medium Grid 3 Accent 3" w:semiHidden="0" w:uiPriority="69" w:unhideWhenUsed="0"/>
+    <w:lsdException w:name="Dark List Accent 3" w:semiHidden="0" w:uiPriority="70" w:unhideWhenUsed="0"/>
+    <w:lsdException w:name="Colorful Shading Accent 3" w:semiHidden="0" w:uiPriority="71" w:unhideWhenUsed="0"/>
+    <w:lsdException w:name="Colorful List Accent 3" w:semiHidden="0" w:uiPriority="72" w:unhideWhenUsed="0"/>
+    <w:lsdException w:name="Colorful Grid Accent 3" w:semiHidden="0" w:uiPriority="73" w:unhideWhenUsed="0"/>
+    <w:lsdException w:name="Light Shading Accent 4" w:semiHidden="0" w:uiPriority="60" w:unhideWhenUsed="0"/>
+    <w:lsdException w:name="Light List Accent 4" w:semiHidden="0" w:uiPriority="61" w:unhideWhenUsed="0"/>
+    <w:lsdException w:name="Light Grid Accent 4" w:semiHidden="0" w:uiPriority="62" w:unhideWhenUsed="0"/>
+    <w:lsdException w:name="Medium Shading 1 Accent 4" w:semiHidden="0" w:uiPriority="63" w:unhideWhenUsed="0"/>
+    <w:lsdException w:name="Medium Shading 2 Accent 4" w:semiHidden="0" w:uiPriority="64" w:unhideWhenUsed="0"/>
+    <w:lsdException w:name="Medium List 1 Accent 4" w:semiHidden="0" w:uiPriority="65" w:unhideWhenUsed="0"/>
+    <w:lsdException w:name="Medium List 2 Accent 4" w:semiHidden="0" w:uiPriority="66" w:unhideWhenUsed="0"/>
+    <w:lsdException w:name="Medium Grid 1 Accent 4" w:semiHidden="0" w:uiPriority="67" w:unhideWhenUsed="0"/>
+    <w:lsdException w:name="Medium Grid 2 Accent 4" w:semiHidden="0" w:uiPriority="68" w:unhideWhenUsed="0"/>
+    <w:lsdException w:name="Medium Grid 3 Accent 4" w:semiHidden="0" w:uiPriority="69" w:unhideWhenUsed="0"/>
+    <w:lsdException w:name="Dark List Accent 4" w:semiHidden="0" w:uiPriority="70" w:unhideWhenUsed="0"/>
+    <w:lsdException w:name="Colorful Shading Accent 4" w:semiHidden="0" w:uiPriority="71" w:unhideWhenUsed="0"/>
+    <w:lsdException w:name="Colorful List Accent 4" w:semiHidden="0" w:uiPriority="72" w:unhideWhenUsed="0"/>
+    <w:lsdException w:name="Colorful Grid Accent 4" w:semiHidden="0" w:uiPriority="73" w:unhideWhenUsed="0"/>
+    <w:lsdException w:name="Light Shading Accent 5" w:semiHidden="0" w:uiPriority="60" w:unhideWhenUsed="0"/>
+    <w:lsdException w:name="Light List Accent 5" w:semiHidden="0" w:uiPriority="61" w:unhideWhenUsed="0"/>
+    <w:lsdException w:name="Light Grid Accent 5" w:semiHidden="0" w:uiPriority="62" w:unhideWhenUsed="0"/>
+    <w:lsdException w:name="Medium Shading 1 Accent 5" w:semiHidden="0" w:uiPriority="63" w:unhideWhenUsed="0"/>
+    <w:lsdException w:name="Medium Shading 2 Accent 5" w:semiHidden="0" w:uiPriority="64" w:unhideWhenUsed="0"/>
+    <w:lsdException w:name="Medium List 1 Accent 5" w:semiHidden="0" w:uiPriority="65" w:unhideWhenUsed="0"/>
+    <w:lsdException w:name="Medium List 2 Accent 5" w:semiHidden="0" w:uiPriority="66" w:unhideWhenUsed="0"/>
+    <w:lsdException w:name="Medium Grid 1 Accent 5" w:semiHidden="0" w:uiPriority="67" w:unhideWhenUsed="0"/>
+    <w:lsdException w:name="Medium Grid 2 Accent 5" w:semiHidden="0" w:uiPriority="68" w:unhideWhenUsed="0"/>
+    <w:lsdException w:name="Medium Grid 3 Accent 5" w:semiHidden="0" w:uiPriority="69" w:unhideWhenUsed="0"/>
+    <w:lsdException w:name="Dark List Accent 5" w:semiHidden="0" w:uiPriority="70" w:unhideWhenUsed="0"/>
+    <w:lsdException w:name="Colorful Shading Accent 5" w:semiHidden="0" w:uiPriority="71" w:unhideWhenUsed="0"/>
+    <w:lsdException w:name="Colorful List Accent 5" w:semiHidden="0" w:uiPriority="72" w:unhideWhenUsed="0"/>
+    <w:lsdException w:name="Colorful Grid Accent 5" w:semiHidden="0" w:uiPriority="73" w:unhideWhenUsed="0"/>
+    <w:lsdException w:name="Light Shading Accent 6" w:semiHidden="0" w:uiPriority="60" w:unhideWhenUsed="0"/>
+    <w:lsdException w:name="Light List Accent 6" w:semiHidden="0" w:uiPriority="61" w:unhideWhenUsed="0"/>
+    <w:lsdException w:name="Light Grid Accent 6" w:semiHidden="0" w:uiPriority="62" w:unhideWhenUsed="0"/>
+    <w:lsdException w:name="Medium Shading 1 Accent 6" w:semiHidden="0" w:uiPriority="63" w:unhideWhenUsed="0"/>
+    <w:lsdException w:name="Medium Shading 2 Accent 6" w:semiHidden="0" w:uiPriority="64" w:unhideWhenUsed="0"/>
+    <w:lsdException w:name="Medium List 1 Accent 6" w:semiHidden="0" w:uiPriority="65" w:unhideWhenUsed="0"/>
+    <w:lsdException w:name="Medium List 2 Accent 6" w:semiHidden="0" w:uiPriority="66" w:unhideWhenUsed="0"/>
+    <w:lsdException w:name="Medium Grid 1 Accent 6" w:semiHidden="0" w:uiPriority="67" w:unhideWhenUsed="0"/>
+    <w:lsdException w:name="Medium Grid 2 Accent 6" w:semiHidden="0" w:uiPriority="68" w:unhideWhenUsed="0"/>
+    <w:lsdException w:name="Medium Grid 3 Accent 6" w:semiHidden="0" w:uiPriority="69" w:unhideWhenUsed="0"/>
+    <w:lsdException w:name="Dark List Accent 6" w:semiHidden="0" w:uiPriority="70" w:unhideWhenUsed="0"/>
+    <w:lsdException w:name="Colorful Shading Accent 6" w:semiHidden="0" w:uiPriority="71" w:unhideWhenUsed="0"/>
+    <w:lsdException w:name="Colorful List Accent 6" w:semiHidden="0" w:uiPriority="72" w:unhideWhenUsed="0"/>
+    <w:lsdException w:name="Colorful Grid Accent 6" w:semiHidden="0" w:uiPriority="73" w:unhideWhenUsed="0"/>
+    <w:lsdException w:name="Subtle Emphasis" w:semiHidden="0" w:uiPriority="19" w:unhideWhenUsed="0" w:qFormat="1"/>
+    <w:lsdException w:name="Intense Emphasis" w:semiHidden="0" w:uiPriority="21" w:unhideWhenUsed="0" w:qFormat="1"/>
+    <w:lsdException w:name="Subtle Reference" w:semiHidden="0" w:uiPriority="31" w:unhideWhenUsed="0" w:qFormat="1"/>
+    <w:lsdException w:name="Intense Reference" w:semiHidden="0" w:uiPriority="32" w:unhideWhenUsed="0" w:qFormat="1"/>
+    <w:lsdException w:name="Book Title" w:semiHidden="0" w:uiPriority="33" w:unhideWhenUsed="0" w:qFormat="1"/>
+    <w:lsdException w:name="Bibliography" w:uiPriority="37"/>
+    <w:lsdException w:name="TOC Heading" w:uiPriority="39" w:qFormat="1"/>
+  </w:latentStyles>
+  <w:style w:type="paragraph" w:default="1" w:styleId="Standaard">
+    <w:name w:val="Normal"/>
+    <w:qFormat/>
+  </w:style>
+  <w:style w:type="character" w:default="1" w:styleId="Standaardalinea-lettertype">
+    <w:name w:val="Default Paragraph Font"/>
+    <w:uiPriority w:val="1"/>
+    <w:semiHidden/>
+    <w:unhideWhenUsed/>
+  </w:style>
+  <w:style w:type="table" w:default="1" w:styleId="Standaardtabel">
+    <w:name w:val="Normal Table"/>
+    <w:uiPriority w:val="99"/>
+    <w:semiHidden/>
+    <w:unhideWhenUsed/>
+    <w:tblPr>
+      <w:tblInd w:w="0" w:type="dxa"/>
+      <w:tblCellMar>
+        <w:top w:w="0" w:type="dxa"/>
+        <w:left w:w="108" w:type="dxa"/>
+        <w:bottom w:w="0" w:type="dxa"/>
+        <w:right w:w="108" w:type="dxa"/>
+      </w:tblCellMar>
+    </w:tblPr>
+  </w:style>
+  <w:style w:type="numbering" w:default="1" w:styleId="Geenlijst">
+    <w:name w:val="No List"/>
+    <w:uiPriority w:val="99"/>
+    <w:semiHidden/>
+    <w:unhideWhenUsed/>
+  </w:style>
+</w:styles>
+</file>
+
 <file path=word/glossary/document.xml><?xml version="1.0" encoding="utf-8"?>
-<w:glossaryDocument xmlns:ve="http://schemas.openxmlformats.org/markup-compatibility/2006" xmlns:o="urn:schemas-microsoft-com:office:office" xmlns:r="http://schemas.openxmlformats.org/officeDocument/2006/relationships" xmlns:m="http://schemas.openxmlformats.org/officeDocument/2006/math" xmlns:v="urn:schemas-microsoft-com:vml" xmlns:wp="http://schemas.openxmlformats.org/drawingml/2006/wordprocessingDrawing" xmlns:w10="urn:schemas-microsoft-com:office:word" xmlns:w="http://schemas.openxmlformats.org/wordprocessingml/2006/main" xmlns:wne="http://schemas.microsoft.com/office/word/2006/wordml">
-  <w:docParts>
-    <w:docPart>
-      <w:docPartPr>
-        <w:name w:val="750B240C721647F98E69CB9CEC629CE2"/>
-        <w:category>
-          <w:name w:val="Algemeen"/>
-          <w:gallery w:val="placeholder"/>
-        </w:category>
-        <w:types>
-          <w:type w:val="bbPlcHdr"/>
-        </w:types>
-        <w:behaviors>
-          <w:behavior w:val="content"/>
-        </w:behaviors>
-        <w:guid w:val="{293E9C41-7134-44D8-ACB6-F621F0619CE5}"/>
-      </w:docPartPr>
-      <w:docPartBody>
-        <w:p>
-          <w:pPr>
-            <w:pStyle w:val="750B240C721647F98E69CB9CEC629CE2"/>
-          </w:pPr>
-          <w:r>
-            <w:rPr>
-              <w:rFonts w:asciiTheme="majorHAnsi" w:eastAsiaTheme="majorEastAsia" w:hAnsiTheme="majorHAnsi" w:cstheme="majorBidi"/>
-              <w:b/>
-              <w:bCs/>
-              <w:color w:val="365F91" w:themeColor="accent1" w:themeShade="BF"/>
-              <w:sz w:val="48"/>
-              <w:szCs w:val="48"/>
-            </w:rPr>
-            <w:t>[Geef de titel van het document op]</w:t>
-          </w:r>
-        </w:p>
-      </w:docPartBody>
-    </w:docPart>
-  </w:docParts>
-</w:glossaryDocument>
+<w:glossaryDocument xmlns:wpc="http://schemas.microsoft.com/office/word/2010/wordprocessingCanvas" xmlns:mc="http://schemas.openxmlformats.org/markup-compatibility/2006" xmlns:o="urn:schemas-microsoft-com:office:office" xmlns:r="http://schemas.openxmlformats.org/officeDocument/2006/relationships" xmlns:m="http://schemas.openxmlformats.org/officeDocument/2006/math" xmlns:v="urn:schemas-microsoft-com:vml" xmlns:wp14="http://schemas.microsoft.com/office/word/2010/wordprocessingDrawing" xmlns:wp="http://schemas.openxmlformats.org/drawingml/2006/wordprocessingDrawing" xmlns:w10="urn:schemas-microsoft-com:office:word" xmlns:w="http://schemas.openxmlformats.org/wordprocessingml/2006/main" xmlns:w14="http://schemas.microsoft.com/office/word/2010/wordml" xmlns:wpg="http://schemas.microsoft.com/office/word/2010/wordprocessingGroup" xmlns:wpi="http://schemas.microsoft.com/office/word/2010/wordprocessingInk" xmlns:wne="http://schemas.microsoft.com/office/word/2006/wordml" xmlns:wps="http://schemas.microsoft.com/office/word/2010/wordprocessingShape" mc:Ignorable="w14 wp14"/>
 </file>
 
 <file path=word/glossary/fontTable.xml><?xml version="1.0" encoding="utf-8"?>
-<w:fonts xmlns:r="http://schemas.openxmlformats.org/officeDocument/2006/relationships" xmlns:w="http://schemas.openxmlformats.org/wordprocessingml/2006/main">
+<w:fonts xmlns:mc="http://schemas.openxmlformats.org/markup-compatibility/2006" xmlns:r="http://schemas.openxmlformats.org/officeDocument/2006/relationships" xmlns:w="http://schemas.openxmlformats.org/wordprocessingml/2006/main" xmlns:w14="http://schemas.microsoft.com/office/word/2010/wordml" mc:Ignorable="w14">
   <w:font w:name="Times New Roman">
     <w:panose1 w:val="02020603050405020304"/>
     <w:charset w:val="00"/>
@@ -5801,29 +5071,32 @@
     <w:charset w:val="00"/>
     <w:family w:val="roman"/>
     <w:pitch w:val="variable"/>
-    <w:sig w:usb0="A00002EF" w:usb1="4000004B" w:usb2="00000000" w:usb3="00000000" w:csb0="0000019F" w:csb1="00000000"/>
+    <w:sig w:usb0="E00002FF" w:usb1="400004FF" w:usb2="00000000" w:usb3="00000000" w:csb0="0000019F" w:csb1="00000000"/>
   </w:font>
   <w:font w:name="Tahoma">
-    <w:panose1 w:val="020B0604030504040204"/>
+    <w:panose1 w:val="00000000000000000000"/>
     <w:charset w:val="00"/>
     <w:family w:val="swiss"/>
+    <w:notTrueType/>
     <w:pitch w:val="variable"/>
-    <w:sig w:usb0="E1002EFF" w:usb1="C000605B" w:usb2="00000029" w:usb3="00000000" w:csb0="000101FF" w:csb1="00000000"/>
+    <w:sig w:usb0="00000003" w:usb1="00000000" w:usb2="00000000" w:usb3="00000000" w:csb0="00000001" w:csb1="00000000"/>
   </w:font>
 </w:fonts>
 </file>
 
 <file path=word/glossary/settings.xml><?xml version="1.0" encoding="utf-8"?>
-<w:settings xmlns:o="urn:schemas-microsoft-com:office:office" xmlns:r="http://schemas.openxmlformats.org/officeDocument/2006/relationships" xmlns:m="http://schemas.openxmlformats.org/officeDocument/2006/math" xmlns:v="urn:schemas-microsoft-com:vml" xmlns:w10="urn:schemas-microsoft-com:office:word" xmlns:w="http://schemas.openxmlformats.org/wordprocessingml/2006/main" xmlns:sl="http://schemas.openxmlformats.org/schemaLibrary/2006/main">
+<w:settings xmlns:mc="http://schemas.openxmlformats.org/markup-compatibility/2006" xmlns:o="urn:schemas-microsoft-com:office:office" xmlns:r="http://schemas.openxmlformats.org/officeDocument/2006/relationships" xmlns:m="http://schemas.openxmlformats.org/officeDocument/2006/math" xmlns:v="urn:schemas-microsoft-com:vml" xmlns:w10="urn:schemas-microsoft-com:office:word" xmlns:w="http://schemas.openxmlformats.org/wordprocessingml/2006/main" xmlns:w14="http://schemas.microsoft.com/office/word/2010/wordml" xmlns:sl="http://schemas.openxmlformats.org/schemaLibrary/2006/main" mc:Ignorable="w14">
   <w:view w:val="normal"/>
   <w:defaultTabStop w:val="708"/>
   <w:hyphenationZone w:val="425"/>
   <w:characterSpacingControl w:val="doNotCompress"/>
   <w:compat>
     <w:useFELayout/>
+    <w:compatSetting w:name="compatibilityMode" w:uri="http://schemas.microsoft.com/office/word" w:val="12"/>
   </w:compat>
   <w:rsids>
     <w:rsidRoot w:val="00812A4B"/>
+    <w:rsid w:val="00430B6B"/>
     <w:rsid w:val="005A218E"/>
     <w:rsid w:val="007C14A0"/>
     <w:rsid w:val="00812A4B"/>
@@ -5837,7 +5110,7 @@
     <m:mathFont m:val="Cambria Math"/>
     <m:brkBin m:val="before"/>
     <m:brkBinSub m:val="--"/>
-    <m:smallFrac m:val="off"/>
+    <m:smallFrac m:val="0"/>
     <m:dispDef/>
     <m:lMargin m:val="0"/>
     <m:rMargin m:val="0"/>
@@ -5854,7 +5127,7 @@
 </file>
 
 <file path=word/glossary/styles.xml><?xml version="1.0" encoding="utf-8"?>
-<w:styles xmlns:r="http://schemas.openxmlformats.org/officeDocument/2006/relationships" xmlns:w="http://schemas.openxmlformats.org/wordprocessingml/2006/main">
+<w:styles xmlns:mc="http://schemas.openxmlformats.org/markup-compatibility/2006" xmlns:r="http://schemas.openxmlformats.org/officeDocument/2006/relationships" xmlns:w="http://schemas.openxmlformats.org/wordprocessingml/2006/main" xmlns:w14="http://schemas.microsoft.com/office/word/2010/wordml" mc:Ignorable="w14">
   <w:docDefaults>
     <w:rPrDefault>
       <w:rPr>
@@ -6025,7 +5298,6 @@
     <w:uiPriority w:val="99"/>
     <w:semiHidden/>
     <w:unhideWhenUsed/>
-    <w:qFormat/>
     <w:tblPr>
       <w:tblInd w:w="0" w:type="dxa"/>
       <w:tblCellMar>
@@ -6209,8 +5481,198 @@
 </w:styles>
 </file>
 
+<file path=word/glossary/stylesWithEffects.xml><?xml version="1.0" encoding="utf-8"?>
+<w:styles xmlns:wpc="http://schemas.microsoft.com/office/word/2010/wordprocessingCanvas" xmlns:mc="http://schemas.openxmlformats.org/markup-compatibility/2006" xmlns:o="urn:schemas-microsoft-com:office:office" xmlns:r="http://schemas.openxmlformats.org/officeDocument/2006/relationships" xmlns:m="http://schemas.openxmlformats.org/officeDocument/2006/math" xmlns:v="urn:schemas-microsoft-com:vml" xmlns:wp14="http://schemas.microsoft.com/office/word/2010/wordprocessingDrawing" xmlns:wp="http://schemas.openxmlformats.org/drawingml/2006/wordprocessingDrawing" xmlns:w10="urn:schemas-microsoft-com:office:word" xmlns:w="http://schemas.openxmlformats.org/wordprocessingml/2006/main" xmlns:w14="http://schemas.microsoft.com/office/word/2010/wordml" xmlns:wpg="http://schemas.microsoft.com/office/word/2010/wordprocessingGroup" xmlns:wpi="http://schemas.microsoft.com/office/word/2010/wordprocessingInk" xmlns:wne="http://schemas.microsoft.com/office/word/2006/wordml" xmlns:wps="http://schemas.microsoft.com/office/word/2010/wordprocessingShape" mc:Ignorable="w14 wp14">
+  <w:docDefaults>
+    <w:rPrDefault>
+      <w:rPr>
+        <w:rFonts w:asciiTheme="minorHAnsi" w:eastAsiaTheme="minorEastAsia" w:hAnsiTheme="minorHAnsi" w:cstheme="minorBidi"/>
+        <w:sz w:val="22"/>
+        <w:szCs w:val="22"/>
+        <w:lang w:val="nl-NL" w:eastAsia="nl-NL" w:bidi="ar-SA"/>
+      </w:rPr>
+    </w:rPrDefault>
+    <w:pPrDefault>
+      <w:pPr>
+        <w:spacing w:after="200" w:line="276" w:lineRule="auto"/>
+      </w:pPr>
+    </w:pPrDefault>
+  </w:docDefaults>
+  <w:latentStyles w:defLockedState="0" w:defUIPriority="99" w:defSemiHidden="1" w:defUnhideWhenUsed="1" w:defQFormat="0" w:count="267">
+    <w:lsdException w:name="Normal" w:semiHidden="0" w:uiPriority="0" w:unhideWhenUsed="0" w:qFormat="1"/>
+    <w:lsdException w:name="heading 1" w:semiHidden="0" w:uiPriority="9" w:unhideWhenUsed="0" w:qFormat="1"/>
+    <w:lsdException w:name="heading 2" w:uiPriority="9" w:qFormat="1"/>
+    <w:lsdException w:name="heading 3" w:uiPriority="9" w:qFormat="1"/>
+    <w:lsdException w:name="heading 4" w:uiPriority="9" w:qFormat="1"/>
+    <w:lsdException w:name="heading 5" w:uiPriority="9" w:qFormat="1"/>
+    <w:lsdException w:name="heading 6" w:uiPriority="9" w:qFormat="1"/>
+    <w:lsdException w:name="heading 7" w:uiPriority="9" w:qFormat="1"/>
+    <w:lsdException w:name="heading 8" w:uiPriority="9" w:qFormat="1"/>
+    <w:lsdException w:name="heading 9" w:uiPriority="9" w:qFormat="1"/>
+    <w:lsdException w:name="toc 1" w:uiPriority="39"/>
+    <w:lsdException w:name="toc 2" w:uiPriority="39"/>
+    <w:lsdException w:name="toc 3" w:uiPriority="39"/>
+    <w:lsdException w:name="toc 4" w:uiPriority="39"/>
+    <w:lsdException w:name="toc 5" w:uiPriority="39"/>
+    <w:lsdException w:name="toc 6" w:uiPriority="39"/>
+    <w:lsdException w:name="toc 7" w:uiPriority="39"/>
+    <w:lsdException w:name="toc 8" w:uiPriority="39"/>
+    <w:lsdException w:name="toc 9" w:uiPriority="39"/>
+    <w:lsdException w:name="caption" w:uiPriority="35" w:qFormat="1"/>
+    <w:lsdException w:name="Title" w:semiHidden="0" w:uiPriority="10" w:unhideWhenUsed="0" w:qFormat="1"/>
+    <w:lsdException w:name="Default Paragraph Font" w:uiPriority="1"/>
+    <w:lsdException w:name="Subtitle" w:semiHidden="0" w:uiPriority="11" w:unhideWhenUsed="0" w:qFormat="1"/>
+    <w:lsdException w:name="Strong" w:semiHidden="0" w:uiPriority="22" w:unhideWhenUsed="0" w:qFormat="1"/>
+    <w:lsdException w:name="Emphasis" w:semiHidden="0" w:uiPriority="20" w:unhideWhenUsed="0" w:qFormat="1"/>
+    <w:lsdException w:name="Table Grid" w:semiHidden="0" w:uiPriority="59" w:unhideWhenUsed="0"/>
+    <w:lsdException w:name="Placeholder Text" w:unhideWhenUsed="0"/>
+    <w:lsdException w:name="No Spacing" w:semiHidden="0" w:uiPriority="1" w:unhideWhenUsed="0" w:qFormat="1"/>
+    <w:lsdException w:name="Light Shading" w:semiHidden="0" w:uiPriority="60" w:unhideWhenUsed="0"/>
+    <w:lsdException w:name="Light List" w:semiHidden="0" w:uiPriority="61" w:unhideWhenUsed="0"/>
+    <w:lsdException w:name="Light Grid" w:semiHidden="0" w:uiPriority="62" w:unhideWhenUsed="0"/>
+    <w:lsdException w:name="Medium Shading 1" w:semiHidden="0" w:uiPriority="63" w:unhideWhenUsed="0"/>
+    <w:lsdException w:name="Medium Shading 2" w:semiHidden="0" w:uiPriority="64" w:unhideWhenUsed="0"/>
+    <w:lsdException w:name="Medium List 1" w:semiHidden="0" w:uiPriority="65" w:unhideWhenUsed="0"/>
+    <w:lsdException w:name="Medium List 2" w:semiHidden="0" w:uiPriority="66" w:unhideWhenUsed="0"/>
+    <w:lsdException w:name="Medium Grid 1" w:semiHidden="0" w:uiPriority="67" w:unhideWhenUsed="0"/>
+    <w:lsdException w:name="Medium Grid 2" w:semiHidden="0" w:uiPriority="68" w:unhideWhenUsed="0"/>
+    <w:lsdException w:name="Medium Grid 3" w:semiHidden="0" w:uiPriority="69" w:unhideWhenUsed="0"/>
+    <w:lsdException w:name="Dark List" w:semiHidden="0" w:uiPriority="70" w:unhideWhenUsed="0"/>
+    <w:lsdException w:name="Colorful Shading" w:semiHidden="0" w:uiPriority="71" w:unhideWhenUsed="0"/>
+    <w:lsdException w:name="Colorful List" w:semiHidden="0" w:uiPriority="72" w:unhideWhenUsed="0"/>
+    <w:lsdException w:name="Colorful Grid" w:semiHidden="0" w:uiPriority="73" w:unhideWhenUsed="0"/>
+    <w:lsdException w:name="Light Shading Accent 1" w:semiHidden="0" w:uiPriority="60" w:unhideWhenUsed="0"/>
+    <w:lsdException w:name="Light List Accent 1" w:semiHidden="0" w:uiPriority="61" w:unhideWhenUsed="0"/>
+    <w:lsdException w:name="Light Grid Accent 1" w:semiHidden="0" w:uiPriority="62" w:unhideWhenUsed="0"/>
+    <w:lsdException w:name="Medium Shading 1 Accent 1" w:semiHidden="0" w:uiPriority="63" w:unhideWhenUsed="0"/>
+    <w:lsdException w:name="Medium Shading 2 Accent 1" w:semiHidden="0" w:uiPriority="64" w:unhideWhenUsed="0"/>
+    <w:lsdException w:name="Medium List 1 Accent 1" w:semiHidden="0" w:uiPriority="65" w:unhideWhenUsed="0"/>
+    <w:lsdException w:name="Revision" w:unhideWhenUsed="0"/>
+    <w:lsdException w:name="List Paragraph" w:semiHidden="0" w:uiPriority="34" w:unhideWhenUsed="0" w:qFormat="1"/>
+    <w:lsdException w:name="Quote" w:semiHidden="0" w:uiPriority="29" w:unhideWhenUsed="0" w:qFormat="1"/>
+    <w:lsdException w:name="Intense Quote" w:semiHidden="0" w:uiPriority="30" w:unhideWhenUsed="0" w:qFormat="1"/>
+    <w:lsdException w:name="Medium List 2 Accent 1" w:semiHidden="0" w:uiPriority="66" w:unhideWhenUsed="0"/>
+    <w:lsdException w:name="Medium Grid 1 Accent 1" w:semiHidden="0" w:uiPriority="67" w:unhideWhenUsed="0"/>
+    <w:lsdException w:name="Medium Grid 2 Accent 1" w:semiHidden="0" w:uiPriority="68" w:unhideWhenUsed="0"/>
+    <w:lsdException w:name="Medium Grid 3 Accent 1" w:semiHidden="0" w:uiPriority="69" w:unhideWhenUsed="0"/>
+    <w:lsdException w:name="Dark List Accent 1" w:semiHidden="0" w:uiPriority="70" w:unhideWhenUsed="0"/>
+    <w:lsdException w:name="Colorful Shading Accent 1" w:semiHidden="0" w:uiPriority="71" w:unhideWhenUsed="0"/>
+    <w:lsdException w:name="Colorful List Accent 1" w:semiHidden="0" w:uiPriority="72" w:unhideWhenUsed="0"/>
+    <w:lsdException w:name="Colorful Grid Accent 1" w:semiHidden="0" w:uiPriority="73" w:unhideWhenUsed="0"/>
+    <w:lsdException w:name="Light Shading Accent 2" w:semiHidden="0" w:uiPriority="60" w:unhideWhenUsed="0"/>
+    <w:lsdException w:name="Light List Accent 2" w:semiHidden="0" w:uiPriority="61" w:unhideWhenUsed="0"/>
+    <w:lsdException w:name="Light Grid Accent 2" w:semiHidden="0" w:uiPriority="62" w:unhideWhenUsed="0"/>
+    <w:lsdException w:name="Medium Shading 1 Accent 2" w:semiHidden="0" w:uiPriority="63" w:unhideWhenUsed="0"/>
+    <w:lsdException w:name="Medium Shading 2 Accent 2" w:semiHidden="0" w:uiPriority="64" w:unhideWhenUsed="0"/>
+    <w:lsdException w:name="Medium List 1 Accent 2" w:semiHidden="0" w:uiPriority="65" w:unhideWhenUsed="0"/>
+    <w:lsdException w:name="Medium List 2 Accent 2" w:semiHidden="0" w:uiPriority="66" w:unhideWhenUsed="0"/>
+    <w:lsdException w:name="Medium Grid 1 Accent 2" w:semiHidden="0" w:uiPriority="67" w:unhideWhenUsed="0"/>
+    <w:lsdException w:name="Medium Grid 2 Accent 2" w:semiHidden="0" w:uiPriority="68" w:unhideWhenUsed="0"/>
+    <w:lsdException w:name="Medium Grid 3 Accent 2" w:semiHidden="0" w:uiPriority="69" w:unhideWhenUsed="0"/>
+    <w:lsdException w:name="Dark List Accent 2" w:semiHidden="0" w:uiPriority="70" w:unhideWhenUsed="0"/>
+    <w:lsdException w:name="Colorful Shading Accent 2" w:semiHidden="0" w:uiPriority="71" w:unhideWhenUsed="0"/>
+    <w:lsdException w:name="Colorful List Accent 2" w:semiHidden="0" w:uiPriority="72" w:unhideWhenUsed="0"/>
+    <w:lsdException w:name="Colorful Grid Accent 2" w:semiHidden="0" w:uiPriority="73" w:unhideWhenUsed="0"/>
+    <w:lsdException w:name="Light Shading Accent 3" w:semiHidden="0" w:uiPriority="60" w:unhideWhenUsed="0"/>
+    <w:lsdException w:name="Light List Accent 3" w:semiHidden="0" w:uiPriority="61" w:unhideWhenUsed="0"/>
+    <w:lsdException w:name="Light Grid Accent 3" w:semiHidden="0" w:uiPriority="62" w:unhideWhenUsed="0"/>
+    <w:lsdException w:name="Medium Shading 1 Accent 3" w:semiHidden="0" w:uiPriority="63" w:unhideWhenUsed="0"/>
+    <w:lsdException w:name="Medium Shading 2 Accent 3" w:semiHidden="0" w:uiPriority="64" w:unhideWhenUsed="0"/>
+    <w:lsdException w:name="Medium List 1 Accent 3" w:semiHidden="0" w:uiPriority="65" w:unhideWhenUsed="0"/>
+    <w:lsdException w:name="Medium List 2 Accent 3" w:semiHidden="0" w:uiPriority="66" w:unhideWhenUsed="0"/>
+    <w:lsdException w:name="Medium Grid 1 Accent 3" w:semiHidden="0" w:uiPriority="67" w:unhideWhenUsed="0"/>
+    <w:lsdException w:name="Medium Grid 2 Accent 3" w:semiHidden="0" w:uiPriority="68" w:unhideWhenUsed="0"/>
+    <w:lsdException w:name="Medium Grid 3 Accent 3" w:semiHidden="0" w:uiPriority="69" w:unhideWhenUsed="0"/>
+    <w:lsdException w:name="Dark List Accent 3" w:semiHidden="0" w:uiPriority="70" w:unhideWhenUsed="0"/>
+    <w:lsdException w:name="Colorful Shading Accent 3" w:semiHidden="0" w:uiPriority="71" w:unhideWhenUsed="0"/>
+    <w:lsdException w:name="Colorful List Accent 3" w:semiHidden="0" w:uiPriority="72" w:unhideWhenUsed="0"/>
+    <w:lsdException w:name="Colorful Grid Accent 3" w:semiHidden="0" w:uiPriority="73" w:unhideWhenUsed="0"/>
+    <w:lsdException w:name="Light Shading Accent 4" w:semiHidden="0" w:uiPriority="60" w:unhideWhenUsed="0"/>
+    <w:lsdException w:name="Light List Accent 4" w:semiHidden="0" w:uiPriority="61" w:unhideWhenUsed="0"/>
+    <w:lsdException w:name="Light Grid Accent 4" w:semiHidden="0" w:uiPriority="62" w:unhideWhenUsed="0"/>
+    <w:lsdException w:name="Medium Shading 1 Accent 4" w:semiHidden="0" w:uiPriority="63" w:unhideWhenUsed="0"/>
+    <w:lsdException w:name="Medium Shading 2 Accent 4" w:semiHidden="0" w:uiPriority="64" w:unhideWhenUsed="0"/>
+    <w:lsdException w:name="Medium List 1 Accent 4" w:semiHidden="0" w:uiPriority="65" w:unhideWhenUsed="0"/>
+    <w:lsdException w:name="Medium List 2 Accent 4" w:semiHidden="0" w:uiPriority="66" w:unhideWhenUsed="0"/>
+    <w:lsdException w:name="Medium Grid 1 Accent 4" w:semiHidden="0" w:uiPriority="67" w:unhideWhenUsed="0"/>
+    <w:lsdException w:name="Medium Grid 2 Accent 4" w:semiHidden="0" w:uiPriority="68" w:unhideWhenUsed="0"/>
+    <w:lsdException w:name="Medium Grid 3 Accent 4" w:semiHidden="0" w:uiPriority="69" w:unhideWhenUsed="0"/>
+    <w:lsdException w:name="Dark List Accent 4" w:semiHidden="0" w:uiPriority="70" w:unhideWhenUsed="0"/>
+    <w:lsdException w:name="Colorful Shading Accent 4" w:semiHidden="0" w:uiPriority="71" w:unhideWhenUsed="0"/>
+    <w:lsdException w:name="Colorful List Accent 4" w:semiHidden="0" w:uiPriority="72" w:unhideWhenUsed="0"/>
+    <w:lsdException w:name="Colorful Grid Accent 4" w:semiHidden="0" w:uiPriority="73" w:unhideWhenUsed="0"/>
+    <w:lsdException w:name="Light Shading Accent 5" w:semiHidden="0" w:uiPriority="60" w:unhideWhenUsed="0"/>
+    <w:lsdException w:name="Light List Accent 5" w:semiHidden="0" w:uiPriority="61" w:unhideWhenUsed="0"/>
+    <w:lsdException w:name="Light Grid Accent 5" w:semiHidden="0" w:uiPriority="62" w:unhideWhenUsed="0"/>
+    <w:lsdException w:name="Medium Shading 1 Accent 5" w:semiHidden="0" w:uiPriority="63" w:unhideWhenUsed="0"/>
+    <w:lsdException w:name="Medium Shading 2 Accent 5" w:semiHidden="0" w:uiPriority="64" w:unhideWhenUsed="0"/>
+    <w:lsdException w:name="Medium List 1 Accent 5" w:semiHidden="0" w:uiPriority="65" w:unhideWhenUsed="0"/>
+    <w:lsdException w:name="Medium List 2 Accent 5" w:semiHidden="0" w:uiPriority="66" w:unhideWhenUsed="0"/>
+    <w:lsdException w:name="Medium Grid 1 Accent 5" w:semiHidden="0" w:uiPriority="67" w:unhideWhenUsed="0"/>
+    <w:lsdException w:name="Medium Grid 2 Accent 5" w:semiHidden="0" w:uiPriority="68" w:unhideWhenUsed="0"/>
+    <w:lsdException w:name="Medium Grid 3 Accent 5" w:semiHidden="0" w:uiPriority="69" w:unhideWhenUsed="0"/>
+    <w:lsdException w:name="Dark List Accent 5" w:semiHidden="0" w:uiPriority="70" w:unhideWhenUsed="0"/>
+    <w:lsdException w:name="Colorful Shading Accent 5" w:semiHidden="0" w:uiPriority="71" w:unhideWhenUsed="0"/>
+    <w:lsdException w:name="Colorful List Accent 5" w:semiHidden="0" w:uiPriority="72" w:unhideWhenUsed="0"/>
+    <w:lsdException w:name="Colorful Grid Accent 5" w:semiHidden="0" w:uiPriority="73" w:unhideWhenUsed="0"/>
+    <w:lsdException w:name="Light Shading Accent 6" w:semiHidden="0" w:uiPriority="60" w:unhideWhenUsed="0"/>
+    <w:lsdException w:name="Light List Accent 6" w:semiHidden="0" w:uiPriority="61" w:unhideWhenUsed="0"/>
+    <w:lsdException w:name="Light Grid Accent 6" w:semiHidden="0" w:uiPriority="62" w:unhideWhenUsed="0"/>
+    <w:lsdException w:name="Medium Shading 1 Accent 6" w:semiHidden="0" w:uiPriority="63" w:unhideWhenUsed="0"/>
+    <w:lsdException w:name="Medium Shading 2 Accent 6" w:semiHidden="0" w:uiPriority="64" w:unhideWhenUsed="0"/>
+    <w:lsdException w:name="Medium List 1 Accent 6" w:semiHidden="0" w:uiPriority="65" w:unhideWhenUsed="0"/>
+    <w:lsdException w:name="Medium List 2 Accent 6" w:semiHidden="0" w:uiPriority="66" w:unhideWhenUsed="0"/>
+    <w:lsdException w:name="Medium Grid 1 Accent 6" w:semiHidden="0" w:uiPriority="67" w:unhideWhenUsed="0"/>
+    <w:lsdException w:name="Medium Grid 2 Accent 6" w:semiHidden="0" w:uiPriority="68" w:unhideWhenUsed="0"/>
+    <w:lsdException w:name="Medium Grid 3 Accent 6" w:semiHidden="0" w:uiPriority="69" w:unhideWhenUsed="0"/>
+    <w:lsdException w:name="Dark List Accent 6" w:semiHidden="0" w:uiPriority="70" w:unhideWhenUsed="0"/>
+    <w:lsdException w:name="Colorful Shading Accent 6" w:semiHidden="0" w:uiPriority="71" w:unhideWhenUsed="0"/>
+    <w:lsdException w:name="Colorful List Accent 6" w:semiHidden="0" w:uiPriority="72" w:unhideWhenUsed="0"/>
+    <w:lsdException w:name="Colorful Grid Accent 6" w:semiHidden="0" w:uiPriority="73" w:unhideWhenUsed="0"/>
+    <w:lsdException w:name="Subtle Emphasis" w:semiHidden="0" w:uiPriority="19" w:unhideWhenUsed="0" w:qFormat="1"/>
+    <w:lsdException w:name="Intense Emphasis" w:semiHidden="0" w:uiPriority="21" w:unhideWhenUsed="0" w:qFormat="1"/>
+    <w:lsdException w:name="Subtle Reference" w:semiHidden="0" w:uiPriority="31" w:unhideWhenUsed="0" w:qFormat="1"/>
+    <w:lsdException w:name="Intense Reference" w:semiHidden="0" w:uiPriority="32" w:unhideWhenUsed="0" w:qFormat="1"/>
+    <w:lsdException w:name="Book Title" w:semiHidden="0" w:uiPriority="33" w:unhideWhenUsed="0" w:qFormat="1"/>
+    <w:lsdException w:name="Bibliography" w:uiPriority="37"/>
+    <w:lsdException w:name="TOC Heading" w:uiPriority="39" w:qFormat="1"/>
+  </w:latentStyles>
+  <w:style w:type="paragraph" w:default="1" w:styleId="Standaard">
+    <w:name w:val="Normal"/>
+    <w:qFormat/>
+  </w:style>
+  <w:style w:type="character" w:default="1" w:styleId="Standaardalinea-lettertype">
+    <w:name w:val="Default Paragraph Font"/>
+    <w:uiPriority w:val="1"/>
+    <w:semiHidden/>
+    <w:unhideWhenUsed/>
+  </w:style>
+  <w:style w:type="table" w:default="1" w:styleId="Standaardtabel">
+    <w:name w:val="Normal Table"/>
+    <w:uiPriority w:val="99"/>
+    <w:semiHidden/>
+    <w:unhideWhenUsed/>
+    <w:tblPr>
+      <w:tblInd w:w="0" w:type="dxa"/>
+      <w:tblCellMar>
+        <w:top w:w="0" w:type="dxa"/>
+        <w:left w:w="108" w:type="dxa"/>
+        <w:bottom w:w="0" w:type="dxa"/>
+        <w:right w:w="108" w:type="dxa"/>
+      </w:tblCellMar>
+    </w:tblPr>
+  </w:style>
+  <w:style w:type="numbering" w:default="1" w:styleId="Geenlijst">
+    <w:name w:val="No List"/>
+    <w:uiPriority w:val="99"/>
+    <w:semiHidden/>
+    <w:unhideWhenUsed/>
+  </w:style>
+</w:styles>
+</file>
+
 <file path=word/glossary/webSettings.xml><?xml version="1.0" encoding="utf-8"?>
-<w:webSettings xmlns:r="http://schemas.openxmlformats.org/officeDocument/2006/relationships" xmlns:w="http://schemas.openxmlformats.org/wordprocessingml/2006/main">
+<w:webSettings xmlns:mc="http://schemas.openxmlformats.org/markup-compatibility/2006" xmlns:r="http://schemas.openxmlformats.org/officeDocument/2006/relationships" xmlns:w="http://schemas.openxmlformats.org/wordprocessingml/2006/main" xmlns:w14="http://schemas.microsoft.com/office/word/2010/wordml" mc:Ignorable="w14">
   <w:optimizeForBrowser/>
 </w:webSettings>
 </file>
@@ -6522,7 +5984,7 @@
 </file>
 
 <file path=customXml/itemProps2.xml><?xml version="1.0" encoding="utf-8"?>
-<ds:datastoreItem xmlns:ds="http://schemas.openxmlformats.org/officeDocument/2006/customXml" ds:itemID="{0F1A4F74-6178-44F5-AD58-D59CC7F6BE97}">
+<ds:datastoreItem xmlns:ds="http://schemas.openxmlformats.org/officeDocument/2006/customXml" ds:itemID="{3B967D07-3C37-4790-8D8C-D8A6377894E5}">
   <ds:schemaRefs>
     <ds:schemaRef ds:uri="http://schemas.openxmlformats.org/officeDocument/2006/bibliography"/>
   </ds:schemaRefs>

</xml_diff>